<commit_message>
End user license updated
</commit_message>
<xml_diff>
--- a/End-User Documentation.docx
+++ b/End-User Documentation.docx
@@ -1,11 +1,12 @@
 
 <file path=word/document.xml><?xml version="1.0" encoding="utf-8"?>
-<w:document xmlns:wpc="http://schemas.microsoft.com/office/word/2010/wordprocessingCanvas" xmlns:cx="http://schemas.microsoft.com/office/drawing/2014/chartex" xmlns:cx1="http://schemas.microsoft.com/office/drawing/2015/9/8/chartex" xmlns:cx2="http://schemas.microsoft.com/office/drawing/2015/10/21/chartex" xmlns:cx3="http://schemas.microsoft.com/office/drawing/2016/5/9/chartex" xmlns:cx4="http://schemas.microsoft.com/office/drawing/2016/5/10/chartex" xmlns:cx5="http://schemas.microsoft.com/office/drawing/2016/5/11/chartex" xmlns:cx6="http://schemas.microsoft.com/office/drawing/2016/5/12/chartex" xmlns:cx7="http://schemas.microsoft.com/office/drawing/2016/5/13/chartex" xmlns:cx8="http://schemas.microsoft.com/office/drawing/2016/5/14/chartex" xmlns:mc="http://schemas.openxmlformats.org/markup-compatibility/2006" xmlns:aink="http://schemas.microsoft.com/office/drawing/2016/ink" xmlns:am3d="http://schemas.microsoft.com/office/drawing/2017/model3d" xmlns:o="urn:schemas-microsoft-com:office:office" xmlns:oel="http://schemas.microsoft.com/office/2019/extlst" xmlns:r="http://schemas.openxmlformats.org/officeDocument/2006/relationships" xmlns:m="http://schemas.openxmlformats.org/officeDocument/2006/math" xmlns:v="urn:schemas-microsoft-com:vml" xmlns:wp14="http://schemas.microsoft.com/office/word/2010/wordprocessingDrawing" xmlns:wp="http://schemas.openxmlformats.org/drawingml/2006/wordprocessingDrawing" xmlns:w10="urn:schemas-microsoft-com:office:word" xmlns:w="http://schemas.openxmlformats.org/wordprocessingml/2006/main" xmlns:w14="http://schemas.microsoft.com/office/word/2010/wordml" xmlns:w15="http://schemas.microsoft.com/office/word/2012/wordml" xmlns:w16cex="http://schemas.microsoft.com/office/word/2018/wordml/cex" xmlns:w16cid="http://schemas.microsoft.com/office/word/2016/wordml/cid" xmlns:w16="http://schemas.microsoft.com/office/word/2018/wordml" xmlns:w16sdtdh="http://schemas.microsoft.com/office/word/2020/wordml/sdtdatahash" xmlns:w16se="http://schemas.microsoft.com/office/word/2015/wordml/symex" xmlns:wpg="http://schemas.microsoft.com/office/word/2010/wordprocessingGroup" xmlns:wpi="http://schemas.microsoft.com/office/word/2010/wordprocessingInk" xmlns:wne="http://schemas.microsoft.com/office/word/2006/wordml" xmlns:wps="http://schemas.microsoft.com/office/word/2010/wordprocessingShape" mc:Ignorable="w14 w15 w16se w16cid w16 w16cex w16sdtdh wp14">
+<w:document xmlns:wpc="http://schemas.microsoft.com/office/word/2010/wordprocessingCanvas" xmlns:cx="http://schemas.microsoft.com/office/drawing/2014/chartex" xmlns:cx1="http://schemas.microsoft.com/office/drawing/2015/9/8/chartex" xmlns:cx2="http://schemas.microsoft.com/office/drawing/2015/10/21/chartex" xmlns:cx3="http://schemas.microsoft.com/office/drawing/2016/5/9/chartex" xmlns:cx4="http://schemas.microsoft.com/office/drawing/2016/5/10/chartex" xmlns:cx5="http://schemas.microsoft.com/office/drawing/2016/5/11/chartex" xmlns:cx6="http://schemas.microsoft.com/office/drawing/2016/5/12/chartex" xmlns:cx7="http://schemas.microsoft.com/office/drawing/2016/5/13/chartex" xmlns:cx8="http://schemas.microsoft.com/office/drawing/2016/5/14/chartex" xmlns:mc="http://schemas.openxmlformats.org/markup-compatibility/2006" xmlns:aink="http://schemas.microsoft.com/office/drawing/2016/ink" xmlns:am3d="http://schemas.microsoft.com/office/drawing/2017/model3d" xmlns:o="urn:schemas-microsoft-com:office:office" xmlns:r="http://schemas.openxmlformats.org/officeDocument/2006/relationships" xmlns:m="http://schemas.openxmlformats.org/officeDocument/2006/math" xmlns:v="urn:schemas-microsoft-com:vml" xmlns:wp14="http://schemas.microsoft.com/office/word/2010/wordprocessingDrawing" xmlns:wp="http://schemas.openxmlformats.org/drawingml/2006/wordprocessingDrawing" xmlns:w10="urn:schemas-microsoft-com:office:word" xmlns:w="http://schemas.openxmlformats.org/wordprocessingml/2006/main" xmlns:w14="http://schemas.microsoft.com/office/word/2010/wordml" xmlns:w15="http://schemas.microsoft.com/office/word/2012/wordml" xmlns:w16cid="http://schemas.microsoft.com/office/word/2016/wordml/cid" xmlns:w16se="http://schemas.microsoft.com/office/word/2015/wordml/symex" xmlns:wpg="http://schemas.microsoft.com/office/word/2010/wordprocessingGroup" xmlns:wpi="http://schemas.microsoft.com/office/word/2010/wordprocessingInk" xmlns:wne="http://schemas.microsoft.com/office/word/2006/wordml" xmlns:wps="http://schemas.microsoft.com/office/word/2010/wordprocessingShape" mc:Ignorable="w14 w15 w16se w16cid wp14">
   <w:body>
     <w:p>
       <w:pPr>
         <w:jc w:val="center"/>
         <w:rPr>
+          <w:rFonts w:ascii="Barlow" w:hAnsi="Barlow"/>
           <w:b/>
           <w:bCs/>
           <w:sz w:val="36"/>
@@ -16,6 +17,7 @@
       <w:proofErr w:type="spellStart"/>
       <w:r>
         <w:rPr>
+          <w:rFonts w:ascii="Barlow" w:hAnsi="Barlow"/>
           <w:b/>
           <w:bCs/>
           <w:sz w:val="36"/>
@@ -27,6 +29,7 @@
       <w:proofErr w:type="spellEnd"/>
       <w:r>
         <w:rPr>
+          <w:rFonts w:ascii="Barlow" w:hAnsi="Barlow"/>
           <w:b/>
           <w:bCs/>
           <w:sz w:val="36"/>
@@ -37,6 +40,7 @@
       </w:r>
       <w:r>
         <w:rPr>
+          <w:rFonts w:ascii="Barlow" w:hAnsi="Barlow"/>
           <w:b/>
           <w:bCs/>
           <w:sz w:val="36"/>
@@ -47,6 +51,7 @@
       </w:r>
       <w:r>
         <w:rPr>
+          <w:rFonts w:ascii="Barlow" w:hAnsi="Barlow"/>
           <w:b/>
           <w:bCs/>
           <w:sz w:val="36"/>
@@ -57,6 +62,7 @@
       </w:r>
       <w:r>
         <w:rPr>
+          <w:rFonts w:ascii="Barlow" w:hAnsi="Barlow"/>
           <w:b/>
           <w:bCs/>
           <w:sz w:val="36"/>
@@ -69,7 +75,7 @@
     <w:sdt>
       <w:sdtPr>
         <w:rPr>
-          <w:rFonts w:ascii="Times New Roman" w:eastAsiaTheme="minorHAnsi" w:hAnsi="Times New Roman" w:cstheme="minorBidi"/>
+          <w:rFonts w:ascii="Barlow" w:eastAsiaTheme="minorHAnsi" w:hAnsi="Barlow" w:cstheme="minorBidi"/>
           <w:color w:val="auto"/>
           <w:kern w:val="2"/>
           <w:sz w:val="22"/>
@@ -92,59 +98,50 @@
       <w:sdtContent>
         <w:p>
           <w:pPr>
-            <w:pStyle w:val="Nagwekspisutreci"/>
+            <w:pStyle w:val="Inhaltsverzeichnisberschrift"/>
             <w:spacing w:after="120"/>
             <w:rPr>
-              <w:rStyle w:val="Nagwek1Znak"/>
+              <w:rStyle w:val="berschrift1Zchn"/>
+              <w:rFonts w:ascii="Barlow" w:hAnsi="Barlow"/>
             </w:rPr>
           </w:pPr>
-          <w:proofErr w:type="spellStart"/>
           <w:r>
             <w:rPr>
-              <w:rStyle w:val="Nagwek1Znak"/>
+              <w:rStyle w:val="berschrift1Zchn"/>
+              <w:rFonts w:ascii="Barlow" w:hAnsi="Barlow"/>
             </w:rPr>
-            <w:t>Table</w:t>
+            <w:t>Table of contents</w:t>
           </w:r>
-          <w:proofErr w:type="spellEnd"/>
-          <w:r>
-            <w:rPr>
-              <w:rStyle w:val="Nagwek1Znak"/>
-            </w:rPr>
-            <w:t xml:space="preserve"> of </w:t>
-          </w:r>
-          <w:proofErr w:type="spellStart"/>
-          <w:r>
-            <w:rPr>
-              <w:rStyle w:val="Nagwek1Znak"/>
-            </w:rPr>
-            <w:t>contents</w:t>
-          </w:r>
-          <w:proofErr w:type="spellEnd"/>
         </w:p>
         <w:p>
           <w:pPr>
-            <w:pStyle w:val="Spistreci1"/>
+            <w:pStyle w:val="Verzeichnis1"/>
             <w:tabs>
               <w:tab w:val="left" w:pos="440"/>
               <w:tab w:val="right" w:leader="dot" w:pos="9062"/>
             </w:tabs>
             <w:rPr>
-              <w:rFonts w:asciiTheme="minorHAnsi" w:eastAsiaTheme="minorEastAsia" w:hAnsiTheme="minorHAnsi"/>
+              <w:rFonts w:ascii="Barlow" w:eastAsiaTheme="minorEastAsia" w:hAnsi="Barlow"/>
               <w:noProof/>
               <w:lang w:eastAsia="pl-PL"/>
             </w:rPr>
           </w:pPr>
           <w:r>
             <w:rPr>
+              <w:rFonts w:ascii="Barlow" w:hAnsi="Barlow"/>
               <w:noProof/>
             </w:rPr>
             <w:fldChar w:fldCharType="begin"/>
           </w:r>
           <w:r>
+            <w:rPr>
+              <w:rFonts w:ascii="Barlow" w:hAnsi="Barlow"/>
+            </w:rPr>
             <w:instrText xml:space="preserve"> TOC \o "1-3" \h \z \u </w:instrText>
           </w:r>
           <w:r>
             <w:rPr>
+              <w:rFonts w:ascii="Barlow" w:hAnsi="Barlow"/>
               <w:noProof/>
             </w:rPr>
             <w:fldChar w:fldCharType="separate"/>
@@ -152,14 +149,15 @@
           <w:hyperlink w:anchor="_Toc151653993" w:history="1">
             <w:r>
               <w:rPr>
-                <w:rStyle w:val="Hipercze"/>
+                <w:rStyle w:val="Hyperlink"/>
+                <w:rFonts w:ascii="Barlow" w:hAnsi="Barlow"/>
                 <w:noProof/>
               </w:rPr>
               <w:t>1.</w:t>
             </w:r>
             <w:r>
               <w:rPr>
-                <w:rFonts w:asciiTheme="minorHAnsi" w:eastAsiaTheme="minorEastAsia" w:hAnsiTheme="minorHAnsi"/>
+                <w:rFonts w:ascii="Barlow" w:eastAsiaTheme="minorEastAsia" w:hAnsi="Barlow"/>
                 <w:noProof/>
                 <w:lang w:eastAsia="pl-PL"/>
               </w:rPr>
@@ -167,13 +165,15 @@
             </w:r>
             <w:r>
               <w:rPr>
-                <w:rStyle w:val="Hipercze"/>
+                <w:rStyle w:val="Hyperlink"/>
+                <w:rFonts w:ascii="Barlow" w:hAnsi="Barlow"/>
                 <w:noProof/>
               </w:rPr>
               <w:t>Versions History</w:t>
             </w:r>
             <w:r>
               <w:rPr>
+                <w:rFonts w:ascii="Barlow" w:hAnsi="Barlow"/>
                 <w:noProof/>
                 <w:webHidden/>
               </w:rPr>
@@ -181,6 +181,7 @@
             </w:r>
             <w:r>
               <w:rPr>
+                <w:rFonts w:ascii="Barlow" w:hAnsi="Barlow"/>
                 <w:noProof/>
                 <w:webHidden/>
               </w:rPr>
@@ -188,6 +189,7 @@
             </w:r>
             <w:r>
               <w:rPr>
+                <w:rFonts w:ascii="Barlow" w:hAnsi="Barlow"/>
                 <w:noProof/>
                 <w:webHidden/>
               </w:rPr>
@@ -195,12 +197,14 @@
             </w:r>
             <w:r>
               <w:rPr>
-                <w:noProof/>
-                <w:webHidden/>
-              </w:rPr>
-            </w:r>
-            <w:r>
-              <w:rPr>
+                <w:rFonts w:ascii="Barlow" w:hAnsi="Barlow"/>
+                <w:noProof/>
+                <w:webHidden/>
+              </w:rPr>
+            </w:r>
+            <w:r>
+              <w:rPr>
+                <w:rFonts w:ascii="Barlow" w:hAnsi="Barlow"/>
                 <w:noProof/>
                 <w:webHidden/>
               </w:rPr>
@@ -208,6 +212,7 @@
             </w:r>
             <w:r>
               <w:rPr>
+                <w:rFonts w:ascii="Barlow" w:hAnsi="Barlow"/>
                 <w:noProof/>
                 <w:webHidden/>
               </w:rPr>
@@ -215,6 +220,7 @@
             </w:r>
             <w:r>
               <w:rPr>
+                <w:rFonts w:ascii="Barlow" w:hAnsi="Barlow"/>
                 <w:noProof/>
                 <w:webHidden/>
               </w:rPr>
@@ -224,13 +230,13 @@
         </w:p>
         <w:p>
           <w:pPr>
-            <w:pStyle w:val="Spistreci1"/>
+            <w:pStyle w:val="Verzeichnis1"/>
             <w:tabs>
               <w:tab w:val="left" w:pos="440"/>
               <w:tab w:val="right" w:leader="dot" w:pos="9062"/>
             </w:tabs>
             <w:rPr>
-              <w:rFonts w:asciiTheme="minorHAnsi" w:eastAsiaTheme="minorEastAsia" w:hAnsiTheme="minorHAnsi"/>
+              <w:rFonts w:ascii="Barlow" w:eastAsiaTheme="minorEastAsia" w:hAnsi="Barlow"/>
               <w:noProof/>
               <w:lang w:eastAsia="pl-PL"/>
             </w:rPr>
@@ -238,8 +244,8 @@
           <w:hyperlink w:anchor="_Toc151653994" w:history="1">
             <w:r>
               <w:rPr>
-                <w:rStyle w:val="Hipercze"/>
-                <w:rFonts w:eastAsia="Times New Roman"/>
+                <w:rStyle w:val="Hyperlink"/>
+                <w:rFonts w:ascii="Barlow" w:eastAsia="Times New Roman" w:hAnsi="Barlow"/>
                 <w:noProof/>
                 <w:lang w:eastAsia="pl-PL"/>
               </w:rPr>
@@ -247,7 +253,7 @@
             </w:r>
             <w:r>
               <w:rPr>
-                <w:rFonts w:asciiTheme="minorHAnsi" w:eastAsiaTheme="minorEastAsia" w:hAnsiTheme="minorHAnsi"/>
+                <w:rFonts w:ascii="Barlow" w:eastAsiaTheme="minorEastAsia" w:hAnsi="Barlow"/>
                 <w:noProof/>
                 <w:lang w:eastAsia="pl-PL"/>
               </w:rPr>
@@ -255,8 +261,8 @@
             </w:r>
             <w:r>
               <w:rPr>
-                <w:rStyle w:val="Hipercze"/>
-                <w:rFonts w:eastAsia="Times New Roman"/>
+                <w:rStyle w:val="Hyperlink"/>
+                <w:rFonts w:ascii="Barlow" w:eastAsia="Times New Roman" w:hAnsi="Barlow"/>
                 <w:noProof/>
                 <w:lang w:eastAsia="pl-PL"/>
               </w:rPr>
@@ -264,6 +270,7 @@
             </w:r>
             <w:r>
               <w:rPr>
+                <w:rFonts w:ascii="Barlow" w:hAnsi="Barlow"/>
                 <w:noProof/>
                 <w:webHidden/>
               </w:rPr>
@@ -271,6 +278,7 @@
             </w:r>
             <w:r>
               <w:rPr>
+                <w:rFonts w:ascii="Barlow" w:hAnsi="Barlow"/>
                 <w:noProof/>
                 <w:webHidden/>
               </w:rPr>
@@ -278,6 +286,7 @@
             </w:r>
             <w:r>
               <w:rPr>
+                <w:rFonts w:ascii="Barlow" w:hAnsi="Barlow"/>
                 <w:noProof/>
                 <w:webHidden/>
               </w:rPr>
@@ -285,12 +294,14 @@
             </w:r>
             <w:r>
               <w:rPr>
-                <w:noProof/>
-                <w:webHidden/>
-              </w:rPr>
-            </w:r>
-            <w:r>
-              <w:rPr>
+                <w:rFonts w:ascii="Barlow" w:hAnsi="Barlow"/>
+                <w:noProof/>
+                <w:webHidden/>
+              </w:rPr>
+            </w:r>
+            <w:r>
+              <w:rPr>
+                <w:rFonts w:ascii="Barlow" w:hAnsi="Barlow"/>
                 <w:noProof/>
                 <w:webHidden/>
               </w:rPr>
@@ -298,6 +309,7 @@
             </w:r>
             <w:r>
               <w:rPr>
+                <w:rFonts w:ascii="Barlow" w:hAnsi="Barlow"/>
                 <w:noProof/>
                 <w:webHidden/>
               </w:rPr>
@@ -305,6 +317,7 @@
             </w:r>
             <w:r>
               <w:rPr>
+                <w:rFonts w:ascii="Barlow" w:hAnsi="Barlow"/>
                 <w:noProof/>
                 <w:webHidden/>
               </w:rPr>
@@ -314,13 +327,13 @@
         </w:p>
         <w:p>
           <w:pPr>
-            <w:pStyle w:val="Spistreci1"/>
+            <w:pStyle w:val="Verzeichnis1"/>
             <w:tabs>
               <w:tab w:val="left" w:pos="440"/>
               <w:tab w:val="right" w:leader="dot" w:pos="9062"/>
             </w:tabs>
             <w:rPr>
-              <w:rFonts w:asciiTheme="minorHAnsi" w:eastAsiaTheme="minorEastAsia" w:hAnsiTheme="minorHAnsi"/>
+              <w:rFonts w:ascii="Barlow" w:eastAsiaTheme="minorEastAsia" w:hAnsi="Barlow"/>
               <w:noProof/>
               <w:lang w:eastAsia="pl-PL"/>
             </w:rPr>
@@ -328,14 +341,15 @@
           <w:hyperlink w:anchor="_Toc151653995" w:history="1">
             <w:r>
               <w:rPr>
-                <w:rStyle w:val="Hipercze"/>
+                <w:rStyle w:val="Hyperlink"/>
+                <w:rFonts w:ascii="Barlow" w:hAnsi="Barlow"/>
                 <w:noProof/>
               </w:rPr>
               <w:t>3.</w:t>
             </w:r>
             <w:r>
               <w:rPr>
-                <w:rFonts w:asciiTheme="minorHAnsi" w:eastAsiaTheme="minorEastAsia" w:hAnsiTheme="minorHAnsi"/>
+                <w:rFonts w:ascii="Barlow" w:eastAsiaTheme="minorEastAsia" w:hAnsi="Barlow"/>
                 <w:noProof/>
                 <w:lang w:eastAsia="pl-PL"/>
               </w:rPr>
@@ -343,13 +357,15 @@
             </w:r>
             <w:r>
               <w:rPr>
-                <w:rStyle w:val="Hipercze"/>
+                <w:rStyle w:val="Hyperlink"/>
+                <w:rFonts w:ascii="Barlow" w:hAnsi="Barlow"/>
                 <w:noProof/>
               </w:rPr>
               <w:t>System Requirements</w:t>
             </w:r>
             <w:r>
               <w:rPr>
+                <w:rFonts w:ascii="Barlow" w:hAnsi="Barlow"/>
                 <w:noProof/>
                 <w:webHidden/>
               </w:rPr>
@@ -357,6 +373,7 @@
             </w:r>
             <w:r>
               <w:rPr>
+                <w:rFonts w:ascii="Barlow" w:hAnsi="Barlow"/>
                 <w:noProof/>
                 <w:webHidden/>
               </w:rPr>
@@ -364,6 +381,7 @@
             </w:r>
             <w:r>
               <w:rPr>
+                <w:rFonts w:ascii="Barlow" w:hAnsi="Barlow"/>
                 <w:noProof/>
                 <w:webHidden/>
               </w:rPr>
@@ -371,12 +389,14 @@
             </w:r>
             <w:r>
               <w:rPr>
-                <w:noProof/>
-                <w:webHidden/>
-              </w:rPr>
-            </w:r>
-            <w:r>
-              <w:rPr>
+                <w:rFonts w:ascii="Barlow" w:hAnsi="Barlow"/>
+                <w:noProof/>
+                <w:webHidden/>
+              </w:rPr>
+            </w:r>
+            <w:r>
+              <w:rPr>
+                <w:rFonts w:ascii="Barlow" w:hAnsi="Barlow"/>
                 <w:noProof/>
                 <w:webHidden/>
               </w:rPr>
@@ -384,6 +404,7 @@
             </w:r>
             <w:r>
               <w:rPr>
+                <w:rFonts w:ascii="Barlow" w:hAnsi="Barlow"/>
                 <w:noProof/>
                 <w:webHidden/>
               </w:rPr>
@@ -391,6 +412,7 @@
             </w:r>
             <w:r>
               <w:rPr>
+                <w:rFonts w:ascii="Barlow" w:hAnsi="Barlow"/>
                 <w:noProof/>
                 <w:webHidden/>
               </w:rPr>
@@ -400,13 +422,13 @@
         </w:p>
         <w:p>
           <w:pPr>
-            <w:pStyle w:val="Spistreci1"/>
+            <w:pStyle w:val="Verzeichnis1"/>
             <w:tabs>
               <w:tab w:val="left" w:pos="440"/>
               <w:tab w:val="right" w:leader="dot" w:pos="9062"/>
             </w:tabs>
             <w:rPr>
-              <w:rFonts w:asciiTheme="minorHAnsi" w:eastAsiaTheme="minorEastAsia" w:hAnsiTheme="minorHAnsi"/>
+              <w:rFonts w:ascii="Barlow" w:eastAsiaTheme="minorEastAsia" w:hAnsi="Barlow"/>
               <w:noProof/>
               <w:lang w:eastAsia="pl-PL"/>
             </w:rPr>
@@ -414,8 +436,8 @@
           <w:hyperlink w:anchor="_Toc151653996" w:history="1">
             <w:r>
               <w:rPr>
-                <w:rStyle w:val="Hipercze"/>
-                <w:rFonts w:eastAsia="Times New Roman"/>
+                <w:rStyle w:val="Hyperlink"/>
+                <w:rFonts w:ascii="Barlow" w:eastAsia="Times New Roman" w:hAnsi="Barlow"/>
                 <w:noProof/>
                 <w:lang w:eastAsia="pl-PL"/>
               </w:rPr>
@@ -423,7 +445,7 @@
             </w:r>
             <w:r>
               <w:rPr>
-                <w:rFonts w:asciiTheme="minorHAnsi" w:eastAsiaTheme="minorEastAsia" w:hAnsiTheme="minorHAnsi"/>
+                <w:rFonts w:ascii="Barlow" w:eastAsiaTheme="minorEastAsia" w:hAnsi="Barlow"/>
                 <w:noProof/>
                 <w:lang w:eastAsia="pl-PL"/>
               </w:rPr>
@@ -431,8 +453,8 @@
             </w:r>
             <w:r>
               <w:rPr>
-                <w:rStyle w:val="Hipercze"/>
-                <w:rFonts w:eastAsia="Times New Roman"/>
+                <w:rStyle w:val="Hyperlink"/>
+                <w:rFonts w:ascii="Barlow" w:eastAsia="Times New Roman" w:hAnsi="Barlow"/>
                 <w:noProof/>
                 <w:lang w:eastAsia="pl-PL"/>
               </w:rPr>
@@ -440,6 +462,7 @@
             </w:r>
             <w:r>
               <w:rPr>
+                <w:rFonts w:ascii="Barlow" w:hAnsi="Barlow"/>
                 <w:noProof/>
                 <w:webHidden/>
               </w:rPr>
@@ -447,6 +470,7 @@
             </w:r>
             <w:r>
               <w:rPr>
+                <w:rFonts w:ascii="Barlow" w:hAnsi="Barlow"/>
                 <w:noProof/>
                 <w:webHidden/>
               </w:rPr>
@@ -454,6 +478,7 @@
             </w:r>
             <w:r>
               <w:rPr>
+                <w:rFonts w:ascii="Barlow" w:hAnsi="Barlow"/>
                 <w:noProof/>
                 <w:webHidden/>
               </w:rPr>
@@ -461,12 +486,14 @@
             </w:r>
             <w:r>
               <w:rPr>
-                <w:noProof/>
-                <w:webHidden/>
-              </w:rPr>
-            </w:r>
-            <w:r>
-              <w:rPr>
+                <w:rFonts w:ascii="Barlow" w:hAnsi="Barlow"/>
+                <w:noProof/>
+                <w:webHidden/>
+              </w:rPr>
+            </w:r>
+            <w:r>
+              <w:rPr>
+                <w:rFonts w:ascii="Barlow" w:hAnsi="Barlow"/>
                 <w:noProof/>
                 <w:webHidden/>
               </w:rPr>
@@ -474,6 +501,7 @@
             </w:r>
             <w:r>
               <w:rPr>
+                <w:rFonts w:ascii="Barlow" w:hAnsi="Barlow"/>
                 <w:noProof/>
                 <w:webHidden/>
               </w:rPr>
@@ -481,6 +509,7 @@
             </w:r>
             <w:r>
               <w:rPr>
+                <w:rFonts w:ascii="Barlow" w:hAnsi="Barlow"/>
                 <w:noProof/>
                 <w:webHidden/>
               </w:rPr>
@@ -490,13 +519,13 @@
         </w:p>
         <w:p>
           <w:pPr>
-            <w:pStyle w:val="Spistreci1"/>
+            <w:pStyle w:val="Verzeichnis1"/>
             <w:tabs>
               <w:tab w:val="left" w:pos="440"/>
               <w:tab w:val="right" w:leader="dot" w:pos="9062"/>
             </w:tabs>
             <w:rPr>
-              <w:rFonts w:asciiTheme="minorHAnsi" w:eastAsiaTheme="minorEastAsia" w:hAnsiTheme="minorHAnsi"/>
+              <w:rFonts w:ascii="Barlow" w:eastAsiaTheme="minorEastAsia" w:hAnsi="Barlow"/>
               <w:noProof/>
               <w:lang w:eastAsia="pl-PL"/>
             </w:rPr>
@@ -504,14 +533,15 @@
           <w:hyperlink w:anchor="_Toc151653997" w:history="1">
             <w:r>
               <w:rPr>
-                <w:rStyle w:val="Hipercze"/>
+                <w:rStyle w:val="Hyperlink"/>
+                <w:rFonts w:ascii="Barlow" w:hAnsi="Barlow"/>
                 <w:noProof/>
               </w:rPr>
               <w:t>5.</w:t>
             </w:r>
             <w:r>
               <w:rPr>
-                <w:rFonts w:asciiTheme="minorHAnsi" w:eastAsiaTheme="minorEastAsia" w:hAnsiTheme="minorHAnsi"/>
+                <w:rFonts w:ascii="Barlow" w:eastAsiaTheme="minorEastAsia" w:hAnsi="Barlow"/>
                 <w:noProof/>
                 <w:lang w:eastAsia="pl-PL"/>
               </w:rPr>
@@ -519,13 +549,15 @@
             </w:r>
             <w:r>
               <w:rPr>
-                <w:rStyle w:val="Hipercze"/>
+                <w:rStyle w:val="Hyperlink"/>
+                <w:rFonts w:ascii="Barlow" w:hAnsi="Barlow"/>
                 <w:noProof/>
               </w:rPr>
               <w:t>Getting Started</w:t>
             </w:r>
             <w:r>
               <w:rPr>
+                <w:rFonts w:ascii="Barlow" w:hAnsi="Barlow"/>
                 <w:noProof/>
                 <w:webHidden/>
               </w:rPr>
@@ -533,6 +565,7 @@
             </w:r>
             <w:r>
               <w:rPr>
+                <w:rFonts w:ascii="Barlow" w:hAnsi="Barlow"/>
                 <w:noProof/>
                 <w:webHidden/>
               </w:rPr>
@@ -540,6 +573,7 @@
             </w:r>
             <w:r>
               <w:rPr>
+                <w:rFonts w:ascii="Barlow" w:hAnsi="Barlow"/>
                 <w:noProof/>
                 <w:webHidden/>
               </w:rPr>
@@ -547,12 +581,14 @@
             </w:r>
             <w:r>
               <w:rPr>
-                <w:noProof/>
-                <w:webHidden/>
-              </w:rPr>
-            </w:r>
-            <w:r>
-              <w:rPr>
+                <w:rFonts w:ascii="Barlow" w:hAnsi="Barlow"/>
+                <w:noProof/>
+                <w:webHidden/>
+              </w:rPr>
+            </w:r>
+            <w:r>
+              <w:rPr>
+                <w:rFonts w:ascii="Barlow" w:hAnsi="Barlow"/>
                 <w:noProof/>
                 <w:webHidden/>
               </w:rPr>
@@ -560,6 +596,7 @@
             </w:r>
             <w:r>
               <w:rPr>
+                <w:rFonts w:ascii="Barlow" w:hAnsi="Barlow"/>
                 <w:noProof/>
                 <w:webHidden/>
               </w:rPr>
@@ -567,6 +604,7 @@
             </w:r>
             <w:r>
               <w:rPr>
+                <w:rFonts w:ascii="Barlow" w:hAnsi="Barlow"/>
                 <w:noProof/>
                 <w:webHidden/>
               </w:rPr>
@@ -576,13 +614,13 @@
         </w:p>
         <w:p>
           <w:pPr>
-            <w:pStyle w:val="Spistreci2"/>
+            <w:pStyle w:val="Verzeichnis2"/>
             <w:tabs>
               <w:tab w:val="left" w:pos="880"/>
               <w:tab w:val="right" w:leader="dot" w:pos="9062"/>
             </w:tabs>
             <w:rPr>
-              <w:rFonts w:asciiTheme="minorHAnsi" w:eastAsiaTheme="minorEastAsia" w:hAnsiTheme="minorHAnsi"/>
+              <w:rFonts w:ascii="Barlow" w:eastAsiaTheme="minorEastAsia" w:hAnsi="Barlow"/>
               <w:noProof/>
               <w:lang w:eastAsia="pl-PL"/>
             </w:rPr>
@@ -590,14 +628,15 @@
           <w:hyperlink w:anchor="_Toc151653998" w:history="1">
             <w:r>
               <w:rPr>
-                <w:rStyle w:val="Hipercze"/>
+                <w:rStyle w:val="Hyperlink"/>
+                <w:rFonts w:ascii="Barlow" w:hAnsi="Barlow"/>
                 <w:noProof/>
               </w:rPr>
               <w:t>5.1</w:t>
             </w:r>
             <w:r>
               <w:rPr>
-                <w:rFonts w:asciiTheme="minorHAnsi" w:eastAsiaTheme="minorEastAsia" w:hAnsiTheme="minorHAnsi"/>
+                <w:rFonts w:ascii="Barlow" w:eastAsiaTheme="minorEastAsia" w:hAnsi="Barlow"/>
                 <w:noProof/>
                 <w:lang w:eastAsia="pl-PL"/>
               </w:rPr>
@@ -605,13 +644,15 @@
             </w:r>
             <w:r>
               <w:rPr>
-                <w:rStyle w:val="Hipercze"/>
+                <w:rStyle w:val="Hyperlink"/>
+                <w:rFonts w:ascii="Barlow" w:hAnsi="Barlow"/>
                 <w:noProof/>
               </w:rPr>
               <w:t>Obtaining an Access Key</w:t>
             </w:r>
             <w:r>
               <w:rPr>
+                <w:rFonts w:ascii="Barlow" w:hAnsi="Barlow"/>
                 <w:noProof/>
                 <w:webHidden/>
               </w:rPr>
@@ -619,6 +660,7 @@
             </w:r>
             <w:r>
               <w:rPr>
+                <w:rFonts w:ascii="Barlow" w:hAnsi="Barlow"/>
                 <w:noProof/>
                 <w:webHidden/>
               </w:rPr>
@@ -626,6 +668,7 @@
             </w:r>
             <w:r>
               <w:rPr>
+                <w:rFonts w:ascii="Barlow" w:hAnsi="Barlow"/>
                 <w:noProof/>
                 <w:webHidden/>
               </w:rPr>
@@ -633,12 +676,14 @@
             </w:r>
             <w:r>
               <w:rPr>
-                <w:noProof/>
-                <w:webHidden/>
-              </w:rPr>
-            </w:r>
-            <w:r>
-              <w:rPr>
+                <w:rFonts w:ascii="Barlow" w:hAnsi="Barlow"/>
+                <w:noProof/>
+                <w:webHidden/>
+              </w:rPr>
+            </w:r>
+            <w:r>
+              <w:rPr>
+                <w:rFonts w:ascii="Barlow" w:hAnsi="Barlow"/>
                 <w:noProof/>
                 <w:webHidden/>
               </w:rPr>
@@ -646,6 +691,7 @@
             </w:r>
             <w:r>
               <w:rPr>
+                <w:rFonts w:ascii="Barlow" w:hAnsi="Barlow"/>
                 <w:noProof/>
                 <w:webHidden/>
               </w:rPr>
@@ -653,6 +699,7 @@
             </w:r>
             <w:r>
               <w:rPr>
+                <w:rFonts w:ascii="Barlow" w:hAnsi="Barlow"/>
                 <w:noProof/>
                 <w:webHidden/>
               </w:rPr>
@@ -662,13 +709,13 @@
         </w:p>
         <w:p>
           <w:pPr>
-            <w:pStyle w:val="Spistreci2"/>
+            <w:pStyle w:val="Verzeichnis2"/>
             <w:tabs>
               <w:tab w:val="left" w:pos="880"/>
               <w:tab w:val="right" w:leader="dot" w:pos="9062"/>
             </w:tabs>
             <w:rPr>
-              <w:rFonts w:asciiTheme="minorHAnsi" w:eastAsiaTheme="minorEastAsia" w:hAnsiTheme="minorHAnsi"/>
+              <w:rFonts w:ascii="Barlow" w:eastAsiaTheme="minorEastAsia" w:hAnsi="Barlow"/>
               <w:noProof/>
               <w:lang w:eastAsia="pl-PL"/>
             </w:rPr>
@@ -676,14 +723,15 @@
           <w:hyperlink w:anchor="_Toc151653999" w:history="1">
             <w:r>
               <w:rPr>
-                <w:rStyle w:val="Hipercze"/>
+                <w:rStyle w:val="Hyperlink"/>
+                <w:rFonts w:ascii="Barlow" w:hAnsi="Barlow"/>
                 <w:noProof/>
               </w:rPr>
               <w:t>5.2</w:t>
             </w:r>
             <w:r>
               <w:rPr>
-                <w:rFonts w:asciiTheme="minorHAnsi" w:eastAsiaTheme="minorEastAsia" w:hAnsiTheme="minorHAnsi"/>
+                <w:rFonts w:ascii="Barlow" w:eastAsiaTheme="minorEastAsia" w:hAnsi="Barlow"/>
                 <w:noProof/>
                 <w:lang w:eastAsia="pl-PL"/>
               </w:rPr>
@@ -691,13 +739,15 @@
             </w:r>
             <w:r>
               <w:rPr>
-                <w:rStyle w:val="Hipercze"/>
+                <w:rStyle w:val="Hyperlink"/>
+                <w:rFonts w:ascii="Barlow" w:hAnsi="Barlow"/>
                 <w:noProof/>
               </w:rPr>
               <w:t>Initial setup</w:t>
             </w:r>
             <w:r>
               <w:rPr>
+                <w:rFonts w:ascii="Barlow" w:hAnsi="Barlow"/>
                 <w:noProof/>
                 <w:webHidden/>
               </w:rPr>
@@ -705,6 +755,7 @@
             </w:r>
             <w:r>
               <w:rPr>
+                <w:rFonts w:ascii="Barlow" w:hAnsi="Barlow"/>
                 <w:noProof/>
                 <w:webHidden/>
               </w:rPr>
@@ -712,6 +763,7 @@
             </w:r>
             <w:r>
               <w:rPr>
+                <w:rFonts w:ascii="Barlow" w:hAnsi="Barlow"/>
                 <w:noProof/>
                 <w:webHidden/>
               </w:rPr>
@@ -719,12 +771,14 @@
             </w:r>
             <w:r>
               <w:rPr>
-                <w:noProof/>
-                <w:webHidden/>
-              </w:rPr>
-            </w:r>
-            <w:r>
-              <w:rPr>
+                <w:rFonts w:ascii="Barlow" w:hAnsi="Barlow"/>
+                <w:noProof/>
+                <w:webHidden/>
+              </w:rPr>
+            </w:r>
+            <w:r>
+              <w:rPr>
+                <w:rFonts w:ascii="Barlow" w:hAnsi="Barlow"/>
                 <w:noProof/>
                 <w:webHidden/>
               </w:rPr>
@@ -732,6 +786,7 @@
             </w:r>
             <w:r>
               <w:rPr>
+                <w:rFonts w:ascii="Barlow" w:hAnsi="Barlow"/>
                 <w:noProof/>
                 <w:webHidden/>
               </w:rPr>
@@ -739,6 +794,7 @@
             </w:r>
             <w:r>
               <w:rPr>
+                <w:rFonts w:ascii="Barlow" w:hAnsi="Barlow"/>
                 <w:noProof/>
                 <w:webHidden/>
               </w:rPr>
@@ -748,13 +804,13 @@
         </w:p>
         <w:p>
           <w:pPr>
-            <w:pStyle w:val="Spistreci1"/>
+            <w:pStyle w:val="Verzeichnis1"/>
             <w:tabs>
               <w:tab w:val="left" w:pos="440"/>
               <w:tab w:val="right" w:leader="dot" w:pos="9062"/>
             </w:tabs>
             <w:rPr>
-              <w:rFonts w:asciiTheme="minorHAnsi" w:eastAsiaTheme="minorEastAsia" w:hAnsiTheme="minorHAnsi"/>
+              <w:rFonts w:ascii="Barlow" w:eastAsiaTheme="minorEastAsia" w:hAnsi="Barlow"/>
               <w:noProof/>
               <w:lang w:eastAsia="pl-PL"/>
             </w:rPr>
@@ -762,14 +818,15 @@
           <w:hyperlink w:anchor="_Toc151654000" w:history="1">
             <w:r>
               <w:rPr>
-                <w:rStyle w:val="Hipercze"/>
+                <w:rStyle w:val="Hyperlink"/>
+                <w:rFonts w:ascii="Barlow" w:hAnsi="Barlow"/>
                 <w:noProof/>
               </w:rPr>
               <w:t>6.</w:t>
             </w:r>
             <w:r>
               <w:rPr>
-                <w:rFonts w:asciiTheme="minorHAnsi" w:eastAsiaTheme="minorEastAsia" w:hAnsiTheme="minorHAnsi"/>
+                <w:rFonts w:ascii="Barlow" w:eastAsiaTheme="minorEastAsia" w:hAnsi="Barlow"/>
                 <w:noProof/>
                 <w:lang w:eastAsia="pl-PL"/>
               </w:rPr>
@@ -777,13 +834,15 @@
             </w:r>
             <w:r>
               <w:rPr>
-                <w:rStyle w:val="Hipercze"/>
+                <w:rStyle w:val="Hyperlink"/>
+                <w:rFonts w:ascii="Barlow" w:hAnsi="Barlow"/>
                 <w:noProof/>
               </w:rPr>
               <w:t>Using the Application</w:t>
             </w:r>
             <w:r>
               <w:rPr>
+                <w:rFonts w:ascii="Barlow" w:hAnsi="Barlow"/>
                 <w:noProof/>
                 <w:webHidden/>
               </w:rPr>
@@ -791,6 +850,7 @@
             </w:r>
             <w:r>
               <w:rPr>
+                <w:rFonts w:ascii="Barlow" w:hAnsi="Barlow"/>
                 <w:noProof/>
                 <w:webHidden/>
               </w:rPr>
@@ -798,6 +858,7 @@
             </w:r>
             <w:r>
               <w:rPr>
+                <w:rFonts w:ascii="Barlow" w:hAnsi="Barlow"/>
                 <w:noProof/>
                 <w:webHidden/>
               </w:rPr>
@@ -805,12 +866,14 @@
             </w:r>
             <w:r>
               <w:rPr>
-                <w:noProof/>
-                <w:webHidden/>
-              </w:rPr>
-            </w:r>
-            <w:r>
-              <w:rPr>
+                <w:rFonts w:ascii="Barlow" w:hAnsi="Barlow"/>
+                <w:noProof/>
+                <w:webHidden/>
+              </w:rPr>
+            </w:r>
+            <w:r>
+              <w:rPr>
+                <w:rFonts w:ascii="Barlow" w:hAnsi="Barlow"/>
                 <w:noProof/>
                 <w:webHidden/>
               </w:rPr>
@@ -818,6 +881,7 @@
             </w:r>
             <w:r>
               <w:rPr>
+                <w:rFonts w:ascii="Barlow" w:hAnsi="Barlow"/>
                 <w:noProof/>
                 <w:webHidden/>
               </w:rPr>
@@ -825,6 +889,7 @@
             </w:r>
             <w:r>
               <w:rPr>
+                <w:rFonts w:ascii="Barlow" w:hAnsi="Barlow"/>
                 <w:noProof/>
                 <w:webHidden/>
               </w:rPr>
@@ -834,13 +899,13 @@
         </w:p>
         <w:p>
           <w:pPr>
-            <w:pStyle w:val="Spistreci2"/>
+            <w:pStyle w:val="Verzeichnis2"/>
             <w:tabs>
               <w:tab w:val="left" w:pos="880"/>
               <w:tab w:val="right" w:leader="dot" w:pos="9062"/>
             </w:tabs>
             <w:rPr>
-              <w:rFonts w:asciiTheme="minorHAnsi" w:eastAsiaTheme="minorEastAsia" w:hAnsiTheme="minorHAnsi"/>
+              <w:rFonts w:ascii="Barlow" w:eastAsiaTheme="minorEastAsia" w:hAnsi="Barlow"/>
               <w:noProof/>
               <w:lang w:eastAsia="pl-PL"/>
             </w:rPr>
@@ -848,14 +913,15 @@
           <w:hyperlink w:anchor="_Toc151654001" w:history="1">
             <w:r>
               <w:rPr>
-                <w:rStyle w:val="Hipercze"/>
+                <w:rStyle w:val="Hyperlink"/>
+                <w:rFonts w:ascii="Barlow" w:hAnsi="Barlow"/>
                 <w:noProof/>
               </w:rPr>
               <w:t>6.1</w:t>
             </w:r>
             <w:r>
               <w:rPr>
-                <w:rFonts w:asciiTheme="minorHAnsi" w:eastAsiaTheme="minorEastAsia" w:hAnsiTheme="minorHAnsi"/>
+                <w:rFonts w:ascii="Barlow" w:eastAsiaTheme="minorEastAsia" w:hAnsi="Barlow"/>
                 <w:noProof/>
                 <w:lang w:eastAsia="pl-PL"/>
               </w:rPr>
@@ -863,13 +929,15 @@
             </w:r>
             <w:r>
               <w:rPr>
-                <w:rStyle w:val="Hipercze"/>
+                <w:rStyle w:val="Hyperlink"/>
+                <w:rFonts w:ascii="Barlow" w:hAnsi="Barlow"/>
                 <w:noProof/>
               </w:rPr>
               <w:t>Notifications and Reports</w:t>
             </w:r>
             <w:r>
               <w:rPr>
+                <w:rFonts w:ascii="Barlow" w:hAnsi="Barlow"/>
                 <w:noProof/>
                 <w:webHidden/>
               </w:rPr>
@@ -877,6 +945,7 @@
             </w:r>
             <w:r>
               <w:rPr>
+                <w:rFonts w:ascii="Barlow" w:hAnsi="Barlow"/>
                 <w:noProof/>
                 <w:webHidden/>
               </w:rPr>
@@ -884,6 +953,7 @@
             </w:r>
             <w:r>
               <w:rPr>
+                <w:rFonts w:ascii="Barlow" w:hAnsi="Barlow"/>
                 <w:noProof/>
                 <w:webHidden/>
               </w:rPr>
@@ -891,12 +961,14 @@
             </w:r>
             <w:r>
               <w:rPr>
-                <w:noProof/>
-                <w:webHidden/>
-              </w:rPr>
-            </w:r>
-            <w:r>
-              <w:rPr>
+                <w:rFonts w:ascii="Barlow" w:hAnsi="Barlow"/>
+                <w:noProof/>
+                <w:webHidden/>
+              </w:rPr>
+            </w:r>
+            <w:r>
+              <w:rPr>
+                <w:rFonts w:ascii="Barlow" w:hAnsi="Barlow"/>
                 <w:noProof/>
                 <w:webHidden/>
               </w:rPr>
@@ -904,6 +976,7 @@
             </w:r>
             <w:r>
               <w:rPr>
+                <w:rFonts w:ascii="Barlow" w:hAnsi="Barlow"/>
                 <w:noProof/>
                 <w:webHidden/>
               </w:rPr>
@@ -911,6 +984,7 @@
             </w:r>
             <w:r>
               <w:rPr>
+                <w:rFonts w:ascii="Barlow" w:hAnsi="Barlow"/>
                 <w:noProof/>
                 <w:webHidden/>
               </w:rPr>
@@ -920,13 +994,13 @@
         </w:p>
         <w:p>
           <w:pPr>
-            <w:pStyle w:val="Spistreci1"/>
+            <w:pStyle w:val="Verzeichnis1"/>
             <w:tabs>
               <w:tab w:val="left" w:pos="440"/>
               <w:tab w:val="right" w:leader="dot" w:pos="9062"/>
             </w:tabs>
             <w:rPr>
-              <w:rFonts w:asciiTheme="minorHAnsi" w:eastAsiaTheme="minorEastAsia" w:hAnsiTheme="minorHAnsi"/>
+              <w:rFonts w:ascii="Barlow" w:eastAsiaTheme="minorEastAsia" w:hAnsi="Barlow"/>
               <w:noProof/>
               <w:lang w:eastAsia="pl-PL"/>
             </w:rPr>
@@ -934,14 +1008,15 @@
           <w:hyperlink w:anchor="_Toc151654002" w:history="1">
             <w:r>
               <w:rPr>
-                <w:rStyle w:val="Hipercze"/>
+                <w:rStyle w:val="Hyperlink"/>
+                <w:rFonts w:ascii="Barlow" w:hAnsi="Barlow"/>
                 <w:noProof/>
               </w:rPr>
               <w:t>7.</w:t>
             </w:r>
             <w:r>
               <w:rPr>
-                <w:rFonts w:asciiTheme="minorHAnsi" w:eastAsiaTheme="minorEastAsia" w:hAnsiTheme="minorHAnsi"/>
+                <w:rFonts w:ascii="Barlow" w:eastAsiaTheme="minorEastAsia" w:hAnsi="Barlow"/>
                 <w:noProof/>
                 <w:lang w:eastAsia="pl-PL"/>
               </w:rPr>
@@ -949,13 +1024,15 @@
             </w:r>
             <w:r>
               <w:rPr>
-                <w:rStyle w:val="Hipercze"/>
+                <w:rStyle w:val="Hyperlink"/>
+                <w:rFonts w:ascii="Barlow" w:hAnsi="Barlow"/>
                 <w:noProof/>
               </w:rPr>
               <w:t>Troubleshooting</w:t>
             </w:r>
             <w:r>
               <w:rPr>
+                <w:rFonts w:ascii="Barlow" w:hAnsi="Barlow"/>
                 <w:noProof/>
                 <w:webHidden/>
               </w:rPr>
@@ -963,6 +1040,7 @@
             </w:r>
             <w:r>
               <w:rPr>
+                <w:rFonts w:ascii="Barlow" w:hAnsi="Barlow"/>
                 <w:noProof/>
                 <w:webHidden/>
               </w:rPr>
@@ -970,6 +1048,7 @@
             </w:r>
             <w:r>
               <w:rPr>
+                <w:rFonts w:ascii="Barlow" w:hAnsi="Barlow"/>
                 <w:noProof/>
                 <w:webHidden/>
               </w:rPr>
@@ -977,12 +1056,14 @@
             </w:r>
             <w:r>
               <w:rPr>
-                <w:noProof/>
-                <w:webHidden/>
-              </w:rPr>
-            </w:r>
-            <w:r>
-              <w:rPr>
+                <w:rFonts w:ascii="Barlow" w:hAnsi="Barlow"/>
+                <w:noProof/>
+                <w:webHidden/>
+              </w:rPr>
+            </w:r>
+            <w:r>
+              <w:rPr>
+                <w:rFonts w:ascii="Barlow" w:hAnsi="Barlow"/>
                 <w:noProof/>
                 <w:webHidden/>
               </w:rPr>
@@ -990,6 +1071,7 @@
             </w:r>
             <w:r>
               <w:rPr>
+                <w:rFonts w:ascii="Barlow" w:hAnsi="Barlow"/>
                 <w:noProof/>
                 <w:webHidden/>
               </w:rPr>
@@ -997,6 +1079,7 @@
             </w:r>
             <w:r>
               <w:rPr>
+                <w:rFonts w:ascii="Barlow" w:hAnsi="Barlow"/>
                 <w:noProof/>
                 <w:webHidden/>
               </w:rPr>
@@ -1006,13 +1089,13 @@
         </w:p>
         <w:p>
           <w:pPr>
-            <w:pStyle w:val="Spistreci2"/>
+            <w:pStyle w:val="Verzeichnis2"/>
             <w:tabs>
               <w:tab w:val="left" w:pos="880"/>
               <w:tab w:val="right" w:leader="dot" w:pos="9062"/>
             </w:tabs>
             <w:rPr>
-              <w:rFonts w:asciiTheme="minorHAnsi" w:eastAsiaTheme="minorEastAsia" w:hAnsiTheme="minorHAnsi"/>
+              <w:rFonts w:ascii="Barlow" w:eastAsiaTheme="minorEastAsia" w:hAnsi="Barlow"/>
               <w:noProof/>
               <w:lang w:eastAsia="pl-PL"/>
             </w:rPr>
@@ -1020,14 +1103,15 @@
           <w:hyperlink w:anchor="_Toc151654003" w:history="1">
             <w:r>
               <w:rPr>
-                <w:rStyle w:val="Hipercze"/>
+                <w:rStyle w:val="Hyperlink"/>
+                <w:rFonts w:ascii="Barlow" w:hAnsi="Barlow"/>
                 <w:noProof/>
               </w:rPr>
               <w:t>7.1</w:t>
             </w:r>
             <w:r>
               <w:rPr>
-                <w:rFonts w:asciiTheme="minorHAnsi" w:eastAsiaTheme="minorEastAsia" w:hAnsiTheme="minorHAnsi"/>
+                <w:rFonts w:ascii="Barlow" w:eastAsiaTheme="minorEastAsia" w:hAnsi="Barlow"/>
                 <w:noProof/>
                 <w:lang w:eastAsia="pl-PL"/>
               </w:rPr>
@@ -1035,13 +1119,15 @@
             </w:r>
             <w:r>
               <w:rPr>
-                <w:rStyle w:val="Hipercze"/>
+                <w:rStyle w:val="Hyperlink"/>
+                <w:rFonts w:ascii="Barlow" w:hAnsi="Barlow"/>
                 <w:noProof/>
               </w:rPr>
               <w:t>Windows Security SmartScreen</w:t>
             </w:r>
             <w:r>
               <w:rPr>
+                <w:rFonts w:ascii="Barlow" w:hAnsi="Barlow"/>
                 <w:noProof/>
                 <w:webHidden/>
               </w:rPr>
@@ -1049,6 +1135,7 @@
             </w:r>
             <w:r>
               <w:rPr>
+                <w:rFonts w:ascii="Barlow" w:hAnsi="Barlow"/>
                 <w:noProof/>
                 <w:webHidden/>
               </w:rPr>
@@ -1056,6 +1143,7 @@
             </w:r>
             <w:r>
               <w:rPr>
+                <w:rFonts w:ascii="Barlow" w:hAnsi="Barlow"/>
                 <w:noProof/>
                 <w:webHidden/>
               </w:rPr>
@@ -1063,12 +1151,14 @@
             </w:r>
             <w:r>
               <w:rPr>
-                <w:noProof/>
-                <w:webHidden/>
-              </w:rPr>
-            </w:r>
-            <w:r>
-              <w:rPr>
+                <w:rFonts w:ascii="Barlow" w:hAnsi="Barlow"/>
+                <w:noProof/>
+                <w:webHidden/>
+              </w:rPr>
+            </w:r>
+            <w:r>
+              <w:rPr>
+                <w:rFonts w:ascii="Barlow" w:hAnsi="Barlow"/>
                 <w:noProof/>
                 <w:webHidden/>
               </w:rPr>
@@ -1076,6 +1166,7 @@
             </w:r>
             <w:r>
               <w:rPr>
+                <w:rFonts w:ascii="Barlow" w:hAnsi="Barlow"/>
                 <w:noProof/>
                 <w:webHidden/>
               </w:rPr>
@@ -1083,6 +1174,7 @@
             </w:r>
             <w:r>
               <w:rPr>
+                <w:rFonts w:ascii="Barlow" w:hAnsi="Barlow"/>
                 <w:noProof/>
                 <w:webHidden/>
               </w:rPr>
@@ -1091,8 +1183,14 @@
           </w:hyperlink>
         </w:p>
         <w:p>
+          <w:pPr>
+            <w:rPr>
+              <w:rFonts w:ascii="Barlow" w:hAnsi="Barlow"/>
+            </w:rPr>
+          </w:pPr>
           <w:r>
             <w:rPr>
+              <w:rFonts w:ascii="Barlow" w:hAnsi="Barlow"/>
               <w:b/>
               <w:bCs/>
             </w:rPr>
@@ -1103,26 +1201,31 @@
     </w:sdt>
     <w:p>
       <w:pPr>
-        <w:pStyle w:val="Nagwek1"/>
+        <w:pStyle w:val="berschrift1"/>
+        <w:rPr>
+          <w:rFonts w:ascii="Barlow" w:hAnsi="Barlow"/>
+        </w:rPr>
       </w:pPr>
       <w:bookmarkStart w:id="0" w:name="_Toc151653993"/>
-      <w:proofErr w:type="spellStart"/>
-      <w:r>
+      <w:r>
+        <w:rPr>
+          <w:rFonts w:ascii="Barlow" w:hAnsi="Barlow"/>
+        </w:rPr>
         <w:t>Version</w:t>
       </w:r>
       <w:r>
+        <w:rPr>
+          <w:rFonts w:ascii="Barlow" w:hAnsi="Barlow"/>
+        </w:rPr>
         <w:t>s</w:t>
       </w:r>
-      <w:proofErr w:type="spellEnd"/>
-      <w:r>
-        <w:t xml:space="preserve"> </w:t>
-      </w:r>
-      <w:proofErr w:type="spellStart"/>
-      <w:r>
-        <w:t>History</w:t>
+      <w:r>
+        <w:rPr>
+          <w:rFonts w:ascii="Barlow" w:hAnsi="Barlow"/>
+        </w:rPr>
+        <w:t xml:space="preserve"> History</w:t>
       </w:r>
       <w:bookmarkEnd w:id="0"/>
-      <w:proofErr w:type="spellEnd"/>
     </w:p>
     <w:p>
       <w:pPr>
@@ -1131,58 +1234,47 @@
           <w:numId w:val="10"/>
         </w:numPr>
         <w:spacing w:before="100" w:beforeAutospacing="1" w:after="100" w:afterAutospacing="1" w:line="240" w:lineRule="auto"/>
-      </w:pPr>
-      <w:r>
-        <w:rPr>
-          <w:rStyle w:val="Pogrubienie"/>
+        <w:rPr>
+          <w:rFonts w:ascii="Barlow" w:hAnsi="Barlow"/>
+        </w:rPr>
+      </w:pPr>
+      <w:r>
+        <w:rPr>
+          <w:rStyle w:val="Fett"/>
+          <w:rFonts w:ascii="Barlow" w:hAnsi="Barlow"/>
         </w:rPr>
         <w:t>Version 1.0.0 (</w:t>
       </w:r>
       <w:r>
-        <w:t xml:space="preserve">18.07.2023) - </w:t>
-      </w:r>
-      <w:proofErr w:type="spellStart"/>
-      <w:r>
-        <w:t>Initial</w:t>
-      </w:r>
-      <w:proofErr w:type="spellEnd"/>
-      <w:r>
-        <w:t xml:space="preserve"> </w:t>
-      </w:r>
-      <w:proofErr w:type="spellStart"/>
-      <w:r>
-        <w:t>release</w:t>
-      </w:r>
-      <w:proofErr w:type="spellEnd"/>
-      <w:r>
-        <w:t xml:space="preserve">, </w:t>
+        <w:rPr>
+          <w:rFonts w:ascii="Barlow" w:hAnsi="Barlow"/>
+        </w:rPr>
+        <w:t xml:space="preserve">18.07.2023) - Initial release, </w:t>
       </w:r>
     </w:p>
     <w:p>
       <w:pPr>
-        <w:pStyle w:val="Nagwek1"/>
-        <w:rPr>
-          <w:rFonts w:eastAsia="Times New Roman"/>
+        <w:pStyle w:val="berschrift1"/>
+        <w:rPr>
+          <w:rFonts w:ascii="Barlow" w:eastAsia="Times New Roman" w:hAnsi="Barlow"/>
           <w:lang w:eastAsia="pl-PL"/>
         </w:rPr>
       </w:pPr>
       <w:bookmarkStart w:id="1" w:name="_Toc151653994"/>
-      <w:proofErr w:type="spellStart"/>
-      <w:r>
-        <w:rPr>
-          <w:rFonts w:eastAsia="Times New Roman"/>
+      <w:r>
+        <w:rPr>
+          <w:rFonts w:ascii="Barlow" w:eastAsia="Times New Roman" w:hAnsi="Barlow"/>
           <w:lang w:eastAsia="pl-PL"/>
         </w:rPr>
         <w:t>Introduction</w:t>
       </w:r>
       <w:bookmarkEnd w:id="1"/>
-      <w:proofErr w:type="spellEnd"/>
     </w:p>
     <w:p>
       <w:pPr>
         <w:spacing w:before="100" w:beforeAutospacing="1" w:after="100" w:afterAutospacing="1" w:line="240" w:lineRule="auto"/>
         <w:rPr>
-          <w:rFonts w:eastAsia="Times New Roman" w:cs="Times New Roman"/>
+          <w:rFonts w:ascii="Barlow" w:eastAsia="Times New Roman" w:hAnsi="Barlow" w:cs="Times New Roman"/>
           <w:kern w:val="0"/>
           <w:sz w:val="24"/>
           <w:szCs w:val="24"/>
@@ -1193,7 +1285,7 @@
       <w:proofErr w:type="spellStart"/>
       <w:r>
         <w:rPr>
-          <w:rFonts w:eastAsia="Times New Roman" w:cs="Times New Roman"/>
+          <w:rFonts w:ascii="Barlow" w:eastAsia="Times New Roman" w:hAnsi="Barlow" w:cs="Times New Roman"/>
           <w:kern w:val="0"/>
           <w:sz w:val="24"/>
           <w:szCs w:val="24"/>
@@ -1205,7 +1297,7 @@
       <w:proofErr w:type="spellEnd"/>
       <w:r>
         <w:rPr>
-          <w:rFonts w:eastAsia="Times New Roman" w:cs="Times New Roman"/>
+          <w:rFonts w:ascii="Barlow" w:eastAsia="Times New Roman" w:hAnsi="Barlow" w:cs="Times New Roman"/>
           <w:kern w:val="0"/>
           <w:sz w:val="24"/>
           <w:szCs w:val="24"/>
@@ -1217,7 +1309,7 @@
       <w:proofErr w:type="spellStart"/>
       <w:r>
         <w:rPr>
-          <w:rFonts w:eastAsia="Times New Roman" w:cs="Times New Roman"/>
+          <w:rFonts w:ascii="Barlow" w:eastAsia="Times New Roman" w:hAnsi="Barlow" w:cs="Times New Roman"/>
           <w:kern w:val="0"/>
           <w:sz w:val="24"/>
           <w:szCs w:val="24"/>
@@ -1229,7 +1321,7 @@
       <w:proofErr w:type="spellEnd"/>
       <w:r>
         <w:rPr>
-          <w:rFonts w:eastAsia="Times New Roman" w:cs="Times New Roman"/>
+          <w:rFonts w:ascii="Barlow" w:eastAsia="Times New Roman" w:hAnsi="Barlow" w:cs="Times New Roman"/>
           <w:kern w:val="0"/>
           <w:sz w:val="24"/>
           <w:szCs w:val="24"/>
@@ -1240,6 +1332,7 @@
       </w:r>
       <w:r>
         <w:rPr>
+          <w:rFonts w:ascii="Barlow" w:hAnsi="Barlow"/>
           <w:lang w:val="en-US"/>
         </w:rPr>
         <w:t xml:space="preserve">The </w:t>
@@ -1247,6 +1340,7 @@
       <w:proofErr w:type="spellStart"/>
       <w:r>
         <w:rPr>
+          <w:rFonts w:ascii="Barlow" w:hAnsi="Barlow"/>
           <w:lang w:val="en-US"/>
         </w:rPr>
         <w:t>MiViA</w:t>
@@ -1254,6 +1348,7 @@
       <w:proofErr w:type="spellEnd"/>
       <w:r>
         <w:rPr>
+          <w:rFonts w:ascii="Barlow" w:hAnsi="Barlow"/>
           <w:lang w:val="en-US"/>
         </w:rPr>
         <w:t xml:space="preserve"> Desktop Application can automatically upload files from a selected directory on your computer. </w:t>
@@ -1261,28 +1356,32 @@
     </w:p>
     <w:p>
       <w:pPr>
-        <w:pStyle w:val="Nagwek1"/>
+        <w:pStyle w:val="berschrift1"/>
+        <w:rPr>
+          <w:rFonts w:ascii="Barlow" w:hAnsi="Barlow"/>
+        </w:rPr>
       </w:pPr>
       <w:bookmarkStart w:id="2" w:name="_Toc151653995"/>
       <w:r>
-        <w:t xml:space="preserve">System </w:t>
-      </w:r>
-      <w:proofErr w:type="spellStart"/>
-      <w:r>
-        <w:t>Requirements</w:t>
+        <w:rPr>
+          <w:rFonts w:ascii="Barlow" w:hAnsi="Barlow"/>
+        </w:rPr>
+        <w:lastRenderedPageBreak/>
+        <w:t>System Requirements</w:t>
       </w:r>
       <w:bookmarkEnd w:id="2"/>
-      <w:proofErr w:type="spellEnd"/>
     </w:p>
     <w:p>
       <w:pPr>
-        <w:pStyle w:val="NormalnyWeb"/>
-        <w:rPr>
-          <w:lang w:val="en-US"/>
-        </w:rPr>
-      </w:pPr>
-      <w:r>
-        <w:rPr>
+        <w:pStyle w:val="StandardWeb"/>
+        <w:rPr>
+          <w:rFonts w:ascii="Barlow" w:hAnsi="Barlow"/>
+          <w:lang w:val="en-US"/>
+        </w:rPr>
+      </w:pPr>
+      <w:r>
+        <w:rPr>
+          <w:rFonts w:ascii="Barlow" w:hAnsi="Barlow"/>
           <w:lang w:val="en-US"/>
         </w:rPr>
         <w:t xml:space="preserve">To run the </w:t>
@@ -1290,6 +1389,7 @@
       <w:proofErr w:type="spellStart"/>
       <w:r>
         <w:rPr>
+          <w:rFonts w:ascii="Barlow" w:hAnsi="Barlow"/>
           <w:lang w:val="en-US"/>
         </w:rPr>
         <w:t>MiViA</w:t>
@@ -1297,6 +1397,7 @@
       <w:proofErr w:type="spellEnd"/>
       <w:r>
         <w:rPr>
+          <w:rFonts w:ascii="Barlow" w:hAnsi="Barlow"/>
           <w:lang w:val="en-US"/>
         </w:rPr>
         <w:t xml:space="preserve"> Desktop Application, your system must have .NET 7 installed. If you do not have .NET 7, please download and install it from the </w:t>
@@ -1304,8 +1405,8 @@
       <w:hyperlink r:id="rId11" w:tgtFrame="_new" w:history="1">
         <w:r>
           <w:rPr>
-            <w:rStyle w:val="Hipercze"/>
-            <w:rFonts w:eastAsiaTheme="majorEastAsia"/>
+            <w:rStyle w:val="Hyperlink"/>
+            <w:rFonts w:ascii="Barlow" w:eastAsiaTheme="majorEastAsia" w:hAnsi="Barlow"/>
             <w:lang w:val="en-US"/>
           </w:rPr>
           <w:t>official Microsoft website</w:t>
@@ -1313,6 +1414,7 @@
       </w:hyperlink>
       <w:r>
         <w:rPr>
+          <w:rFonts w:ascii="Barlow" w:hAnsi="Barlow"/>
           <w:lang w:val="en-US"/>
         </w:rPr>
         <w:t>.</w:t>
@@ -1320,19 +1422,18 @@
     </w:p>
     <w:p>
       <w:pPr>
-        <w:pStyle w:val="Nagwek1"/>
-        <w:rPr>
-          <w:rFonts w:eastAsia="Times New Roman"/>
+        <w:pStyle w:val="berschrift1"/>
+        <w:rPr>
+          <w:rFonts w:ascii="Barlow" w:eastAsia="Times New Roman" w:hAnsi="Barlow"/>
           <w:lang w:eastAsia="pl-PL"/>
         </w:rPr>
       </w:pPr>
       <w:bookmarkStart w:id="3" w:name="_Toc151653996"/>
       <w:r>
         <w:rPr>
-          <w:rFonts w:eastAsia="Times New Roman"/>
+          <w:rFonts w:ascii="Barlow" w:eastAsia="Times New Roman" w:hAnsi="Barlow"/>
           <w:lang w:eastAsia="pl-PL"/>
         </w:rPr>
-        <w:lastRenderedPageBreak/>
         <w:t>Installation</w:t>
       </w:r>
       <w:bookmarkEnd w:id="3"/>
@@ -1345,7 +1446,7 @@
         </w:numPr>
         <w:spacing w:before="100" w:beforeAutospacing="1" w:after="100" w:afterAutospacing="1" w:line="240" w:lineRule="auto"/>
         <w:rPr>
-          <w:rFonts w:eastAsia="Times New Roman" w:cs="Times New Roman"/>
+          <w:rFonts w:ascii="Barlow" w:eastAsia="Times New Roman" w:hAnsi="Barlow" w:cs="Times New Roman"/>
           <w:kern w:val="0"/>
           <w:sz w:val="24"/>
           <w:szCs w:val="24"/>
@@ -1355,7 +1456,7 @@
       </w:pPr>
       <w:r>
         <w:rPr>
-          <w:rFonts w:eastAsia="Times New Roman" w:cs="Times New Roman"/>
+          <w:rFonts w:ascii="Barlow" w:eastAsia="Times New Roman" w:hAnsi="Barlow" w:cs="Times New Roman"/>
           <w:kern w:val="0"/>
           <w:sz w:val="24"/>
           <w:szCs w:val="24"/>
@@ -1367,7 +1468,7 @@
       <w:proofErr w:type="spellStart"/>
       <w:r>
         <w:rPr>
-          <w:rFonts w:eastAsia="Times New Roman" w:cs="Times New Roman"/>
+          <w:rFonts w:ascii="Barlow" w:eastAsia="Times New Roman" w:hAnsi="Barlow" w:cs="Times New Roman"/>
           <w:kern w:val="0"/>
           <w:sz w:val="24"/>
           <w:szCs w:val="24"/>
@@ -1379,35 +1480,42 @@
       <w:proofErr w:type="spellEnd"/>
       <w:r>
         <w:rPr>
-          <w:rFonts w:eastAsia="Times New Roman" w:cs="Times New Roman"/>
+          <w:rFonts w:ascii="Barlow" w:eastAsia="Times New Roman" w:hAnsi="Barlow" w:cs="Times New Roman"/>
           <w:kern w:val="0"/>
           <w:sz w:val="24"/>
           <w:szCs w:val="24"/>
           <w:lang w:val="en-US" w:eastAsia="pl-PL"/>
           <w14:ligatures w14:val="none"/>
         </w:rPr>
-        <w:t xml:space="preserve"> Desktop Application ZIP file from the</w:t>
-      </w:r>
-      <w:commentRangeStart w:id="4"/>
-      <w:commentRangeStart w:id="5"/>
-      <w:r>
-        <w:rPr>
-          <w:rFonts w:eastAsia="Times New Roman" w:cs="Times New Roman"/>
+        <w:t xml:space="preserve"> Desktop Application ZIP file from the official website.</w:t>
+      </w:r>
+    </w:p>
+    <w:p>
+      <w:pPr>
+        <w:numPr>
+          <w:ilvl w:val="0"/>
+          <w:numId w:val="3"/>
+        </w:numPr>
+        <w:spacing w:before="100" w:beforeAutospacing="1" w:after="100" w:afterAutospacing="1" w:line="240" w:lineRule="auto"/>
+        <w:rPr>
+          <w:rFonts w:ascii="Barlow" w:eastAsia="Times New Roman" w:hAnsi="Barlow" w:cs="Times New Roman"/>
           <w:kern w:val="0"/>
           <w:sz w:val="24"/>
           <w:szCs w:val="24"/>
           <w:lang w:val="en-US" w:eastAsia="pl-PL"/>
           <w14:ligatures w14:val="none"/>
         </w:rPr>
-        <w:t xml:space="preserve"> official website.</w:t>
-      </w:r>
-      <w:commentRangeEnd w:id="4"/>
-      <w:r>
-        <w:commentReference w:id="4"/>
-      </w:r>
-      <w:commentRangeEnd w:id="5"/>
-      <w:r>
-        <w:commentReference w:id="5"/>
+      </w:pPr>
+      <w:r>
+        <w:rPr>
+          <w:rFonts w:ascii="Barlow" w:eastAsia="Times New Roman" w:hAnsi="Barlow" w:cs="Times New Roman"/>
+          <w:kern w:val="0"/>
+          <w:sz w:val="24"/>
+          <w:szCs w:val="24"/>
+          <w:lang w:val="en-US" w:eastAsia="pl-PL"/>
+          <w14:ligatures w14:val="none"/>
+        </w:rPr>
+        <w:t>Locate the downloaded ZIP file on your computer and extract its contents to a convenient location.</w:t>
       </w:r>
     </w:p>
     <w:p>
@@ -1418,7 +1526,7 @@
         </w:numPr>
         <w:spacing w:before="100" w:beforeAutospacing="1" w:after="100" w:afterAutospacing="1" w:line="240" w:lineRule="auto"/>
         <w:rPr>
-          <w:rFonts w:eastAsia="Times New Roman" w:cs="Times New Roman"/>
+          <w:rFonts w:ascii="Barlow" w:eastAsia="Times New Roman" w:hAnsi="Barlow" w:cs="Times New Roman"/>
           <w:kern w:val="0"/>
           <w:sz w:val="24"/>
           <w:szCs w:val="24"/>
@@ -1428,14 +1536,14 @@
       </w:pPr>
       <w:r>
         <w:rPr>
-          <w:rFonts w:eastAsia="Times New Roman" w:cs="Times New Roman"/>
+          <w:rFonts w:ascii="Barlow" w:eastAsia="Times New Roman" w:hAnsi="Barlow" w:cs="Times New Roman"/>
           <w:kern w:val="0"/>
           <w:sz w:val="24"/>
           <w:szCs w:val="24"/>
           <w:lang w:val="en-US" w:eastAsia="pl-PL"/>
           <w14:ligatures w14:val="none"/>
         </w:rPr>
-        <w:t>Locate the downloaded ZIP file on your computer and extract its contents to a convenient location.</w:t>
+        <w:t>Navigate to the extracted files and locate the executable file (with .exe extension).</w:t>
       </w:r>
     </w:p>
     <w:p>
@@ -1446,7 +1554,7 @@
         </w:numPr>
         <w:spacing w:before="100" w:beforeAutospacing="1" w:after="100" w:afterAutospacing="1" w:line="240" w:lineRule="auto"/>
         <w:rPr>
-          <w:rFonts w:eastAsia="Times New Roman" w:cs="Times New Roman"/>
+          <w:rFonts w:ascii="Barlow" w:eastAsia="Times New Roman" w:hAnsi="Barlow" w:cs="Times New Roman"/>
           <w:kern w:val="0"/>
           <w:sz w:val="24"/>
           <w:szCs w:val="24"/>
@@ -1456,125 +1564,83 @@
       </w:pPr>
       <w:r>
         <w:rPr>
-          <w:rFonts w:eastAsia="Times New Roman" w:cs="Times New Roman"/>
+          <w:rFonts w:ascii="Barlow" w:eastAsia="Times New Roman" w:hAnsi="Barlow" w:cs="Times New Roman"/>
           <w:kern w:val="0"/>
           <w:sz w:val="24"/>
           <w:szCs w:val="24"/>
           <w:lang w:val="en-US" w:eastAsia="pl-PL"/>
           <w14:ligatures w14:val="none"/>
         </w:rPr>
-        <w:t>Navigate to the extracted files and locate the executable file (with .exe extension).</w:t>
-      </w:r>
-    </w:p>
-    <w:p>
-      <w:pPr>
-        <w:numPr>
-          <w:ilvl w:val="0"/>
-          <w:numId w:val="3"/>
-        </w:numPr>
-        <w:spacing w:before="100" w:beforeAutospacing="1" w:after="100" w:afterAutospacing="1" w:line="240" w:lineRule="auto"/>
-        <w:rPr>
-          <w:rFonts w:eastAsia="Times New Roman" w:cs="Times New Roman"/>
+        <w:t xml:space="preserve">Double-click on the executable file to run the </w:t>
+      </w:r>
+      <w:proofErr w:type="spellStart"/>
+      <w:r>
+        <w:rPr>
+          <w:rFonts w:ascii="Barlow" w:eastAsia="Times New Roman" w:hAnsi="Barlow" w:cs="Times New Roman"/>
           <w:kern w:val="0"/>
           <w:sz w:val="24"/>
           <w:szCs w:val="24"/>
           <w:lang w:val="en-US" w:eastAsia="pl-PL"/>
           <w14:ligatures w14:val="none"/>
         </w:rPr>
-      </w:pPr>
-      <w:r>
-        <w:rPr>
-          <w:rFonts w:eastAsia="Times New Roman" w:cs="Times New Roman"/>
+        <w:t>MiViA</w:t>
+      </w:r>
+      <w:proofErr w:type="spellEnd"/>
+      <w:r>
+        <w:rPr>
+          <w:rFonts w:ascii="Barlow" w:eastAsia="Times New Roman" w:hAnsi="Barlow" w:cs="Times New Roman"/>
           <w:kern w:val="0"/>
           <w:sz w:val="24"/>
           <w:szCs w:val="24"/>
           <w:lang w:val="en-US" w:eastAsia="pl-PL"/>
           <w14:ligatures w14:val="none"/>
         </w:rPr>
-        <w:t xml:space="preserve">Double-click on the executable file to run the </w:t>
-      </w:r>
-      <w:proofErr w:type="spellStart"/>
-      <w:r>
-        <w:rPr>
-          <w:rFonts w:eastAsia="Times New Roman" w:cs="Times New Roman"/>
-          <w:kern w:val="0"/>
-          <w:sz w:val="24"/>
-          <w:szCs w:val="24"/>
-          <w:lang w:val="en-US" w:eastAsia="pl-PL"/>
-          <w14:ligatures w14:val="none"/>
-        </w:rPr>
-        <w:t>MiViA</w:t>
-      </w:r>
-      <w:proofErr w:type="spellEnd"/>
-      <w:r>
-        <w:rPr>
-          <w:rFonts w:eastAsia="Times New Roman" w:cs="Times New Roman"/>
-          <w:kern w:val="0"/>
-          <w:sz w:val="24"/>
-          <w:szCs w:val="24"/>
-          <w:lang w:val="en-US" w:eastAsia="pl-PL"/>
-          <w14:ligatures w14:val="none"/>
-        </w:rPr>
         <w:t xml:space="preserve"> Desktop Application.</w:t>
       </w:r>
     </w:p>
     <w:p>
       <w:pPr>
-        <w:pStyle w:val="Nagwek1"/>
-      </w:pPr>
-      <w:bookmarkStart w:id="6" w:name="_Toc151653997"/>
-      <w:proofErr w:type="spellStart"/>
-      <w:r>
-        <w:t>Getting</w:t>
-      </w:r>
-      <w:proofErr w:type="spellEnd"/>
-      <w:r>
-        <w:t xml:space="preserve"> </w:t>
-      </w:r>
-      <w:proofErr w:type="spellStart"/>
-      <w:r>
-        <w:t>Started</w:t>
-      </w:r>
-      <w:bookmarkEnd w:id="6"/>
-      <w:proofErr w:type="spellEnd"/>
+        <w:pStyle w:val="berschrift1"/>
+        <w:rPr>
+          <w:rFonts w:ascii="Barlow" w:hAnsi="Barlow"/>
+        </w:rPr>
+      </w:pPr>
+      <w:bookmarkStart w:id="4" w:name="_Toc151653997"/>
+      <w:r>
+        <w:rPr>
+          <w:rFonts w:ascii="Barlow" w:hAnsi="Barlow"/>
+        </w:rPr>
+        <w:t>Getting Started</w:t>
+      </w:r>
+      <w:bookmarkEnd w:id="4"/>
     </w:p>
     <w:p>
       <w:pPr>
-        <w:pStyle w:val="Nagwek2"/>
-      </w:pPr>
-      <w:bookmarkStart w:id="7" w:name="_Toc151653998"/>
-      <w:proofErr w:type="spellStart"/>
-      <w:r>
-        <w:t>Obtaining</w:t>
-      </w:r>
-      <w:proofErr w:type="spellEnd"/>
-      <w:r>
-        <w:t xml:space="preserve"> </w:t>
-      </w:r>
-      <w:proofErr w:type="spellStart"/>
-      <w:r>
-        <w:t>an</w:t>
-      </w:r>
-      <w:proofErr w:type="spellEnd"/>
-      <w:r>
-        <w:t xml:space="preserve"> Access </w:t>
-      </w:r>
-      <w:proofErr w:type="spellStart"/>
-      <w:r>
-        <w:t>Key</w:t>
-      </w:r>
-      <w:bookmarkEnd w:id="7"/>
-      <w:proofErr w:type="spellEnd"/>
+        <w:pStyle w:val="berschrift2"/>
+        <w:rPr>
+          <w:rFonts w:ascii="Barlow" w:hAnsi="Barlow"/>
+        </w:rPr>
+      </w:pPr>
+      <w:bookmarkStart w:id="5" w:name="_Toc151653998"/>
+      <w:r>
+        <w:rPr>
+          <w:rFonts w:ascii="Barlow" w:hAnsi="Barlow"/>
+        </w:rPr>
+        <w:t>Obtaining an Access Key</w:t>
+      </w:r>
+      <w:bookmarkEnd w:id="5"/>
     </w:p>
     <w:p>
       <w:pPr>
-        <w:pStyle w:val="NormalnyWeb"/>
-        <w:rPr>
-          <w:lang w:val="en-US"/>
-        </w:rPr>
-      </w:pPr>
-      <w:r>
-        <w:rPr>
+        <w:pStyle w:val="StandardWeb"/>
+        <w:rPr>
+          <w:rFonts w:ascii="Barlow" w:hAnsi="Barlow"/>
+          <w:lang w:val="en-US"/>
+        </w:rPr>
+      </w:pPr>
+      <w:r>
+        <w:rPr>
+          <w:rFonts w:ascii="Barlow" w:hAnsi="Barlow"/>
           <w:lang w:val="en-US"/>
         </w:rPr>
         <w:t xml:space="preserve">Before you can use the </w:t>
@@ -1582,6 +1648,7 @@
       <w:proofErr w:type="spellStart"/>
       <w:r>
         <w:rPr>
+          <w:rFonts w:ascii="Barlow" w:hAnsi="Barlow"/>
           <w:lang w:val="en-US"/>
         </w:rPr>
         <w:t>MiViA</w:t>
@@ -1589,6 +1656,7 @@
       <w:proofErr w:type="spellEnd"/>
       <w:r>
         <w:rPr>
+          <w:rFonts w:ascii="Barlow" w:hAnsi="Barlow"/>
           <w:lang w:val="en-US"/>
         </w:rPr>
         <w:t xml:space="preserve"> Desktop Application, you will need an Access Key. This key is directly connected to the license assigned to your account, and you are responsible for its safety. Do not share your Access Key.</w:t>
@@ -1596,13 +1664,15 @@
     </w:p>
     <w:p>
       <w:pPr>
-        <w:pStyle w:val="NormalnyWeb"/>
-        <w:rPr>
-          <w:lang w:val="en-US"/>
-        </w:rPr>
-      </w:pPr>
-      <w:r>
-        <w:rPr>
+        <w:pStyle w:val="StandardWeb"/>
+        <w:rPr>
+          <w:rFonts w:ascii="Barlow" w:hAnsi="Barlow"/>
+          <w:lang w:val="en-US"/>
+        </w:rPr>
+      </w:pPr>
+      <w:r>
+        <w:rPr>
+          <w:rFonts w:ascii="Barlow" w:hAnsi="Barlow"/>
           <w:lang w:val="en-US"/>
         </w:rPr>
         <w:t>To obtain an Access Key:</w:t>
@@ -1616,11 +1686,13 @@
         </w:numPr>
         <w:spacing w:before="100" w:beforeAutospacing="1" w:after="100" w:afterAutospacing="1" w:line="240" w:lineRule="auto"/>
         <w:rPr>
-          <w:lang w:val="en-US"/>
-        </w:rPr>
-      </w:pPr>
-      <w:r>
-        <w:rPr>
+          <w:rFonts w:ascii="Barlow" w:hAnsi="Barlow"/>
+          <w:lang w:val="en-US"/>
+        </w:rPr>
+      </w:pPr>
+      <w:r>
+        <w:rPr>
+          <w:rFonts w:ascii="Barlow" w:hAnsi="Barlow"/>
           <w:lang w:val="en-US"/>
         </w:rPr>
         <w:t xml:space="preserve">Log in to your account on the </w:t>
@@ -1628,6 +1700,7 @@
       <w:proofErr w:type="spellStart"/>
       <w:r>
         <w:rPr>
+          <w:rFonts w:ascii="Barlow" w:hAnsi="Barlow"/>
           <w:lang w:val="en-US"/>
         </w:rPr>
         <w:t>MiViA</w:t>
@@ -1635,6 +1708,7 @@
       <w:proofErr w:type="spellEnd"/>
       <w:r>
         <w:rPr>
+          <w:rFonts w:ascii="Barlow" w:hAnsi="Barlow"/>
           <w:lang w:val="en-US"/>
         </w:rPr>
         <w:t xml:space="preserve"> website (app.mivia.ai).</w:t>
@@ -1648,11 +1722,13 @@
         </w:numPr>
         <w:spacing w:before="100" w:beforeAutospacing="1" w:after="100" w:afterAutospacing="1" w:line="240" w:lineRule="auto"/>
         <w:rPr>
-          <w:lang w:val="en-US"/>
-        </w:rPr>
-      </w:pPr>
-      <w:r>
-        <w:rPr>
+          <w:rFonts w:ascii="Barlow" w:hAnsi="Barlow"/>
+          <w:lang w:val="en-US"/>
+        </w:rPr>
+      </w:pPr>
+      <w:r>
+        <w:rPr>
+          <w:rFonts w:ascii="Barlow" w:hAnsi="Barlow"/>
           <w:lang w:val="en-US"/>
         </w:rPr>
         <w:t>Select "Access Key" from the User menu.</w:t>
@@ -1666,11 +1742,13 @@
         </w:numPr>
         <w:spacing w:before="100" w:beforeAutospacing="1" w:after="100" w:afterAutospacing="1" w:line="240" w:lineRule="auto"/>
         <w:rPr>
-          <w:lang w:val="en-US"/>
-        </w:rPr>
-      </w:pPr>
-      <w:r>
-        <w:rPr>
+          <w:rFonts w:ascii="Barlow" w:hAnsi="Barlow"/>
+          <w:lang w:val="en-US"/>
+        </w:rPr>
+      </w:pPr>
+      <w:r>
+        <w:rPr>
+          <w:rFonts w:ascii="Barlow" w:hAnsi="Barlow"/>
           <w:lang w:val="en-US"/>
         </w:rPr>
         <w:t>Click on "Generate New Key". Your new Access Key will be displayed.</w:t>
@@ -1678,28 +1756,31 @@
     </w:p>
     <w:p>
       <w:pPr>
-        <w:pStyle w:val="Nagwek2"/>
-      </w:pPr>
-      <w:bookmarkStart w:id="8" w:name="_Toc151653999"/>
-      <w:proofErr w:type="spellStart"/>
-      <w:r>
-        <w:t>Initial</w:t>
-      </w:r>
-      <w:proofErr w:type="spellEnd"/>
-      <w:r>
-        <w:t xml:space="preserve"> setup</w:t>
-      </w:r>
-      <w:bookmarkEnd w:id="8"/>
+        <w:pStyle w:val="berschrift2"/>
+        <w:rPr>
+          <w:rFonts w:ascii="Barlow" w:hAnsi="Barlow"/>
+        </w:rPr>
+      </w:pPr>
+      <w:bookmarkStart w:id="6" w:name="_Toc151653999"/>
+      <w:r>
+        <w:rPr>
+          <w:rFonts w:ascii="Barlow" w:hAnsi="Barlow"/>
+        </w:rPr>
+        <w:t>Initial setup</w:t>
+      </w:r>
+      <w:bookmarkEnd w:id="6"/>
     </w:p>
     <w:p>
       <w:pPr>
-        <w:pStyle w:val="NormalnyWeb"/>
-        <w:rPr>
-          <w:lang w:val="en-US"/>
-        </w:rPr>
-      </w:pPr>
-      <w:r>
-        <w:rPr>
+        <w:pStyle w:val="StandardWeb"/>
+        <w:rPr>
+          <w:rFonts w:ascii="Barlow" w:hAnsi="Barlow"/>
+          <w:lang w:val="en-US"/>
+        </w:rPr>
+      </w:pPr>
+      <w:r>
+        <w:rPr>
+          <w:rFonts w:ascii="Barlow" w:hAnsi="Barlow"/>
           <w:lang w:val="en-US"/>
         </w:rPr>
         <w:t xml:space="preserve">Upon first run of the </w:t>
@@ -1707,6 +1788,7 @@
       <w:proofErr w:type="spellStart"/>
       <w:r>
         <w:rPr>
+          <w:rFonts w:ascii="Barlow" w:hAnsi="Barlow"/>
           <w:lang w:val="en-US"/>
         </w:rPr>
         <w:t>MiViA</w:t>
@@ -1714,6 +1796,7 @@
       <w:proofErr w:type="spellEnd"/>
       <w:r>
         <w:rPr>
+          <w:rFonts w:ascii="Barlow" w:hAnsi="Barlow"/>
           <w:lang w:val="en-US"/>
         </w:rPr>
         <w:t xml:space="preserve"> Desktop Application, you will need to enter your Access Key, select a directory for automatic file upload, and choose the desired models for analysis.</w:t>
@@ -1727,11 +1810,13 @@
         </w:numPr>
         <w:spacing w:before="100" w:beforeAutospacing="1" w:after="100" w:afterAutospacing="1" w:line="240" w:lineRule="auto"/>
         <w:rPr>
-          <w:lang w:val="en-US"/>
-        </w:rPr>
-      </w:pPr>
-      <w:r>
-        <w:rPr>
+          <w:rFonts w:ascii="Barlow" w:hAnsi="Barlow"/>
+          <w:lang w:val="en-US"/>
+        </w:rPr>
+      </w:pPr>
+      <w:r>
+        <w:rPr>
+          <w:rFonts w:ascii="Barlow" w:hAnsi="Barlow"/>
           <w:lang w:val="en-US"/>
         </w:rPr>
         <w:t xml:space="preserve">Open the </w:t>
@@ -1739,6 +1824,7 @@
       <w:proofErr w:type="spellStart"/>
       <w:r>
         <w:rPr>
+          <w:rFonts w:ascii="Barlow" w:hAnsi="Barlow"/>
           <w:lang w:val="en-US"/>
         </w:rPr>
         <w:t>MiViA</w:t>
@@ -1746,6 +1832,7 @@
       <w:proofErr w:type="spellEnd"/>
       <w:r>
         <w:rPr>
+          <w:rFonts w:ascii="Barlow" w:hAnsi="Barlow"/>
           <w:lang w:val="en-US"/>
         </w:rPr>
         <w:t xml:space="preserve"> Desktop Application.</w:t>
@@ -1759,11 +1846,13 @@
         </w:numPr>
         <w:spacing w:before="100" w:beforeAutospacing="1" w:after="100" w:afterAutospacing="1" w:line="240" w:lineRule="auto"/>
         <w:rPr>
-          <w:lang w:val="en-US"/>
-        </w:rPr>
-      </w:pPr>
-      <w:r>
-        <w:rPr>
+          <w:rFonts w:ascii="Barlow" w:hAnsi="Barlow"/>
+          <w:lang w:val="en-US"/>
+        </w:rPr>
+      </w:pPr>
+      <w:r>
+        <w:rPr>
+          <w:rFonts w:ascii="Barlow" w:hAnsi="Barlow"/>
           <w:lang w:val="en-US"/>
         </w:rPr>
         <w:t>Enter your Access Key in the designated field.</w:t>
@@ -1777,11 +1866,13 @@
         </w:numPr>
         <w:spacing w:before="100" w:beforeAutospacing="1" w:after="100" w:afterAutospacing="1" w:line="240" w:lineRule="auto"/>
         <w:rPr>
-          <w:lang w:val="en-US"/>
-        </w:rPr>
-      </w:pPr>
-      <w:r>
-        <w:rPr>
+          <w:rFonts w:ascii="Barlow" w:hAnsi="Barlow"/>
+          <w:lang w:val="en-US"/>
+        </w:rPr>
+      </w:pPr>
+      <w:r>
+        <w:rPr>
+          <w:rFonts w:ascii="Barlow" w:hAnsi="Barlow"/>
           <w:lang w:val="en-US"/>
         </w:rPr>
         <w:t>Click on the "Browse" button and select the directory you want the application to monitor for automatic file uploads.</w:t>
@@ -1795,11 +1886,13 @@
         </w:numPr>
         <w:spacing w:before="100" w:beforeAutospacing="1" w:after="100" w:afterAutospacing="1" w:line="240" w:lineRule="auto"/>
         <w:rPr>
-          <w:lang w:val="en-US"/>
-        </w:rPr>
-      </w:pPr>
-      <w:r>
-        <w:rPr>
+          <w:rFonts w:ascii="Barlow" w:hAnsi="Barlow"/>
+          <w:lang w:val="en-US"/>
+        </w:rPr>
+      </w:pPr>
+      <w:r>
+        <w:rPr>
+          <w:rFonts w:ascii="Barlow" w:hAnsi="Barlow"/>
           <w:lang w:val="en-US"/>
         </w:rPr>
         <w:t>Select the desired models for analysis from the drop-down menu.</w:t>
@@ -1813,11 +1906,13 @@
         </w:numPr>
         <w:spacing w:before="100" w:beforeAutospacing="1" w:after="100" w:afterAutospacing="1" w:line="240" w:lineRule="auto"/>
         <w:rPr>
-          <w:lang w:val="en-US"/>
-        </w:rPr>
-      </w:pPr>
-      <w:r>
-        <w:rPr>
+          <w:rFonts w:ascii="Barlow" w:hAnsi="Barlow"/>
+          <w:lang w:val="en-US"/>
+        </w:rPr>
+      </w:pPr>
+      <w:r>
+        <w:rPr>
+          <w:rFonts w:ascii="Barlow" w:hAnsi="Barlow"/>
           <w:lang w:val="en-US"/>
         </w:rPr>
         <w:t>Click on the "Save" button to store these settings. They will be used for subsequent runs of the application.</w:t>
@@ -1825,20 +1920,24 @@
     </w:p>
     <w:p>
       <w:pPr>
-        <w:pStyle w:val="NormalnyWeb"/>
-        <w:rPr>
-          <w:lang w:val="en-US"/>
-        </w:rPr>
-      </w:pPr>
-      <w:r>
-        <w:rPr>
-          <w:lang w:val="en-US"/>
-        </w:rPr>
+        <w:pStyle w:val="StandardWeb"/>
+        <w:rPr>
+          <w:rFonts w:ascii="Barlow" w:hAnsi="Barlow"/>
+          <w:lang w:val="en-US"/>
+        </w:rPr>
+      </w:pPr>
+      <w:r>
+        <w:rPr>
+          <w:rFonts w:ascii="Barlow" w:hAnsi="Barlow"/>
+          <w:lang w:val="en-US"/>
+        </w:rPr>
+        <w:lastRenderedPageBreak/>
         <w:t xml:space="preserve">The </w:t>
       </w:r>
       <w:proofErr w:type="spellStart"/>
       <w:r>
         <w:rPr>
+          <w:rFonts w:ascii="Barlow" w:hAnsi="Barlow"/>
           <w:lang w:val="en-US"/>
         </w:rPr>
         <w:t>MiViA</w:t>
@@ -1846,6 +1945,7 @@
       <w:proofErr w:type="spellEnd"/>
       <w:r>
         <w:rPr>
+          <w:rFonts w:ascii="Barlow" w:hAnsi="Barlow"/>
           <w:lang w:val="en-US"/>
         </w:rPr>
         <w:t xml:space="preserve"> Desktop Application will now run in the background. You can close the main window, but an icon will remain in your system tray (next to the system clock). You can restore the settings window or access other options by right-clicking on this icon and selecting from the context menu.</w:t>
@@ -1853,23 +1953,31 @@
     </w:p>
     <w:p>
       <w:pPr>
-        <w:pStyle w:val="Nagwek1"/>
-      </w:pPr>
-      <w:bookmarkStart w:id="9" w:name="_Toc151654000"/>
-      <w:r>
+        <w:pStyle w:val="berschrift1"/>
+        <w:rPr>
+          <w:rFonts w:ascii="Barlow" w:hAnsi="Barlow"/>
+        </w:rPr>
+      </w:pPr>
+      <w:bookmarkStart w:id="7" w:name="_Toc151654000"/>
+      <w:r>
+        <w:rPr>
+          <w:rFonts w:ascii="Barlow" w:hAnsi="Barlow"/>
+        </w:rPr>
         <w:t>Using the Application</w:t>
       </w:r>
-      <w:bookmarkEnd w:id="9"/>
+      <w:bookmarkEnd w:id="7"/>
     </w:p>
     <w:p>
       <w:pPr>
-        <w:pStyle w:val="NormalnyWeb"/>
-        <w:rPr>
-          <w:lang w:val="en-US"/>
-        </w:rPr>
-      </w:pPr>
-      <w:r>
-        <w:rPr>
+        <w:pStyle w:val="StandardWeb"/>
+        <w:rPr>
+          <w:rFonts w:ascii="Barlow" w:hAnsi="Barlow"/>
+          <w:lang w:val="en-US"/>
+        </w:rPr>
+      </w:pPr>
+      <w:r>
+        <w:rPr>
+          <w:rFonts w:ascii="Barlow" w:hAnsi="Barlow"/>
           <w:lang w:val="en-US"/>
         </w:rPr>
         <w:t xml:space="preserve">The </w:t>
@@ -1877,6 +1985,7 @@
       <w:proofErr w:type="spellStart"/>
       <w:r>
         <w:rPr>
+          <w:rFonts w:ascii="Barlow" w:hAnsi="Barlow"/>
           <w:lang w:val="en-US"/>
         </w:rPr>
         <w:t>MiViA</w:t>
@@ -1884,6 +1993,7 @@
       <w:proofErr w:type="spellEnd"/>
       <w:r>
         <w:rPr>
+          <w:rFonts w:ascii="Barlow" w:hAnsi="Barlow"/>
           <w:lang w:val="en-US"/>
         </w:rPr>
         <w:t xml:space="preserve"> Desktop Application operates in the background, automatically uploading and analyzing any new images added to the selected directory.</w:t>
@@ -1891,34 +2001,32 @@
     </w:p>
     <w:p>
       <w:pPr>
-        <w:pStyle w:val="Nagwek2"/>
-      </w:pPr>
-      <w:bookmarkStart w:id="10" w:name="_Toc151654001"/>
-      <w:proofErr w:type="spellStart"/>
-      <w:r>
-        <w:lastRenderedPageBreak/>
-        <w:t>Notifications</w:t>
-      </w:r>
-      <w:proofErr w:type="spellEnd"/>
-      <w:r>
-        <w:t xml:space="preserve"> and </w:t>
-      </w:r>
-      <w:proofErr w:type="spellStart"/>
-      <w:r>
-        <w:t>Reports</w:t>
-      </w:r>
-      <w:bookmarkEnd w:id="10"/>
-      <w:proofErr w:type="spellEnd"/>
+        <w:pStyle w:val="berschrift2"/>
+        <w:rPr>
+          <w:rFonts w:ascii="Barlow" w:hAnsi="Barlow"/>
+        </w:rPr>
+      </w:pPr>
+      <w:bookmarkStart w:id="8" w:name="_Toc151654001"/>
+      <w:r>
+        <w:rPr>
+          <w:rFonts w:ascii="Barlow" w:hAnsi="Barlow"/>
+        </w:rPr>
+        <w:t>Notifications and Reports</w:t>
+      </w:r>
+      <w:bookmarkEnd w:id="8"/>
     </w:p>
     <w:p>
       <w:pPr>
-        <w:pStyle w:val="NormalnyWeb"/>
-        <w:rPr>
-          <w:lang w:val="en-US"/>
-        </w:rPr>
-      </w:pPr>
-      <w:r>
-        <w:rPr>
+        <w:pStyle w:val="StandardWeb"/>
+        <w:rPr>
+          <w:rFonts w:ascii="Barlow" w:hAnsi="Barlow"/>
+          <w:lang w:val="en-US"/>
+        </w:rPr>
+      </w:pPr>
+      <w:bookmarkStart w:id="9" w:name="_GoBack"/>
+      <w:r>
+        <w:rPr>
+          <w:rFonts w:ascii="Barlow" w:hAnsi="Barlow"/>
           <w:lang w:val="en-US"/>
         </w:rPr>
         <w:t>Any errors encountered during the operation of the application will be displayed as Windows notifications. Successful analyses will produce a PDF report for each image. The report file will be named the same as the source image, with the addition of the model name as a suffix.</w:t>
@@ -1926,35 +2034,48 @@
     </w:p>
     <w:p>
       <w:pPr>
-        <w:pStyle w:val="Nagwek1"/>
-      </w:pPr>
-      <w:bookmarkStart w:id="11" w:name="_Toc151654002"/>
-      <w:proofErr w:type="spellStart"/>
-      <w:r>
+        <w:pStyle w:val="berschrift1"/>
+        <w:rPr>
+          <w:rFonts w:ascii="Barlow" w:hAnsi="Barlow"/>
+        </w:rPr>
+      </w:pPr>
+      <w:bookmarkStart w:id="10" w:name="_Toc151654002"/>
+      <w:bookmarkEnd w:id="9"/>
+      <w:r>
+        <w:rPr>
+          <w:rFonts w:ascii="Barlow" w:hAnsi="Barlow"/>
+        </w:rPr>
         <w:t>Troubleshooting</w:t>
       </w:r>
-      <w:bookmarkEnd w:id="11"/>
-      <w:proofErr w:type="spellEnd"/>
+      <w:bookmarkEnd w:id="10"/>
     </w:p>
     <w:p>
       <w:pPr>
-        <w:pStyle w:val="Nagwek2"/>
-      </w:pPr>
-      <w:bookmarkStart w:id="12" w:name="_Toc151654003"/>
-      <w:r>
+        <w:pStyle w:val="berschrift2"/>
+        <w:rPr>
+          <w:rFonts w:ascii="Barlow" w:hAnsi="Barlow"/>
+        </w:rPr>
+      </w:pPr>
+      <w:bookmarkStart w:id="11" w:name="_Toc151654003"/>
+      <w:r>
+        <w:rPr>
+          <w:rFonts w:ascii="Barlow" w:hAnsi="Barlow"/>
+        </w:rPr>
         <w:t>Windows Security SmartScreen</w:t>
       </w:r>
-      <w:bookmarkEnd w:id="12"/>
+      <w:bookmarkEnd w:id="11"/>
     </w:p>
     <w:p>
       <w:pPr>
-        <w:pStyle w:val="NormalnyWeb"/>
-        <w:rPr>
-          <w:lang w:val="en-US"/>
-        </w:rPr>
-      </w:pPr>
-      <w:r>
-        <w:rPr>
+        <w:pStyle w:val="StandardWeb"/>
+        <w:rPr>
+          <w:rFonts w:ascii="Barlow" w:hAnsi="Barlow"/>
+          <w:lang w:val="en-US"/>
+        </w:rPr>
+      </w:pPr>
+      <w:r>
+        <w:rPr>
+          <w:rFonts w:ascii="Barlow" w:hAnsi="Barlow"/>
           <w:lang w:val="en-US"/>
         </w:rPr>
         <w:t xml:space="preserve">When you run the </w:t>
@@ -1962,6 +2083,7 @@
       <w:proofErr w:type="spellStart"/>
       <w:r>
         <w:rPr>
+          <w:rFonts w:ascii="Barlow" w:hAnsi="Barlow"/>
           <w:lang w:val="en-US"/>
         </w:rPr>
         <w:t>MiViA</w:t>
@@ -1969,6 +2091,7 @@
       <w:proofErr w:type="spellEnd"/>
       <w:r>
         <w:rPr>
+          <w:rFonts w:ascii="Barlow" w:hAnsi="Barlow"/>
           <w:lang w:val="en-US"/>
         </w:rPr>
         <w:t xml:space="preserve"> Desktop Application for the first time, Windows Security SmartScreen may display a blue screen with a warning message. This is a normal security measure and can be ignored for this application.</w:t>
@@ -1976,18 +2099,16 @@
     </w:p>
     <w:p>
       <w:pPr>
-        <w:pStyle w:val="NormalnyWeb"/>
-      </w:pPr>
-      <w:r>
-        <w:t xml:space="preserve">To </w:t>
-      </w:r>
-      <w:proofErr w:type="spellStart"/>
-      <w:r>
-        <w:t>proceed</w:t>
-      </w:r>
-      <w:proofErr w:type="spellEnd"/>
-      <w:r>
-        <w:t>:</w:t>
+        <w:pStyle w:val="StandardWeb"/>
+        <w:rPr>
+          <w:rFonts w:ascii="Barlow" w:hAnsi="Barlow"/>
+        </w:rPr>
+      </w:pPr>
+      <w:r>
+        <w:rPr>
+          <w:rFonts w:ascii="Barlow" w:hAnsi="Barlow"/>
+        </w:rPr>
+        <w:t>To proceed:</w:t>
       </w:r>
     </w:p>
     <w:p>
@@ -1998,11 +2119,13 @@
         </w:numPr>
         <w:spacing w:before="100" w:beforeAutospacing="1" w:after="100" w:afterAutospacing="1" w:line="240" w:lineRule="auto"/>
         <w:rPr>
-          <w:lang w:val="en-US"/>
-        </w:rPr>
-      </w:pPr>
-      <w:r>
-        <w:rPr>
+          <w:rFonts w:ascii="Barlow" w:hAnsi="Barlow"/>
+          <w:lang w:val="en-US"/>
+        </w:rPr>
+      </w:pPr>
+      <w:r>
+        <w:rPr>
+          <w:rFonts w:ascii="Barlow" w:hAnsi="Barlow"/>
           <w:lang w:val="en-US"/>
         </w:rPr>
         <w:t>Click on the "More info" link on the SmartScreen window.</w:t>
@@ -2016,11 +2139,13 @@
         </w:numPr>
         <w:spacing w:before="100" w:beforeAutospacing="1" w:after="100" w:afterAutospacing="1" w:line="240" w:lineRule="auto"/>
         <w:rPr>
-          <w:lang w:val="en-US"/>
-        </w:rPr>
-      </w:pPr>
-      <w:r>
-        <w:rPr>
+          <w:rFonts w:ascii="Barlow" w:hAnsi="Barlow"/>
+          <w:lang w:val="en-US"/>
+        </w:rPr>
+      </w:pPr>
+      <w:r>
+        <w:rPr>
+          <w:rFonts w:ascii="Barlow" w:hAnsi="Barlow"/>
           <w:lang w:val="en-US"/>
         </w:rPr>
         <w:t>Click on the "Run anyway" button.</w:t>
@@ -2028,13 +2153,15 @@
     </w:p>
     <w:p>
       <w:pPr>
-        <w:pStyle w:val="NormalnyWeb"/>
-        <w:rPr>
-          <w:lang w:val="en-US"/>
-        </w:rPr>
-      </w:pPr>
-      <w:r>
-        <w:rPr>
+        <w:pStyle w:val="StandardWeb"/>
+        <w:rPr>
+          <w:rFonts w:ascii="Barlow" w:hAnsi="Barlow"/>
+          <w:lang w:val="en-US"/>
+        </w:rPr>
+      </w:pPr>
+      <w:r>
+        <w:rPr>
+          <w:rFonts w:ascii="Barlow" w:hAnsi="Barlow"/>
           <w:lang w:val="en-US"/>
         </w:rPr>
         <w:t xml:space="preserve">The </w:t>
@@ -2042,6 +2169,7 @@
       <w:proofErr w:type="spellStart"/>
       <w:r>
         <w:rPr>
+          <w:rFonts w:ascii="Barlow" w:hAnsi="Barlow"/>
           <w:lang w:val="en-US"/>
         </w:rPr>
         <w:t>MiViA</w:t>
@@ -2049,6 +2177,7 @@
       <w:proofErr w:type="spellEnd"/>
       <w:r>
         <w:rPr>
+          <w:rFonts w:ascii="Barlow" w:hAnsi="Barlow"/>
           <w:lang w:val="en-US"/>
         </w:rPr>
         <w:t xml:space="preserve"> Desktop Application will now start.</w:t>
@@ -2057,63 +2186,21 @@
     <w:p>
       <w:pPr>
         <w:rPr>
+          <w:rFonts w:ascii="Barlow" w:hAnsi="Barlow"/>
           <w:lang w:val="en-US"/>
         </w:rPr>
       </w:pPr>
     </w:p>
     <w:sectPr>
-      <w:footerReference w:type="default" r:id="rId16"/>
+      <w:headerReference w:type="default" r:id="rId12"/>
+      <w:footerReference w:type="default" r:id="rId13"/>
       <w:pgSz w:w="11906" w:h="16838"/>
-      <w:pgMar w:top="1417" w:right="1417" w:bottom="1417" w:left="1417" w:header="708" w:footer="708" w:gutter="0"/>
+      <w:pgMar w:top="1418" w:right="1418" w:bottom="1843" w:left="1418" w:header="709" w:footer="709" w:gutter="0"/>
       <w:cols w:space="708"/>
       <w:docGrid w:linePitch="360"/>
     </w:sectPr>
   </w:body>
 </w:document>
-</file>
-
-<file path=word/comments.xml><?xml version="1.0" encoding="utf-8"?>
-<w:comments xmlns:wpc="http://schemas.microsoft.com/office/word/2010/wordprocessingCanvas" xmlns:cx="http://schemas.microsoft.com/office/drawing/2014/chartex" xmlns:cx1="http://schemas.microsoft.com/office/drawing/2015/9/8/chartex" xmlns:cx2="http://schemas.microsoft.com/office/drawing/2015/10/21/chartex" xmlns:cx3="http://schemas.microsoft.com/office/drawing/2016/5/9/chartex" xmlns:cx4="http://schemas.microsoft.com/office/drawing/2016/5/10/chartex" xmlns:cx5="http://schemas.microsoft.com/office/drawing/2016/5/11/chartex" xmlns:cx6="http://schemas.microsoft.com/office/drawing/2016/5/12/chartex" xmlns:cx7="http://schemas.microsoft.com/office/drawing/2016/5/13/chartex" xmlns:cx8="http://schemas.microsoft.com/office/drawing/2016/5/14/chartex" xmlns:mc="http://schemas.openxmlformats.org/markup-compatibility/2006" xmlns:aink="http://schemas.microsoft.com/office/drawing/2016/ink" xmlns:am3d="http://schemas.microsoft.com/office/drawing/2017/model3d" xmlns:o="urn:schemas-microsoft-com:office:office" xmlns:oel="http://schemas.microsoft.com/office/2019/extlst" xmlns:r="http://schemas.openxmlformats.org/officeDocument/2006/relationships" xmlns:m="http://schemas.openxmlformats.org/officeDocument/2006/math" xmlns:v="urn:schemas-microsoft-com:vml" xmlns:wp14="http://schemas.microsoft.com/office/word/2010/wordprocessingDrawing" xmlns:wp="http://schemas.openxmlformats.org/drawingml/2006/wordprocessingDrawing" xmlns:w10="urn:schemas-microsoft-com:office:word" xmlns:w="http://schemas.openxmlformats.org/wordprocessingml/2006/main" xmlns:w14="http://schemas.microsoft.com/office/word/2010/wordml" xmlns:w15="http://schemas.microsoft.com/office/word/2012/wordml" xmlns:w16cex="http://schemas.microsoft.com/office/word/2018/wordml/cex" xmlns:w16cid="http://schemas.microsoft.com/office/word/2016/wordml/cid" xmlns:w16="http://schemas.microsoft.com/office/word/2018/wordml" xmlns:w16sdtdh="http://schemas.microsoft.com/office/word/2020/wordml/sdtdatahash" xmlns:w16se="http://schemas.microsoft.com/office/word/2015/wordml/symex" xmlns:wpg="http://schemas.microsoft.com/office/word/2010/wordprocessingGroup" xmlns:wpi="http://schemas.microsoft.com/office/word/2010/wordprocessingInk" xmlns:wne="http://schemas.microsoft.com/office/word/2006/wordml" xmlns:wps="http://schemas.microsoft.com/office/word/2010/wordprocessingShape" mc:Ignorable="w14 w15 w16se w16cid w16 w16cex w16sdtdh wp14">
-  <w:comment w:id="4" w:author="Miriam Corcoran" w:date="2023-08-17T08:40:00Z" w:initials="MC">
-    <w:p>
-      <w:r>
-        <w:t xml:space="preserve">link to download </w:t>
-      </w:r>
-      <w:r>
-        <w:annotationRef/>
-      </w:r>
-    </w:p>
-  </w:comment>
-  <w:comment w:id="5" w:author="Miriam Corcoran" w:date="2023-08-17T09:03:00Z" w:initials="MC">
-    <w:p>
-      <w:r>
-        <w:t xml:space="preserve">we can put the download file on </w:t>
-      </w:r>
-      <w:hyperlink r:id="rId1">
-        <w:r>
-          <w:rPr>
-            <w:rStyle w:val="Hipercze"/>
-          </w:rPr>
-          <w:t>https://mivia.ai/company/download</w:t>
-        </w:r>
-      </w:hyperlink>
-      <w:r>
-        <w:t xml:space="preserve"> </w:t>
-      </w:r>
-      <w:r>
-        <w:annotationRef/>
-      </w:r>
-    </w:p>
-    <w:p/>
-  </w:comment>
-</w:comments>
-</file>
-
-<file path=word/commentsExtended.xml><?xml version="1.0" encoding="utf-8"?>
-<w15:commentsEx xmlns:wpc="http://schemas.microsoft.com/office/word/2010/wordprocessingCanvas" xmlns:cx="http://schemas.microsoft.com/office/drawing/2014/chartex" xmlns:cx1="http://schemas.microsoft.com/office/drawing/2015/9/8/chartex" xmlns:cx2="http://schemas.microsoft.com/office/drawing/2015/10/21/chartex" xmlns:cx3="http://schemas.microsoft.com/office/drawing/2016/5/9/chartex" xmlns:cx4="http://schemas.microsoft.com/office/drawing/2016/5/10/chartex" xmlns:cx5="http://schemas.microsoft.com/office/drawing/2016/5/11/chartex" xmlns:cx6="http://schemas.microsoft.com/office/drawing/2016/5/12/chartex" xmlns:cx7="http://schemas.microsoft.com/office/drawing/2016/5/13/chartex" xmlns:cx8="http://schemas.microsoft.com/office/drawing/2016/5/14/chartex" xmlns:mc="http://schemas.openxmlformats.org/markup-compatibility/2006" xmlns:aink="http://schemas.microsoft.com/office/drawing/2016/ink" xmlns:am3d="http://schemas.microsoft.com/office/drawing/2017/model3d" xmlns:o="urn:schemas-microsoft-com:office:office" xmlns:oel="http://schemas.microsoft.com/office/2019/extlst" xmlns:r="http://schemas.openxmlformats.org/officeDocument/2006/relationships" xmlns:m="http://schemas.openxmlformats.org/officeDocument/2006/math" xmlns:v="urn:schemas-microsoft-com:vml" xmlns:wp14="http://schemas.microsoft.com/office/word/2010/wordprocessingDrawing" xmlns:wp="http://schemas.openxmlformats.org/drawingml/2006/wordprocessingDrawing" xmlns:w10="urn:schemas-microsoft-com:office:word" xmlns:w="http://schemas.openxmlformats.org/wordprocessingml/2006/main" xmlns:w14="http://schemas.microsoft.com/office/word/2010/wordml" xmlns:w15="http://schemas.microsoft.com/office/word/2012/wordml" xmlns:w16cex="http://schemas.microsoft.com/office/word/2018/wordml/cex" xmlns:w16cid="http://schemas.microsoft.com/office/word/2016/wordml/cid" xmlns:w16="http://schemas.microsoft.com/office/word/2018/wordml" xmlns:w16sdtdh="http://schemas.microsoft.com/office/word/2020/wordml/sdtdatahash" xmlns:w16se="http://schemas.microsoft.com/office/word/2015/wordml/symex" xmlns:wpg="http://schemas.microsoft.com/office/word/2010/wordprocessingGroup" xmlns:wpi="http://schemas.microsoft.com/office/word/2010/wordprocessingInk" xmlns:wne="http://schemas.microsoft.com/office/word/2006/wordml" xmlns:wps="http://schemas.microsoft.com/office/word/2010/wordprocessingShape" mc:Ignorable="w14 w15 w16se w16cid w16 w16cex w16sdtdh wp14">
-  <w15:commentEx w15:paraId="134E83C0" w15:done="0"/>
-  <w15:commentEx w15:paraId="42DB5C0E" w15:paraIdParent="134E83C0" w15:done="0"/>
-</w15:commentsEx>
 </file>
 
 <file path=word/commentsExtensible.xml><?xml version="1.0" encoding="utf-8"?>
@@ -2123,15 +2210,8 @@
 </w16cex:commentsExtensible>
 </file>
 
-<file path=word/commentsIds.xml><?xml version="1.0" encoding="utf-8"?>
-<w16cid:commentsIds xmlns:wpc="http://schemas.microsoft.com/office/word/2010/wordprocessingCanvas" xmlns:cx="http://schemas.microsoft.com/office/drawing/2014/chartex" xmlns:cx1="http://schemas.microsoft.com/office/drawing/2015/9/8/chartex" xmlns:cx2="http://schemas.microsoft.com/office/drawing/2015/10/21/chartex" xmlns:cx3="http://schemas.microsoft.com/office/drawing/2016/5/9/chartex" xmlns:cx4="http://schemas.microsoft.com/office/drawing/2016/5/10/chartex" xmlns:cx5="http://schemas.microsoft.com/office/drawing/2016/5/11/chartex" xmlns:cx6="http://schemas.microsoft.com/office/drawing/2016/5/12/chartex" xmlns:cx7="http://schemas.microsoft.com/office/drawing/2016/5/13/chartex" xmlns:cx8="http://schemas.microsoft.com/office/drawing/2016/5/14/chartex" xmlns:mc="http://schemas.openxmlformats.org/markup-compatibility/2006" xmlns:aink="http://schemas.microsoft.com/office/drawing/2016/ink" xmlns:am3d="http://schemas.microsoft.com/office/drawing/2017/model3d" xmlns:o="urn:schemas-microsoft-com:office:office" xmlns:oel="http://schemas.microsoft.com/office/2019/extlst" xmlns:r="http://schemas.openxmlformats.org/officeDocument/2006/relationships" xmlns:m="http://schemas.openxmlformats.org/officeDocument/2006/math" xmlns:v="urn:schemas-microsoft-com:vml" xmlns:wp14="http://schemas.microsoft.com/office/word/2010/wordprocessingDrawing" xmlns:wp="http://schemas.openxmlformats.org/drawingml/2006/wordprocessingDrawing" xmlns:w10="urn:schemas-microsoft-com:office:word" xmlns:w="http://schemas.openxmlformats.org/wordprocessingml/2006/main" xmlns:w14="http://schemas.microsoft.com/office/word/2010/wordml" xmlns:w15="http://schemas.microsoft.com/office/word/2012/wordml" xmlns:w16cex="http://schemas.microsoft.com/office/word/2018/wordml/cex" xmlns:w16cid="http://schemas.microsoft.com/office/word/2016/wordml/cid" xmlns:w16="http://schemas.microsoft.com/office/word/2018/wordml" xmlns:w16sdtdh="http://schemas.microsoft.com/office/word/2020/wordml/sdtdatahash" xmlns:w16se="http://schemas.microsoft.com/office/word/2015/wordml/symex" xmlns:wpg="http://schemas.microsoft.com/office/word/2010/wordprocessingGroup" xmlns:wpi="http://schemas.microsoft.com/office/word/2010/wordprocessingInk" xmlns:wne="http://schemas.microsoft.com/office/word/2006/wordml" xmlns:wps="http://schemas.microsoft.com/office/word/2010/wordprocessingShape" mc:Ignorable="w14 w15 w16se w16cid w16 w16cex w16sdtdh wp14">
-  <w16cid:commentId w16cid:paraId="134E83C0" w16cid:durableId="3E45C55D"/>
-  <w16cid:commentId w16cid:paraId="42DB5C0E" w16cid:durableId="3EC9D34B"/>
-</w16cid:commentsIds>
-</file>
-
 <file path=word/endnotes.xml><?xml version="1.0" encoding="utf-8"?>
-<w:endnotes xmlns:wpc="http://schemas.microsoft.com/office/word/2010/wordprocessingCanvas" xmlns:cx="http://schemas.microsoft.com/office/drawing/2014/chartex" xmlns:cx1="http://schemas.microsoft.com/office/drawing/2015/9/8/chartex" xmlns:cx2="http://schemas.microsoft.com/office/drawing/2015/10/21/chartex" xmlns:cx3="http://schemas.microsoft.com/office/drawing/2016/5/9/chartex" xmlns:cx4="http://schemas.microsoft.com/office/drawing/2016/5/10/chartex" xmlns:cx5="http://schemas.microsoft.com/office/drawing/2016/5/11/chartex" xmlns:cx6="http://schemas.microsoft.com/office/drawing/2016/5/12/chartex" xmlns:cx7="http://schemas.microsoft.com/office/drawing/2016/5/13/chartex" xmlns:cx8="http://schemas.microsoft.com/office/drawing/2016/5/14/chartex" xmlns:mc="http://schemas.openxmlformats.org/markup-compatibility/2006" xmlns:aink="http://schemas.microsoft.com/office/drawing/2016/ink" xmlns:am3d="http://schemas.microsoft.com/office/drawing/2017/model3d" xmlns:o="urn:schemas-microsoft-com:office:office" xmlns:oel="http://schemas.microsoft.com/office/2019/extlst" xmlns:r="http://schemas.openxmlformats.org/officeDocument/2006/relationships" xmlns:m="http://schemas.openxmlformats.org/officeDocument/2006/math" xmlns:v="urn:schemas-microsoft-com:vml" xmlns:wp14="http://schemas.microsoft.com/office/word/2010/wordprocessingDrawing" xmlns:wp="http://schemas.openxmlformats.org/drawingml/2006/wordprocessingDrawing" xmlns:w10="urn:schemas-microsoft-com:office:word" xmlns:w="http://schemas.openxmlformats.org/wordprocessingml/2006/main" xmlns:w14="http://schemas.microsoft.com/office/word/2010/wordml" xmlns:w15="http://schemas.microsoft.com/office/word/2012/wordml" xmlns:w16cex="http://schemas.microsoft.com/office/word/2018/wordml/cex" xmlns:w16cid="http://schemas.microsoft.com/office/word/2016/wordml/cid" xmlns:w16="http://schemas.microsoft.com/office/word/2018/wordml" xmlns:w16sdtdh="http://schemas.microsoft.com/office/word/2020/wordml/sdtdatahash" xmlns:w16se="http://schemas.microsoft.com/office/word/2015/wordml/symex" xmlns:wpg="http://schemas.microsoft.com/office/word/2010/wordprocessingGroup" xmlns:wpi="http://schemas.microsoft.com/office/word/2010/wordprocessingInk" xmlns:wne="http://schemas.microsoft.com/office/word/2006/wordml" xmlns:wps="http://schemas.microsoft.com/office/word/2010/wordprocessingShape" mc:Ignorable="w14 w15 w16se w16cid w16 w16cex w16sdtdh wp14">
+<w:endnotes xmlns:wpc="http://schemas.microsoft.com/office/word/2010/wordprocessingCanvas" xmlns:cx="http://schemas.microsoft.com/office/drawing/2014/chartex" xmlns:cx1="http://schemas.microsoft.com/office/drawing/2015/9/8/chartex" xmlns:cx2="http://schemas.microsoft.com/office/drawing/2015/10/21/chartex" xmlns:cx3="http://schemas.microsoft.com/office/drawing/2016/5/9/chartex" xmlns:cx4="http://schemas.microsoft.com/office/drawing/2016/5/10/chartex" xmlns:cx5="http://schemas.microsoft.com/office/drawing/2016/5/11/chartex" xmlns:cx6="http://schemas.microsoft.com/office/drawing/2016/5/12/chartex" xmlns:cx7="http://schemas.microsoft.com/office/drawing/2016/5/13/chartex" xmlns:cx8="http://schemas.microsoft.com/office/drawing/2016/5/14/chartex" xmlns:mc="http://schemas.openxmlformats.org/markup-compatibility/2006" xmlns:aink="http://schemas.microsoft.com/office/drawing/2016/ink" xmlns:am3d="http://schemas.microsoft.com/office/drawing/2017/model3d" xmlns:o="urn:schemas-microsoft-com:office:office" xmlns:r="http://schemas.openxmlformats.org/officeDocument/2006/relationships" xmlns:m="http://schemas.openxmlformats.org/officeDocument/2006/math" xmlns:v="urn:schemas-microsoft-com:vml" xmlns:wp14="http://schemas.microsoft.com/office/word/2010/wordprocessingDrawing" xmlns:wp="http://schemas.openxmlformats.org/drawingml/2006/wordprocessingDrawing" xmlns:w10="urn:schemas-microsoft-com:office:word" xmlns:w="http://schemas.openxmlformats.org/wordprocessingml/2006/main" xmlns:w14="http://schemas.microsoft.com/office/word/2010/wordml" xmlns:w15="http://schemas.microsoft.com/office/word/2012/wordml" xmlns:w16cid="http://schemas.microsoft.com/office/word/2016/wordml/cid" xmlns:w16se="http://schemas.microsoft.com/office/word/2015/wordml/symex" xmlns:wpg="http://schemas.microsoft.com/office/word/2010/wordprocessingGroup" xmlns:wpi="http://schemas.microsoft.com/office/word/2010/wordprocessingInk" xmlns:wne="http://schemas.microsoft.com/office/word/2006/wordml" xmlns:wps="http://schemas.microsoft.com/office/word/2010/wordprocessingShape" mc:Ignorable="w14 w15 w16se w16cid wp14">
   <w:endnote w:type="separator" w:id="-1">
     <w:p>
       <w:pPr>
@@ -2156,7 +2236,7 @@
 </file>
 
 <file path=word/footer1.xml><?xml version="1.0" encoding="utf-8"?>
-<w:ftr xmlns:wpc="http://schemas.microsoft.com/office/word/2010/wordprocessingCanvas" xmlns:cx="http://schemas.microsoft.com/office/drawing/2014/chartex" xmlns:cx1="http://schemas.microsoft.com/office/drawing/2015/9/8/chartex" xmlns:cx2="http://schemas.microsoft.com/office/drawing/2015/10/21/chartex" xmlns:cx3="http://schemas.microsoft.com/office/drawing/2016/5/9/chartex" xmlns:cx4="http://schemas.microsoft.com/office/drawing/2016/5/10/chartex" xmlns:cx5="http://schemas.microsoft.com/office/drawing/2016/5/11/chartex" xmlns:cx6="http://schemas.microsoft.com/office/drawing/2016/5/12/chartex" xmlns:cx7="http://schemas.microsoft.com/office/drawing/2016/5/13/chartex" xmlns:cx8="http://schemas.microsoft.com/office/drawing/2016/5/14/chartex" xmlns:mc="http://schemas.openxmlformats.org/markup-compatibility/2006" xmlns:aink="http://schemas.microsoft.com/office/drawing/2016/ink" xmlns:am3d="http://schemas.microsoft.com/office/drawing/2017/model3d" xmlns:o="urn:schemas-microsoft-com:office:office" xmlns:oel="http://schemas.microsoft.com/office/2019/extlst" xmlns:r="http://schemas.openxmlformats.org/officeDocument/2006/relationships" xmlns:m="http://schemas.openxmlformats.org/officeDocument/2006/math" xmlns:v="urn:schemas-microsoft-com:vml" xmlns:wp14="http://schemas.microsoft.com/office/word/2010/wordprocessingDrawing" xmlns:wp="http://schemas.openxmlformats.org/drawingml/2006/wordprocessingDrawing" xmlns:w10="urn:schemas-microsoft-com:office:word" xmlns:w="http://schemas.openxmlformats.org/wordprocessingml/2006/main" xmlns:w14="http://schemas.microsoft.com/office/word/2010/wordml" xmlns:w15="http://schemas.microsoft.com/office/word/2012/wordml" xmlns:w16cex="http://schemas.microsoft.com/office/word/2018/wordml/cex" xmlns:w16cid="http://schemas.microsoft.com/office/word/2016/wordml/cid" xmlns:w16="http://schemas.microsoft.com/office/word/2018/wordml" xmlns:w16sdtdh="http://schemas.microsoft.com/office/word/2020/wordml/sdtdatahash" xmlns:w16se="http://schemas.microsoft.com/office/word/2015/wordml/symex" xmlns:wpg="http://schemas.microsoft.com/office/word/2010/wordprocessingGroup" xmlns:wpi="http://schemas.microsoft.com/office/word/2010/wordprocessingInk" xmlns:wne="http://schemas.microsoft.com/office/word/2006/wordml" xmlns:wps="http://schemas.microsoft.com/office/word/2010/wordprocessingShape" mc:Ignorable="w14 w15 w16se w16cid w16 w16cex w16sdtdh wp14">
+<w:ftr xmlns:wpc="http://schemas.microsoft.com/office/word/2010/wordprocessingCanvas" xmlns:cx="http://schemas.microsoft.com/office/drawing/2014/chartex" xmlns:cx1="http://schemas.microsoft.com/office/drawing/2015/9/8/chartex" xmlns:cx2="http://schemas.microsoft.com/office/drawing/2015/10/21/chartex" xmlns:cx3="http://schemas.microsoft.com/office/drawing/2016/5/9/chartex" xmlns:cx4="http://schemas.microsoft.com/office/drawing/2016/5/10/chartex" xmlns:cx5="http://schemas.microsoft.com/office/drawing/2016/5/11/chartex" xmlns:cx6="http://schemas.microsoft.com/office/drawing/2016/5/12/chartex" xmlns:cx7="http://schemas.microsoft.com/office/drawing/2016/5/13/chartex" xmlns:cx8="http://schemas.microsoft.com/office/drawing/2016/5/14/chartex" xmlns:mc="http://schemas.openxmlformats.org/markup-compatibility/2006" xmlns:aink="http://schemas.microsoft.com/office/drawing/2016/ink" xmlns:am3d="http://schemas.microsoft.com/office/drawing/2017/model3d" xmlns:o="urn:schemas-microsoft-com:office:office" xmlns:r="http://schemas.openxmlformats.org/officeDocument/2006/relationships" xmlns:m="http://schemas.openxmlformats.org/officeDocument/2006/math" xmlns:v="urn:schemas-microsoft-com:vml" xmlns:wp14="http://schemas.microsoft.com/office/word/2010/wordprocessingDrawing" xmlns:wp="http://schemas.openxmlformats.org/drawingml/2006/wordprocessingDrawing" xmlns:w10="urn:schemas-microsoft-com:office:word" xmlns:w="http://schemas.openxmlformats.org/wordprocessingml/2006/main" xmlns:w14="http://schemas.microsoft.com/office/word/2010/wordml" xmlns:w15="http://schemas.microsoft.com/office/word/2012/wordml" xmlns:w16cid="http://schemas.microsoft.com/office/word/2016/wordml/cid" xmlns:w16se="http://schemas.microsoft.com/office/word/2015/wordml/symex" xmlns:wpg="http://schemas.microsoft.com/office/word/2010/wordprocessingGroup" xmlns:wpi="http://schemas.microsoft.com/office/word/2010/wordprocessingInk" xmlns:wne="http://schemas.microsoft.com/office/word/2006/wordml" xmlns:wps="http://schemas.microsoft.com/office/word/2010/wordprocessingShape" mc:Ignorable="w14 w15 w16se w16cid wp14">
   <w:sdt>
     <w:sdtPr>
       <w:id w:val="276071119"/>
@@ -2165,25 +2245,48 @@
         <w:docPartUnique/>
       </w:docPartObj>
     </w:sdtPr>
+    <w:sdtEndPr>
+      <w:rPr>
+        <w:sz w:val="18"/>
+      </w:rPr>
+    </w:sdtEndPr>
     <w:sdtContent>
       <w:p>
         <w:pPr>
-          <w:pStyle w:val="Stopka"/>
+          <w:pStyle w:val="Fuzeile"/>
           <w:jc w:val="center"/>
+          <w:rPr>
+            <w:sz w:val="18"/>
+          </w:rPr>
         </w:pPr>
         <w:r>
+          <w:rPr>
+            <w:sz w:val="18"/>
+          </w:rPr>
           <w:fldChar w:fldCharType="begin"/>
         </w:r>
         <w:r>
+          <w:rPr>
+            <w:sz w:val="18"/>
+          </w:rPr>
           <w:instrText>PAGE   \* MERGEFORMAT</w:instrText>
         </w:r>
         <w:r>
+          <w:rPr>
+            <w:sz w:val="18"/>
+          </w:rPr>
           <w:fldChar w:fldCharType="separate"/>
         </w:r>
         <w:r>
+          <w:rPr>
+            <w:sz w:val="18"/>
+          </w:rPr>
           <w:t>2</w:t>
         </w:r>
         <w:r>
+          <w:rPr>
+            <w:sz w:val="18"/>
+          </w:rPr>
           <w:fldChar w:fldCharType="end"/>
         </w:r>
       </w:p>
@@ -2191,14 +2294,378 @@
   </w:sdt>
   <w:p>
     <w:pPr>
-      <w:pStyle w:val="Stopka"/>
+      <w:pStyle w:val="Fuzeile"/>
+      <w:tabs>
+        <w:tab w:val="clear" w:pos="4536"/>
+        <w:tab w:val="clear" w:pos="9072"/>
+        <w:tab w:val="left" w:pos="1020"/>
+      </w:tabs>
+      <w:rPr>
+        <w:rFonts w:ascii="Segoe UI" w:eastAsia="Calibri" w:hAnsi="Segoe UI" w:cs="Times New Roman"/>
+        <w:kern w:val="0"/>
+        <w:sz w:val="16"/>
+        <w:szCs w:val="18"/>
+        <w:lang w:val="de-DE"/>
+        <w14:ligatures w14:val="none"/>
+      </w:rPr>
     </w:pPr>
+    <w:proofErr w:type="spellStart"/>
+    <w:r>
+      <w:rPr>
+        <w:rFonts w:ascii="Segoe UI" w:eastAsia="Calibri" w:hAnsi="Segoe UI" w:cs="Times New Roman"/>
+        <w:b/>
+        <w:bCs/>
+        <w:kern w:val="0"/>
+        <w:sz w:val="16"/>
+        <w:szCs w:val="18"/>
+        <w:lang w:val="de-DE"/>
+        <w14:ligatures w14:val="none"/>
+      </w:rPr>
+      <w:t>MiViA</w:t>
+    </w:r>
+    <w:proofErr w:type="spellEnd"/>
+    <w:r>
+      <w:rPr>
+        <w:rFonts w:ascii="Segoe UI" w:eastAsia="Calibri" w:hAnsi="Segoe UI" w:cs="Times New Roman"/>
+        <w:b/>
+        <w:bCs/>
+        <w:kern w:val="0"/>
+        <w:sz w:val="16"/>
+        <w:szCs w:val="18"/>
+        <w:lang w:val="de-DE"/>
+        <w14:ligatures w14:val="none"/>
+      </w:rPr>
+      <w:t xml:space="preserve"> GmbH</w:t>
+    </w:r>
+    <w:r>
+      <w:rPr>
+        <w:rFonts w:ascii="Segoe UI" w:eastAsia="Calibri" w:hAnsi="Segoe UI" w:cs="Times New Roman"/>
+        <w:kern w:val="0"/>
+        <w:sz w:val="16"/>
+        <w:szCs w:val="18"/>
+        <w:lang w:val="de-DE"/>
+        <w14:ligatures w14:val="none"/>
+      </w:rPr>
+      <w:tab/>
+    </w:r>
+    <w:r>
+      <w:rPr>
+        <w:rFonts w:ascii="Segoe UI" w:eastAsia="Calibri" w:hAnsi="Segoe UI" w:cs="Times New Roman"/>
+        <w:kern w:val="0"/>
+        <w:sz w:val="16"/>
+        <w:szCs w:val="18"/>
+        <w:lang w:val="de-DE"/>
+        <w14:ligatures w14:val="none"/>
+      </w:rPr>
+      <w:tab/>
+    </w:r>
+    <w:r>
+      <w:rPr>
+        <w:rFonts w:ascii="Segoe UI" w:eastAsia="Calibri" w:hAnsi="Segoe UI" w:cs="Times New Roman"/>
+        <w:kern w:val="0"/>
+        <w:sz w:val="16"/>
+        <w:szCs w:val="18"/>
+        <w:lang w:val="de-DE"/>
+        <w14:ligatures w14:val="none"/>
+      </w:rPr>
+      <w:tab/>
+    </w:r>
+    <w:r>
+      <w:rPr>
+        <w:rFonts w:ascii="Segoe UI" w:eastAsia="Calibri" w:hAnsi="Segoe UI" w:cs="Times New Roman"/>
+        <w:kern w:val="0"/>
+        <w:sz w:val="16"/>
+        <w:szCs w:val="18"/>
+        <w:lang w:val="de-DE"/>
+        <w14:ligatures w14:val="none"/>
+      </w:rPr>
+      <w:tab/>
+    </w:r>
+    <w:r>
+      <w:rPr>
+        <w:rFonts w:ascii="Segoe UI" w:eastAsia="Calibri" w:hAnsi="Segoe UI" w:cs="Times New Roman"/>
+        <w:kern w:val="0"/>
+        <w:sz w:val="16"/>
+        <w:szCs w:val="18"/>
+        <w:lang w:val="de-DE"/>
+        <w14:ligatures w14:val="none"/>
+      </w:rPr>
+      <w:tab/>
+    </w:r>
+    <w:r>
+      <w:rPr>
+        <w:rFonts w:ascii="Segoe UI" w:eastAsia="Calibri" w:hAnsi="Segoe UI" w:cs="Times New Roman"/>
+        <w:kern w:val="0"/>
+        <w:sz w:val="16"/>
+        <w:szCs w:val="18"/>
+        <w:lang w:val="de-DE"/>
+        <w14:ligatures w14:val="none"/>
+      </w:rPr>
+      <w:tab/>
+    </w:r>
+    <w:r>
+      <w:rPr>
+        <w:rFonts w:ascii="Segoe UI" w:eastAsia="Calibri" w:hAnsi="Segoe UI" w:cs="Times New Roman"/>
+        <w:kern w:val="0"/>
+        <w:sz w:val="16"/>
+        <w:szCs w:val="18"/>
+        <w:lang w:val="de-DE"/>
+        <w14:ligatures w14:val="none"/>
+      </w:rPr>
+      <w:tab/>
+    </w:r>
+    <w:r>
+      <w:rPr>
+        <w:rFonts w:ascii="Segoe UI" w:eastAsia="Calibri" w:hAnsi="Segoe UI" w:cs="Times New Roman"/>
+        <w:kern w:val="0"/>
+        <w:sz w:val="16"/>
+        <w:szCs w:val="18"/>
+        <w:lang w:val="de-DE"/>
+        <w14:ligatures w14:val="none"/>
+      </w:rPr>
+      <w:tab/>
+    </w:r>
+    <w:r>
+      <w:rPr>
+        <w:rFonts w:ascii="Segoe UI" w:eastAsia="Calibri" w:hAnsi="Segoe UI" w:cs="Times New Roman"/>
+        <w:kern w:val="0"/>
+        <w:sz w:val="16"/>
+        <w:szCs w:val="18"/>
+        <w:lang w:val="de-DE"/>
+        <w14:ligatures w14:val="none"/>
+      </w:rPr>
+      <w:tab/>
+    </w:r>
+    <w:r>
+      <w:rPr>
+        <w:rFonts w:ascii="Segoe UI" w:eastAsia="Calibri" w:hAnsi="Segoe UI" w:cs="Times New Roman"/>
+        <w:kern w:val="0"/>
+        <w:sz w:val="16"/>
+        <w:szCs w:val="18"/>
+        <w:lang w:val="de-DE"/>
+        <w14:ligatures w14:val="none"/>
+      </w:rPr>
+      <w:tab/>
+      <w:t xml:space="preserve">          </w:t>
+    </w:r>
+    <w:r>
+      <w:rPr>
+        <w:rFonts w:ascii="Segoe UI" w:eastAsia="Calibri" w:hAnsi="Segoe UI" w:cs="Times New Roman"/>
+        <w:kern w:val="0"/>
+        <w:sz w:val="16"/>
+        <w:szCs w:val="18"/>
+        <w:lang w:val="de-DE"/>
+        <w14:ligatures w14:val="none"/>
+      </w:rPr>
+      <w:t xml:space="preserve">+49 (0) </w:t>
+    </w:r>
+    <w:r>
+      <w:rPr>
+        <w:rFonts w:ascii="Segoe UI" w:eastAsia="Calibri" w:hAnsi="Segoe UI" w:cs="Times New Roman"/>
+        <w:kern w:val="0"/>
+        <w:sz w:val="16"/>
+        <w:szCs w:val="18"/>
+        <w:lang w:val="de-DE"/>
+        <w14:ligatures w14:val="none"/>
+      </w:rPr>
+      <w:t>3731 3774596</w:t>
+    </w:r>
+  </w:p>
+  <w:p>
+    <w:pPr>
+      <w:pStyle w:val="Fuzeile"/>
+      <w:tabs>
+        <w:tab w:val="clear" w:pos="4536"/>
+        <w:tab w:val="clear" w:pos="9072"/>
+        <w:tab w:val="left" w:pos="1020"/>
+      </w:tabs>
+      <w:rPr>
+        <w:rFonts w:ascii="Segoe UI" w:eastAsia="Calibri" w:hAnsi="Segoe UI" w:cs="Times New Roman"/>
+        <w:kern w:val="0"/>
+        <w:sz w:val="16"/>
+        <w:szCs w:val="18"/>
+        <w:lang w:val="de-DE"/>
+        <w14:ligatures w14:val="none"/>
+      </w:rPr>
+    </w:pPr>
+    <w:proofErr w:type="spellStart"/>
+    <w:r>
+      <w:rPr>
+        <w:rFonts w:ascii="Segoe UI" w:eastAsia="Calibri" w:hAnsi="Segoe UI" w:cs="Times New Roman"/>
+        <w:kern w:val="0"/>
+        <w:sz w:val="16"/>
+        <w:szCs w:val="18"/>
+        <w:lang w:val="de-DE"/>
+        <w14:ligatures w14:val="none"/>
+      </w:rPr>
+      <w:t>Halsbrücker</w:t>
+    </w:r>
+    <w:proofErr w:type="spellEnd"/>
+    <w:r>
+      <w:rPr>
+        <w:rFonts w:ascii="Segoe UI" w:eastAsia="Calibri" w:hAnsi="Segoe UI" w:cs="Times New Roman"/>
+        <w:kern w:val="0"/>
+        <w:sz w:val="16"/>
+        <w:szCs w:val="18"/>
+        <w:lang w:val="de-DE"/>
+        <w14:ligatures w14:val="none"/>
+      </w:rPr>
+      <w:t xml:space="preserve"> Str. 34</w:t>
+    </w:r>
+    <w:r>
+      <w:rPr>
+        <w:rFonts w:ascii="Segoe UI" w:eastAsia="Calibri" w:hAnsi="Segoe UI" w:cs="Times New Roman"/>
+        <w:kern w:val="0"/>
+        <w:sz w:val="16"/>
+        <w:szCs w:val="18"/>
+        <w:lang w:val="de-DE"/>
+        <w14:ligatures w14:val="none"/>
+      </w:rPr>
+      <w:tab/>
+    </w:r>
+    <w:r>
+      <w:rPr>
+        <w:rFonts w:ascii="Segoe UI" w:eastAsia="Calibri" w:hAnsi="Segoe UI" w:cs="Times New Roman"/>
+        <w:kern w:val="0"/>
+        <w:sz w:val="16"/>
+        <w:szCs w:val="18"/>
+        <w:lang w:val="de-DE"/>
+        <w14:ligatures w14:val="none"/>
+      </w:rPr>
+      <w:tab/>
+    </w:r>
+    <w:r>
+      <w:rPr>
+        <w:rFonts w:ascii="Segoe UI" w:eastAsia="Calibri" w:hAnsi="Segoe UI" w:cs="Times New Roman"/>
+        <w:kern w:val="0"/>
+        <w:sz w:val="16"/>
+        <w:szCs w:val="18"/>
+        <w:lang w:val="de-DE"/>
+        <w14:ligatures w14:val="none"/>
+      </w:rPr>
+      <w:tab/>
+    </w:r>
+    <w:r>
+      <w:rPr>
+        <w:rFonts w:ascii="Segoe UI" w:eastAsia="Calibri" w:hAnsi="Segoe UI" w:cs="Times New Roman"/>
+        <w:kern w:val="0"/>
+        <w:sz w:val="16"/>
+        <w:szCs w:val="18"/>
+        <w:lang w:val="de-DE"/>
+        <w14:ligatures w14:val="none"/>
+      </w:rPr>
+      <w:tab/>
+    </w:r>
+    <w:r>
+      <w:rPr>
+        <w:rFonts w:ascii="Segoe UI" w:eastAsia="Calibri" w:hAnsi="Segoe UI" w:cs="Times New Roman"/>
+        <w:kern w:val="0"/>
+        <w:sz w:val="16"/>
+        <w:szCs w:val="18"/>
+        <w:lang w:val="de-DE"/>
+        <w14:ligatures w14:val="none"/>
+      </w:rPr>
+      <w:tab/>
+    </w:r>
+    <w:r>
+      <w:rPr>
+        <w:rFonts w:ascii="Segoe UI" w:eastAsia="Calibri" w:hAnsi="Segoe UI" w:cs="Times New Roman"/>
+        <w:kern w:val="0"/>
+        <w:sz w:val="16"/>
+        <w:szCs w:val="18"/>
+        <w:lang w:val="de-DE"/>
+        <w14:ligatures w14:val="none"/>
+      </w:rPr>
+      <w:tab/>
+    </w:r>
+    <w:r>
+      <w:rPr>
+        <w:rFonts w:ascii="Segoe UI" w:eastAsia="Calibri" w:hAnsi="Segoe UI" w:cs="Times New Roman"/>
+        <w:kern w:val="0"/>
+        <w:sz w:val="16"/>
+        <w:szCs w:val="18"/>
+        <w:lang w:val="de-DE"/>
+        <w14:ligatures w14:val="none"/>
+      </w:rPr>
+      <w:tab/>
+    </w:r>
+    <w:r>
+      <w:rPr>
+        <w:rFonts w:ascii="Segoe UI" w:eastAsia="Calibri" w:hAnsi="Segoe UI" w:cs="Times New Roman"/>
+        <w:kern w:val="0"/>
+        <w:sz w:val="16"/>
+        <w:szCs w:val="18"/>
+        <w:lang w:val="de-DE"/>
+        <w14:ligatures w14:val="none"/>
+      </w:rPr>
+      <w:tab/>
+    </w:r>
+    <w:r>
+      <w:rPr>
+        <w:rFonts w:ascii="Segoe UI" w:eastAsia="Calibri" w:hAnsi="Segoe UI" w:cs="Times New Roman"/>
+        <w:kern w:val="0"/>
+        <w:sz w:val="16"/>
+        <w:szCs w:val="18"/>
+        <w:lang w:val="de-DE"/>
+        <w14:ligatures w14:val="none"/>
+      </w:rPr>
+      <w:tab/>
+      <w:t xml:space="preserve">                       </w:t>
+    </w:r>
+    <w:hyperlink r:id="rId1" w:history="1">
+      <w:r>
+        <w:rPr>
+          <w:rStyle w:val="Hyperlink"/>
+          <w:rFonts w:ascii="Segoe UI" w:eastAsia="Calibri" w:hAnsi="Segoe UI" w:cs="Times New Roman"/>
+          <w:color w:val="auto"/>
+          <w:kern w:val="0"/>
+          <w:sz w:val="16"/>
+          <w:szCs w:val="18"/>
+          <w:u w:val="none"/>
+          <w:lang w:val="de-DE"/>
+          <w14:ligatures w14:val="none"/>
+        </w:rPr>
+        <w:t>info@mivia.ai</w:t>
+      </w:r>
+    </w:hyperlink>
+  </w:p>
+  <w:p>
+    <w:pPr>
+      <w:pStyle w:val="Fuzeile"/>
+      <w:tabs>
+        <w:tab w:val="clear" w:pos="4536"/>
+        <w:tab w:val="clear" w:pos="9072"/>
+        <w:tab w:val="left" w:pos="1020"/>
+      </w:tabs>
+    </w:pPr>
+    <w:r>
+      <w:rPr>
+        <w:rFonts w:ascii="Segoe UI" w:eastAsia="Calibri" w:hAnsi="Segoe UI" w:cs="Times New Roman"/>
+        <w:kern w:val="0"/>
+        <w:sz w:val="16"/>
+        <w:szCs w:val="18"/>
+        <w:lang w:val="de-DE"/>
+        <w14:ligatures w14:val="none"/>
+      </w:rPr>
+      <w:t>09599 Freiberg, Deutschland</w:t>
+    </w:r>
+    <w:r>
+      <w:rPr>
+        <w:rFonts w:ascii="Segoe UI" w:eastAsia="Calibri" w:hAnsi="Segoe UI" w:cs="Times New Roman"/>
+        <w:kern w:val="0"/>
+        <w:sz w:val="16"/>
+        <w:szCs w:val="18"/>
+        <w:lang w:val="de-DE"/>
+        <w14:ligatures w14:val="none"/>
+      </w:rPr>
+      <w:tab/>
+    </w:r>
   </w:p>
 </w:ftr>
 </file>
 
 <file path=word/footnotes.xml><?xml version="1.0" encoding="utf-8"?>
-<w:footnotes xmlns:wpc="http://schemas.microsoft.com/office/word/2010/wordprocessingCanvas" xmlns:cx="http://schemas.microsoft.com/office/drawing/2014/chartex" xmlns:cx1="http://schemas.microsoft.com/office/drawing/2015/9/8/chartex" xmlns:cx2="http://schemas.microsoft.com/office/drawing/2015/10/21/chartex" xmlns:cx3="http://schemas.microsoft.com/office/drawing/2016/5/9/chartex" xmlns:cx4="http://schemas.microsoft.com/office/drawing/2016/5/10/chartex" xmlns:cx5="http://schemas.microsoft.com/office/drawing/2016/5/11/chartex" xmlns:cx6="http://schemas.microsoft.com/office/drawing/2016/5/12/chartex" xmlns:cx7="http://schemas.microsoft.com/office/drawing/2016/5/13/chartex" xmlns:cx8="http://schemas.microsoft.com/office/drawing/2016/5/14/chartex" xmlns:mc="http://schemas.openxmlformats.org/markup-compatibility/2006" xmlns:aink="http://schemas.microsoft.com/office/drawing/2016/ink" xmlns:am3d="http://schemas.microsoft.com/office/drawing/2017/model3d" xmlns:o="urn:schemas-microsoft-com:office:office" xmlns:oel="http://schemas.microsoft.com/office/2019/extlst" xmlns:r="http://schemas.openxmlformats.org/officeDocument/2006/relationships" xmlns:m="http://schemas.openxmlformats.org/officeDocument/2006/math" xmlns:v="urn:schemas-microsoft-com:vml" xmlns:wp14="http://schemas.microsoft.com/office/word/2010/wordprocessingDrawing" xmlns:wp="http://schemas.openxmlformats.org/drawingml/2006/wordprocessingDrawing" xmlns:w10="urn:schemas-microsoft-com:office:word" xmlns:w="http://schemas.openxmlformats.org/wordprocessingml/2006/main" xmlns:w14="http://schemas.microsoft.com/office/word/2010/wordml" xmlns:w15="http://schemas.microsoft.com/office/word/2012/wordml" xmlns:w16cex="http://schemas.microsoft.com/office/word/2018/wordml/cex" xmlns:w16cid="http://schemas.microsoft.com/office/word/2016/wordml/cid" xmlns:w16="http://schemas.microsoft.com/office/word/2018/wordml" xmlns:w16sdtdh="http://schemas.microsoft.com/office/word/2020/wordml/sdtdatahash" xmlns:w16se="http://schemas.microsoft.com/office/word/2015/wordml/symex" xmlns:wpg="http://schemas.microsoft.com/office/word/2010/wordprocessingGroup" xmlns:wpi="http://schemas.microsoft.com/office/word/2010/wordprocessingInk" xmlns:wne="http://schemas.microsoft.com/office/word/2006/wordml" xmlns:wps="http://schemas.microsoft.com/office/word/2010/wordprocessingShape" mc:Ignorable="w14 w15 w16se w16cid w16 w16cex w16sdtdh wp14">
+<w:footnotes xmlns:wpc="http://schemas.microsoft.com/office/word/2010/wordprocessingCanvas" xmlns:cx="http://schemas.microsoft.com/office/drawing/2014/chartex" xmlns:cx1="http://schemas.microsoft.com/office/drawing/2015/9/8/chartex" xmlns:cx2="http://schemas.microsoft.com/office/drawing/2015/10/21/chartex" xmlns:cx3="http://schemas.microsoft.com/office/drawing/2016/5/9/chartex" xmlns:cx4="http://schemas.microsoft.com/office/drawing/2016/5/10/chartex" xmlns:cx5="http://schemas.microsoft.com/office/drawing/2016/5/11/chartex" xmlns:cx6="http://schemas.microsoft.com/office/drawing/2016/5/12/chartex" xmlns:cx7="http://schemas.microsoft.com/office/drawing/2016/5/13/chartex" xmlns:cx8="http://schemas.microsoft.com/office/drawing/2016/5/14/chartex" xmlns:mc="http://schemas.openxmlformats.org/markup-compatibility/2006" xmlns:aink="http://schemas.microsoft.com/office/drawing/2016/ink" xmlns:am3d="http://schemas.microsoft.com/office/drawing/2017/model3d" xmlns:o="urn:schemas-microsoft-com:office:office" xmlns:r="http://schemas.openxmlformats.org/officeDocument/2006/relationships" xmlns:m="http://schemas.openxmlformats.org/officeDocument/2006/math" xmlns:v="urn:schemas-microsoft-com:vml" xmlns:wp14="http://schemas.microsoft.com/office/word/2010/wordprocessingDrawing" xmlns:wp="http://schemas.openxmlformats.org/drawingml/2006/wordprocessingDrawing" xmlns:w10="urn:schemas-microsoft-com:office:word" xmlns:w="http://schemas.openxmlformats.org/wordprocessingml/2006/main" xmlns:w14="http://schemas.microsoft.com/office/word/2010/wordml" xmlns:w15="http://schemas.microsoft.com/office/word/2012/wordml" xmlns:w16cid="http://schemas.microsoft.com/office/word/2016/wordml/cid" xmlns:w16se="http://schemas.microsoft.com/office/word/2015/wordml/symex" xmlns:wpg="http://schemas.microsoft.com/office/word/2010/wordprocessingGroup" xmlns:wpi="http://schemas.microsoft.com/office/word/2010/wordprocessingInk" xmlns:wne="http://schemas.microsoft.com/office/word/2006/wordml" xmlns:wps="http://schemas.microsoft.com/office/word/2010/wordprocessingShape" mc:Ignorable="w14 w15 w16se w16cid wp14">
   <w:footnote w:type="separator" w:id="-1">
     <w:p>
       <w:pPr>
@@ -2222,8 +2689,68 @@
 </w:footnotes>
 </file>
 
+<file path=word/header1.xml><?xml version="1.0" encoding="utf-8"?>
+<w:hdr xmlns:wpc="http://schemas.microsoft.com/office/word/2010/wordprocessingCanvas" xmlns:cx="http://schemas.microsoft.com/office/drawing/2014/chartex" xmlns:cx1="http://schemas.microsoft.com/office/drawing/2015/9/8/chartex" xmlns:cx2="http://schemas.microsoft.com/office/drawing/2015/10/21/chartex" xmlns:cx3="http://schemas.microsoft.com/office/drawing/2016/5/9/chartex" xmlns:cx4="http://schemas.microsoft.com/office/drawing/2016/5/10/chartex" xmlns:cx5="http://schemas.microsoft.com/office/drawing/2016/5/11/chartex" xmlns:cx6="http://schemas.microsoft.com/office/drawing/2016/5/12/chartex" xmlns:cx7="http://schemas.microsoft.com/office/drawing/2016/5/13/chartex" xmlns:cx8="http://schemas.microsoft.com/office/drawing/2016/5/14/chartex" xmlns:mc="http://schemas.openxmlformats.org/markup-compatibility/2006" xmlns:aink="http://schemas.microsoft.com/office/drawing/2016/ink" xmlns:am3d="http://schemas.microsoft.com/office/drawing/2017/model3d" xmlns:o="urn:schemas-microsoft-com:office:office" xmlns:r="http://schemas.openxmlformats.org/officeDocument/2006/relationships" xmlns:m="http://schemas.openxmlformats.org/officeDocument/2006/math" xmlns:v="urn:schemas-microsoft-com:vml" xmlns:wp14="http://schemas.microsoft.com/office/word/2010/wordprocessingDrawing" xmlns:wp="http://schemas.openxmlformats.org/drawingml/2006/wordprocessingDrawing" xmlns:w10="urn:schemas-microsoft-com:office:word" xmlns:w="http://schemas.openxmlformats.org/wordprocessingml/2006/main" xmlns:w14="http://schemas.microsoft.com/office/word/2010/wordml" xmlns:w15="http://schemas.microsoft.com/office/word/2012/wordml" xmlns:w16cid="http://schemas.microsoft.com/office/word/2016/wordml/cid" xmlns:w16se="http://schemas.microsoft.com/office/word/2015/wordml/symex" xmlns:wpg="http://schemas.microsoft.com/office/word/2010/wordprocessingGroup" xmlns:wpi="http://schemas.microsoft.com/office/word/2010/wordprocessingInk" xmlns:wne="http://schemas.microsoft.com/office/word/2006/wordml" xmlns:wps="http://schemas.microsoft.com/office/word/2010/wordprocessingShape" mc:Ignorable="w14 w15 w16se w16cid wp14">
+  <w:p>
+    <w:pPr>
+      <w:pStyle w:val="Kopfzeile"/>
+      <w:ind w:left="708"/>
+      <w:jc w:val="right"/>
+    </w:pPr>
+    <w:r>
+      <w:rPr>
+        <w:noProof/>
+      </w:rPr>
+      <w:drawing>
+        <wp:anchor distT="0" distB="0" distL="114300" distR="114300" simplePos="0" relativeHeight="251659264" behindDoc="0" locked="0" layoutInCell="1" allowOverlap="1" wp14:anchorId="29419B4F" wp14:editId="12A20C52">
+          <wp:simplePos x="0" y="0"/>
+          <wp:positionH relativeFrom="margin">
+            <wp:posOffset>3924300</wp:posOffset>
+          </wp:positionH>
+          <wp:positionV relativeFrom="paragraph">
+            <wp:posOffset>12065</wp:posOffset>
+          </wp:positionV>
+          <wp:extent cx="1876425" cy="685800"/>
+          <wp:effectExtent l="0" t="0" r="9525" b="0"/>
+          <wp:wrapTopAndBottom/>
+          <wp:docPr id="5" name="Grafik 5" descr="Ein Bild, das Text, Schrift, Logo, Grafiken enthält.&#10;&#10;Automatisch generierte Beschreibung"/>
+          <wp:cNvGraphicFramePr>
+            <a:graphicFrameLocks xmlns:a="http://schemas.openxmlformats.org/drawingml/2006/main" noChangeAspect="1"/>
+          </wp:cNvGraphicFramePr>
+          <a:graphic xmlns:a="http://schemas.openxmlformats.org/drawingml/2006/main">
+            <a:graphicData uri="http://schemas.openxmlformats.org/drawingml/2006/picture">
+              <pic:pic xmlns:pic="http://schemas.openxmlformats.org/drawingml/2006/picture">
+                <pic:nvPicPr>
+                  <pic:cNvPr id="2" name="Grafik 2" descr="Ein Bild, das Text, Schrift, Logo, Grafiken enthält.&#10;&#10;Automatisch generierte Beschreibung"/>
+                  <pic:cNvPicPr/>
+                </pic:nvPicPr>
+                <pic:blipFill>
+                  <a:blip r:embed="rId1"/>
+                  <a:stretch>
+                    <a:fillRect/>
+                  </a:stretch>
+                </pic:blipFill>
+                <pic:spPr>
+                  <a:xfrm>
+                    <a:off x="0" y="0"/>
+                    <a:ext cx="1876425" cy="685800"/>
+                  </a:xfrm>
+                  <a:prstGeom prst="rect">
+                    <a:avLst/>
+                  </a:prstGeom>
+                </pic:spPr>
+              </pic:pic>
+            </a:graphicData>
+          </a:graphic>
+        </wp:anchor>
+      </w:drawing>
+    </w:r>
+  </w:p>
+</w:hdr>
+</file>
+
 <file path=word/numbering.xml><?xml version="1.0" encoding="utf-8"?>
-<w:numbering xmlns:wpc="http://schemas.microsoft.com/office/word/2010/wordprocessingCanvas" xmlns:cx="http://schemas.microsoft.com/office/drawing/2014/chartex" xmlns:cx1="http://schemas.microsoft.com/office/drawing/2015/9/8/chartex" xmlns:cx2="http://schemas.microsoft.com/office/drawing/2015/10/21/chartex" xmlns:cx3="http://schemas.microsoft.com/office/drawing/2016/5/9/chartex" xmlns:cx4="http://schemas.microsoft.com/office/drawing/2016/5/10/chartex" xmlns:cx5="http://schemas.microsoft.com/office/drawing/2016/5/11/chartex" xmlns:cx6="http://schemas.microsoft.com/office/drawing/2016/5/12/chartex" xmlns:cx7="http://schemas.microsoft.com/office/drawing/2016/5/13/chartex" xmlns:cx8="http://schemas.microsoft.com/office/drawing/2016/5/14/chartex" xmlns:mc="http://schemas.openxmlformats.org/markup-compatibility/2006" xmlns:aink="http://schemas.microsoft.com/office/drawing/2016/ink" xmlns:am3d="http://schemas.microsoft.com/office/drawing/2017/model3d" xmlns:o="urn:schemas-microsoft-com:office:office" xmlns:oel="http://schemas.microsoft.com/office/2019/extlst" xmlns:r="http://schemas.openxmlformats.org/officeDocument/2006/relationships" xmlns:m="http://schemas.openxmlformats.org/officeDocument/2006/math" xmlns:v="urn:schemas-microsoft-com:vml" xmlns:wp14="http://schemas.microsoft.com/office/word/2010/wordprocessingDrawing" xmlns:wp="http://schemas.openxmlformats.org/drawingml/2006/wordprocessingDrawing" xmlns:w10="urn:schemas-microsoft-com:office:word" xmlns:w="http://schemas.openxmlformats.org/wordprocessingml/2006/main" xmlns:w14="http://schemas.microsoft.com/office/word/2010/wordml" xmlns:w15="http://schemas.microsoft.com/office/word/2012/wordml" xmlns:w16cex="http://schemas.microsoft.com/office/word/2018/wordml/cex" xmlns:w16cid="http://schemas.microsoft.com/office/word/2016/wordml/cid" xmlns:w16="http://schemas.microsoft.com/office/word/2018/wordml" xmlns:w16sdtdh="http://schemas.microsoft.com/office/word/2020/wordml/sdtdatahash" xmlns:w16se="http://schemas.microsoft.com/office/word/2015/wordml/symex" xmlns:wpg="http://schemas.microsoft.com/office/word/2010/wordprocessingGroup" xmlns:wpi="http://schemas.microsoft.com/office/word/2010/wordprocessingInk" xmlns:wne="http://schemas.microsoft.com/office/word/2006/wordml" xmlns:wps="http://schemas.microsoft.com/office/word/2010/wordprocessingShape" mc:Ignorable="w14 w15 w16se w16cid w16 w16cex w16sdtdh wp14">
+<w:numbering xmlns:wpc="http://schemas.microsoft.com/office/word/2010/wordprocessingCanvas" xmlns:cx="http://schemas.microsoft.com/office/drawing/2014/chartex" xmlns:cx1="http://schemas.microsoft.com/office/drawing/2015/9/8/chartex" xmlns:cx2="http://schemas.microsoft.com/office/drawing/2015/10/21/chartex" xmlns:cx3="http://schemas.microsoft.com/office/drawing/2016/5/9/chartex" xmlns:cx4="http://schemas.microsoft.com/office/drawing/2016/5/10/chartex" xmlns:cx5="http://schemas.microsoft.com/office/drawing/2016/5/11/chartex" xmlns:cx6="http://schemas.microsoft.com/office/drawing/2016/5/12/chartex" xmlns:cx7="http://schemas.microsoft.com/office/drawing/2016/5/13/chartex" xmlns:cx8="http://schemas.microsoft.com/office/drawing/2016/5/14/chartex" xmlns:mc="http://schemas.openxmlformats.org/markup-compatibility/2006" xmlns:aink="http://schemas.microsoft.com/office/drawing/2016/ink" xmlns:am3d="http://schemas.microsoft.com/office/drawing/2017/model3d" xmlns:o="urn:schemas-microsoft-com:office:office" xmlns:r="http://schemas.openxmlformats.org/officeDocument/2006/relationships" xmlns:m="http://schemas.openxmlformats.org/officeDocument/2006/math" xmlns:v="urn:schemas-microsoft-com:vml" xmlns:wp14="http://schemas.microsoft.com/office/word/2010/wordprocessingDrawing" xmlns:wp="http://schemas.openxmlformats.org/drawingml/2006/wordprocessingDrawing" xmlns:w10="urn:schemas-microsoft-com:office:word" xmlns:w="http://schemas.openxmlformats.org/wordprocessingml/2006/main" xmlns:w14="http://schemas.microsoft.com/office/word/2010/wordml" xmlns:w15="http://schemas.microsoft.com/office/word/2012/wordml" xmlns:w16cid="http://schemas.microsoft.com/office/word/2016/wordml/cid" xmlns:w16se="http://schemas.microsoft.com/office/word/2015/wordml/symex" xmlns:wpg="http://schemas.microsoft.com/office/word/2010/wordprocessingGroup" xmlns:wpi="http://schemas.microsoft.com/office/word/2010/wordprocessingInk" xmlns:wne="http://schemas.microsoft.com/office/word/2006/wordml" xmlns:wps="http://schemas.microsoft.com/office/word/2010/wordprocessingShape" mc:Ignorable="w14 w15 w16se w16cid wp14">
   <w:abstractNum w:abstractNumId="0" w15:restartNumberingAfterBreak="0">
     <w:nsid w:val="15DA1081"/>
     <w:multiLevelType w:val="multilevel"/>
@@ -3236,7 +3763,7 @@
     <w:lvl w:ilvl="0">
       <w:start w:val="1"/>
       <w:numFmt w:val="decimal"/>
-      <w:pStyle w:val="Nagwek1"/>
+      <w:pStyle w:val="berschrift1"/>
       <w:lvlText w:val="%1."/>
       <w:lvlJc w:val="left"/>
       <w:pPr>
@@ -3246,7 +3773,7 @@
     <w:lvl w:ilvl="1">
       <w:start w:val="1"/>
       <w:numFmt w:val="decimal"/>
-      <w:pStyle w:val="Nagwek2"/>
+      <w:pStyle w:val="berschrift2"/>
       <w:isLgl/>
       <w:lvlText w:val="%1.%2"/>
       <w:lvlJc w:val="left"/>
@@ -3349,49 +3876,41 @@
       </w:rPr>
     </w:lvl>
   </w:abstractNum>
-  <w:num w:numId="1" w16cid:durableId="1710566072">
+  <w:num w:numId="1">
     <w:abstractNumId w:val="1"/>
   </w:num>
-  <w:num w:numId="2" w16cid:durableId="1032270945">
+  <w:num w:numId="2">
     <w:abstractNumId w:val="2"/>
   </w:num>
-  <w:num w:numId="3" w16cid:durableId="1500728691">
+  <w:num w:numId="3">
     <w:abstractNumId w:val="6"/>
   </w:num>
-  <w:num w:numId="4" w16cid:durableId="1448963690">
+  <w:num w:numId="4">
     <w:abstractNumId w:val="5"/>
   </w:num>
-  <w:num w:numId="5" w16cid:durableId="382562017">
+  <w:num w:numId="5">
     <w:abstractNumId w:val="4"/>
   </w:num>
-  <w:num w:numId="6" w16cid:durableId="658314674">
+  <w:num w:numId="6">
     <w:abstractNumId w:val="8"/>
   </w:num>
-  <w:num w:numId="7" w16cid:durableId="776753146">
+  <w:num w:numId="7">
     <w:abstractNumId w:val="9"/>
   </w:num>
-  <w:num w:numId="8" w16cid:durableId="1975523366">
+  <w:num w:numId="8">
     <w:abstractNumId w:val="0"/>
   </w:num>
-  <w:num w:numId="9" w16cid:durableId="843280578">
+  <w:num w:numId="9">
     <w:abstractNumId w:val="3"/>
   </w:num>
-  <w:num w:numId="10" w16cid:durableId="1999189240">
+  <w:num w:numId="10">
     <w:abstractNumId w:val="7"/>
   </w:num>
 </w:numbering>
 </file>
 
-<file path=word/people.xml><?xml version="1.0" encoding="utf-8"?>
-<w15:people xmlns:wpc="http://schemas.microsoft.com/office/word/2010/wordprocessingCanvas" xmlns:cx="http://schemas.microsoft.com/office/drawing/2014/chartex" xmlns:cx1="http://schemas.microsoft.com/office/drawing/2015/9/8/chartex" xmlns:cx2="http://schemas.microsoft.com/office/drawing/2015/10/21/chartex" xmlns:cx3="http://schemas.microsoft.com/office/drawing/2016/5/9/chartex" xmlns:cx4="http://schemas.microsoft.com/office/drawing/2016/5/10/chartex" xmlns:cx5="http://schemas.microsoft.com/office/drawing/2016/5/11/chartex" xmlns:cx6="http://schemas.microsoft.com/office/drawing/2016/5/12/chartex" xmlns:cx7="http://schemas.microsoft.com/office/drawing/2016/5/13/chartex" xmlns:cx8="http://schemas.microsoft.com/office/drawing/2016/5/14/chartex" xmlns:mc="http://schemas.openxmlformats.org/markup-compatibility/2006" xmlns:aink="http://schemas.microsoft.com/office/drawing/2016/ink" xmlns:am3d="http://schemas.microsoft.com/office/drawing/2017/model3d" xmlns:o="urn:schemas-microsoft-com:office:office" xmlns:oel="http://schemas.microsoft.com/office/2019/extlst" xmlns:r="http://schemas.openxmlformats.org/officeDocument/2006/relationships" xmlns:m="http://schemas.openxmlformats.org/officeDocument/2006/math" xmlns:v="urn:schemas-microsoft-com:vml" xmlns:wp14="http://schemas.microsoft.com/office/word/2010/wordprocessingDrawing" xmlns:wp="http://schemas.openxmlformats.org/drawingml/2006/wordprocessingDrawing" xmlns:w10="urn:schemas-microsoft-com:office:word" xmlns:w="http://schemas.openxmlformats.org/wordprocessingml/2006/main" xmlns:w14="http://schemas.microsoft.com/office/word/2010/wordml" xmlns:w15="http://schemas.microsoft.com/office/word/2012/wordml" xmlns:w16cex="http://schemas.microsoft.com/office/word/2018/wordml/cex" xmlns:w16cid="http://schemas.microsoft.com/office/word/2016/wordml/cid" xmlns:w16="http://schemas.microsoft.com/office/word/2018/wordml" xmlns:w16sdtdh="http://schemas.microsoft.com/office/word/2020/wordml/sdtdatahash" xmlns:w16se="http://schemas.microsoft.com/office/word/2015/wordml/symex" xmlns:wpg="http://schemas.microsoft.com/office/word/2010/wordprocessingGroup" xmlns:wpi="http://schemas.microsoft.com/office/word/2010/wordprocessingInk" xmlns:wne="http://schemas.microsoft.com/office/word/2006/wordml" xmlns:wps="http://schemas.microsoft.com/office/word/2010/wordprocessingShape" mc:Ignorable="w14 w15 w16se w16cid w16 w16cex w16sdtdh wp14">
-  <w15:person w15:author="Miriam Corcoran">
-    <w15:presenceInfo w15:providerId="AD" w15:userId="S::miriam@miviagmbh.onmicrosoft.com::c1c6bcb0-1645-4815-95eb-b60b073e3d69"/>
-  </w15:person>
-</w15:people>
-</file>
-
 <file path=word/styles.xml><?xml version="1.0" encoding="utf-8"?>
-<w:styles xmlns:mc="http://schemas.openxmlformats.org/markup-compatibility/2006" xmlns:r="http://schemas.openxmlformats.org/officeDocument/2006/relationships" xmlns:w="http://schemas.openxmlformats.org/wordprocessingml/2006/main" xmlns:w14="http://schemas.microsoft.com/office/word/2010/wordml" xmlns:w15="http://schemas.microsoft.com/office/word/2012/wordml" xmlns:w16cex="http://schemas.microsoft.com/office/word/2018/wordml/cex" xmlns:w16cid="http://schemas.microsoft.com/office/word/2016/wordml/cid" xmlns:w16="http://schemas.microsoft.com/office/word/2018/wordml" xmlns:w16sdtdh="http://schemas.microsoft.com/office/word/2020/wordml/sdtdatahash" xmlns:w16se="http://schemas.microsoft.com/office/word/2015/wordml/symex" mc:Ignorable="w14 w15 w16se w16cid w16 w16cex w16sdtdh">
+<w:styles xmlns:mc="http://schemas.openxmlformats.org/markup-compatibility/2006" xmlns:r="http://schemas.openxmlformats.org/officeDocument/2006/relationships" xmlns:w="http://schemas.openxmlformats.org/wordprocessingml/2006/main" xmlns:w14="http://schemas.microsoft.com/office/word/2010/wordml" xmlns:w15="http://schemas.microsoft.com/office/word/2012/wordml" xmlns:w16cid="http://schemas.microsoft.com/office/word/2016/wordml/cid" xmlns:w16se="http://schemas.microsoft.com/office/word/2015/wordml/symex" mc:Ignorable="w14 w15 w16se w16cid">
   <w:docDefaults>
     <w:rPrDefault>
       <w:rPr>
@@ -3409,7 +3928,7 @@
       </w:pPr>
     </w:pPrDefault>
   </w:docDefaults>
-  <w:latentStyles w:defLockedState="0" w:defUIPriority="99" w:defSemiHidden="0" w:defUnhideWhenUsed="0" w:defQFormat="0" w:count="376">
+  <w:latentStyles w:defLockedState="0" w:defUIPriority="99" w:defSemiHidden="0" w:defUnhideWhenUsed="0" w:defQFormat="0" w:count="375">
     <w:lsdException w:name="Normal" w:uiPriority="0" w:qFormat="1"/>
     <w:lsdException w:name="heading 1" w:uiPriority="9" w:qFormat="1"/>
     <w:lsdException w:name="heading 2" w:semiHidden="1" w:uiPriority="9" w:unhideWhenUsed="1" w:qFormat="1"/>
@@ -3785,9 +4304,8 @@
     <w:lsdException w:name="Smart Hyperlink" w:semiHidden="1" w:unhideWhenUsed="1"/>
     <w:lsdException w:name="Hashtag" w:semiHidden="1" w:unhideWhenUsed="1"/>
     <w:lsdException w:name="Unresolved Mention" w:semiHidden="1" w:unhideWhenUsed="1"/>
-    <w:lsdException w:name="Smart Link" w:semiHidden="1" w:unhideWhenUsed="1"/>
   </w:latentStyles>
-  <w:style w:type="paragraph" w:default="1" w:styleId="Normalny">
+  <w:style w:type="paragraph" w:default="1" w:styleId="Standard">
     <w:name w:val="Normal"/>
     <w:qFormat/>
     <w:rsid w:val="009531A4"/>
@@ -3798,11 +4316,11 @@
       <w:rFonts w:ascii="Times New Roman" w:hAnsi="Times New Roman"/>
     </w:rPr>
   </w:style>
-  <w:style w:type="paragraph" w:styleId="Nagwek1">
+  <w:style w:type="paragraph" w:styleId="berschrift1">
     <w:name w:val="heading 1"/>
-    <w:basedOn w:val="Normalny"/>
-    <w:next w:val="Normalny"/>
-    <w:link w:val="Nagwek1Znak"/>
+    <w:basedOn w:val="Standard"/>
+    <w:next w:val="Standard"/>
+    <w:link w:val="berschrift1Zchn"/>
     <w:uiPriority w:val="9"/>
     <w:qFormat/>
     <w:rsid w:val="0016558E"/>
@@ -3824,11 +4342,11 @@
       <w:szCs w:val="32"/>
     </w:rPr>
   </w:style>
-  <w:style w:type="paragraph" w:styleId="Nagwek2">
+  <w:style w:type="paragraph" w:styleId="berschrift2">
     <w:name w:val="heading 2"/>
-    <w:basedOn w:val="Nagwek1"/>
-    <w:next w:val="Normalny"/>
-    <w:link w:val="Nagwek2Znak"/>
+    <w:basedOn w:val="berschrift1"/>
+    <w:next w:val="Standard"/>
+    <w:link w:val="berschrift2Zchn"/>
     <w:uiPriority w:val="9"/>
     <w:qFormat/>
     <w:rsid w:val="00926EC8"/>
@@ -3850,11 +4368,11 @@
       <w14:ligatures w14:val="none"/>
     </w:rPr>
   </w:style>
-  <w:style w:type="paragraph" w:styleId="Nagwek3">
+  <w:style w:type="paragraph" w:styleId="berschrift3">
     <w:name w:val="heading 3"/>
-    <w:basedOn w:val="Normalny"/>
-    <w:next w:val="Normalny"/>
-    <w:link w:val="Nagwek3Znak"/>
+    <w:basedOn w:val="Standard"/>
+    <w:next w:val="Standard"/>
+    <w:link w:val="berschrift3Zchn"/>
     <w:uiPriority w:val="9"/>
     <w:semiHidden/>
     <w:unhideWhenUsed/>
@@ -3873,13 +4391,13 @@
       <w:szCs w:val="24"/>
     </w:rPr>
   </w:style>
-  <w:style w:type="character" w:default="1" w:styleId="Domylnaczcionkaakapitu">
+  <w:style w:type="character" w:default="1" w:styleId="Absatz-Standardschriftart">
     <w:name w:val="Default Paragraph Font"/>
     <w:uiPriority w:val="1"/>
     <w:semiHidden/>
     <w:unhideWhenUsed/>
   </w:style>
-  <w:style w:type="table" w:default="1" w:styleId="Standardowy">
+  <w:style w:type="table" w:default="1" w:styleId="NormaleTabelle">
     <w:name w:val="Normal Table"/>
     <w:uiPriority w:val="99"/>
     <w:semiHidden/>
@@ -3894,16 +4412,16 @@
       </w:tblCellMar>
     </w:tblPr>
   </w:style>
-  <w:style w:type="numbering" w:default="1" w:styleId="Bezlisty">
+  <w:style w:type="numbering" w:default="1" w:styleId="KeineListe">
     <w:name w:val="No List"/>
     <w:uiPriority w:val="99"/>
     <w:semiHidden/>
     <w:unhideWhenUsed/>
   </w:style>
-  <w:style w:type="character" w:customStyle="1" w:styleId="Nagwek2Znak">
-    <w:name w:val="Nagłówek 2 Znak"/>
-    <w:basedOn w:val="Domylnaczcionkaakapitu"/>
-    <w:link w:val="Nagwek2"/>
+  <w:style w:type="character" w:customStyle="1" w:styleId="berschrift2Zchn">
+    <w:name w:val="Überschrift 2 Zchn"/>
+    <w:basedOn w:val="Absatz-Standardschriftart"/>
+    <w:link w:val="berschrift2"/>
     <w:uiPriority w:val="9"/>
     <w:rsid w:val="00926EC8"/>
     <w:rPr>
@@ -3918,9 +4436,9 @@
       <w14:ligatures w14:val="none"/>
     </w:rPr>
   </w:style>
-  <w:style w:type="paragraph" w:styleId="NormalnyWeb">
+  <w:style w:type="paragraph" w:styleId="StandardWeb">
     <w:name w:val="Normal (Web)"/>
-    <w:basedOn w:val="Normalny"/>
+    <w:basedOn w:val="Standard"/>
     <w:uiPriority w:val="99"/>
     <w:semiHidden/>
     <w:unhideWhenUsed/>
@@ -3937,9 +4455,9 @@
       <w14:ligatures w14:val="none"/>
     </w:rPr>
   </w:style>
-  <w:style w:type="character" w:styleId="Hipercze">
+  <w:style w:type="character" w:styleId="Hyperlink">
     <w:name w:val="Hyperlink"/>
-    <w:basedOn w:val="Domylnaczcionkaakapitu"/>
+    <w:basedOn w:val="Absatz-Standardschriftart"/>
     <w:uiPriority w:val="99"/>
     <w:unhideWhenUsed/>
     <w:rsid w:val="00DC5AE8"/>
@@ -3948,10 +4466,10 @@
       <w:u w:val="single"/>
     </w:rPr>
   </w:style>
-  <w:style w:type="character" w:customStyle="1" w:styleId="Nagwek3Znak">
-    <w:name w:val="Nagłówek 3 Znak"/>
-    <w:basedOn w:val="Domylnaczcionkaakapitu"/>
-    <w:link w:val="Nagwek3"/>
+  <w:style w:type="character" w:customStyle="1" w:styleId="berschrift3Zchn">
+    <w:name w:val="Überschrift 3 Zchn"/>
+    <w:basedOn w:val="Absatz-Standardschriftart"/>
+    <w:link w:val="berschrift3"/>
     <w:uiPriority w:val="9"/>
     <w:semiHidden/>
     <w:rsid w:val="00DC5AE8"/>
@@ -3962,10 +4480,10 @@
       <w:szCs w:val="24"/>
     </w:rPr>
   </w:style>
-  <w:style w:type="character" w:customStyle="1" w:styleId="Nagwek1Znak">
-    <w:name w:val="Nagłówek 1 Znak"/>
-    <w:basedOn w:val="Domylnaczcionkaakapitu"/>
-    <w:link w:val="Nagwek1"/>
+  <w:style w:type="character" w:customStyle="1" w:styleId="berschrift1Zchn">
+    <w:name w:val="Überschrift 1 Zchn"/>
+    <w:basedOn w:val="Absatz-Standardschriftart"/>
+    <w:link w:val="berschrift1"/>
     <w:uiPriority w:val="9"/>
     <w:rsid w:val="0016558E"/>
     <w:rPr>
@@ -3976,10 +4494,10 @@
       <w:szCs w:val="32"/>
     </w:rPr>
   </w:style>
-  <w:style w:type="paragraph" w:styleId="Nagwek">
+  <w:style w:type="paragraph" w:styleId="Kopfzeile">
     <w:name w:val="header"/>
-    <w:basedOn w:val="Normalny"/>
-    <w:link w:val="NagwekZnak"/>
+    <w:basedOn w:val="Standard"/>
+    <w:link w:val="KopfzeileZchn"/>
     <w:uiPriority w:val="99"/>
     <w:unhideWhenUsed/>
     <w:rsid w:val="0055555D"/>
@@ -3991,20 +4509,20 @@
       <w:spacing w:after="0" w:line="240" w:lineRule="auto"/>
     </w:pPr>
   </w:style>
-  <w:style w:type="character" w:customStyle="1" w:styleId="NagwekZnak">
-    <w:name w:val="Nagłówek Znak"/>
-    <w:basedOn w:val="Domylnaczcionkaakapitu"/>
-    <w:link w:val="Nagwek"/>
+  <w:style w:type="character" w:customStyle="1" w:styleId="KopfzeileZchn">
+    <w:name w:val="Kopfzeile Zchn"/>
+    <w:basedOn w:val="Absatz-Standardschriftart"/>
+    <w:link w:val="Kopfzeile"/>
     <w:uiPriority w:val="99"/>
     <w:rsid w:val="0055555D"/>
     <w:rPr>
       <w:rFonts w:ascii="Times New Roman" w:hAnsi="Times New Roman"/>
     </w:rPr>
   </w:style>
-  <w:style w:type="paragraph" w:styleId="Stopka">
+  <w:style w:type="paragraph" w:styleId="Fuzeile">
     <w:name w:val="footer"/>
-    <w:basedOn w:val="Normalny"/>
-    <w:link w:val="StopkaZnak"/>
+    <w:basedOn w:val="Standard"/>
+    <w:link w:val="FuzeileZchn"/>
     <w:uiPriority w:val="99"/>
     <w:unhideWhenUsed/>
     <w:rsid w:val="0055555D"/>
@@ -4016,19 +4534,19 @@
       <w:spacing w:after="0" w:line="240" w:lineRule="auto"/>
     </w:pPr>
   </w:style>
-  <w:style w:type="character" w:customStyle="1" w:styleId="StopkaZnak">
-    <w:name w:val="Stopka Znak"/>
-    <w:basedOn w:val="Domylnaczcionkaakapitu"/>
-    <w:link w:val="Stopka"/>
+  <w:style w:type="character" w:customStyle="1" w:styleId="FuzeileZchn">
+    <w:name w:val="Fußzeile Zchn"/>
+    <w:basedOn w:val="Absatz-Standardschriftart"/>
+    <w:link w:val="Fuzeile"/>
     <w:uiPriority w:val="99"/>
     <w:rsid w:val="0055555D"/>
     <w:rPr>
       <w:rFonts w:ascii="Times New Roman" w:hAnsi="Times New Roman"/>
     </w:rPr>
   </w:style>
-  <w:style w:type="character" w:styleId="Pogrubienie">
+  <w:style w:type="character" w:styleId="Fett">
     <w:name w:val="Strong"/>
-    <w:basedOn w:val="Domylnaczcionkaakapitu"/>
+    <w:basedOn w:val="Absatz-Standardschriftart"/>
     <w:uiPriority w:val="22"/>
     <w:qFormat/>
     <w:rsid w:val="0055555D"/>
@@ -4037,10 +4555,10 @@
       <w:bCs/>
     </w:rPr>
   </w:style>
-  <w:style w:type="paragraph" w:styleId="Nagwekspisutreci">
+  <w:style w:type="paragraph" w:styleId="Inhaltsverzeichnisberschrift">
     <w:name w:val="TOC Heading"/>
-    <w:basedOn w:val="Nagwek1"/>
-    <w:next w:val="Normalny"/>
+    <w:basedOn w:val="berschrift1"/>
+    <w:next w:val="Standard"/>
     <w:uiPriority w:val="39"/>
     <w:unhideWhenUsed/>
     <w:qFormat/>
@@ -4061,11 +4579,11 @@
       <w14:ligatures w14:val="none"/>
     </w:rPr>
   </w:style>
-  <w:style w:type="paragraph" w:styleId="Spistreci1">
+  <w:style w:type="paragraph" w:styleId="Verzeichnis1">
     <w:name w:val="toc 1"/>
-    <w:basedOn w:val="Normalny"/>
-    <w:next w:val="Normalny"/>
-    <w:link w:val="Spistreci1Znak"/>
+    <w:basedOn w:val="Standard"/>
+    <w:next w:val="Standard"/>
+    <w:link w:val="Verzeichnis1Zchn"/>
     <w:autoRedefine/>
     <w:uiPriority w:val="39"/>
     <w:unhideWhenUsed/>
@@ -4074,10 +4592,10 @@
       <w:spacing w:after="100"/>
     </w:pPr>
   </w:style>
-  <w:style w:type="paragraph" w:styleId="Spistreci2">
+  <w:style w:type="paragraph" w:styleId="Verzeichnis2">
     <w:name w:val="toc 2"/>
-    <w:basedOn w:val="Normalny"/>
-    <w:next w:val="Normalny"/>
+    <w:basedOn w:val="Standard"/>
+    <w:next w:val="Standard"/>
     <w:autoRedefine/>
     <w:uiPriority w:val="39"/>
     <w:unhideWhenUsed/>
@@ -4089,7 +4607,7 @@
   </w:style>
   <w:style w:type="paragraph" w:customStyle="1" w:styleId="Tableofcontent">
     <w:name w:val="Table of content"/>
-    <w:basedOn w:val="Spistreci1"/>
+    <w:basedOn w:val="Verzeichnis1"/>
     <w:link w:val="TableofcontentZnak"/>
     <w:qFormat/>
     <w:rsid w:val="0055555D"/>
@@ -4103,10 +4621,10 @@
       <w:noProof/>
     </w:rPr>
   </w:style>
-  <w:style w:type="character" w:customStyle="1" w:styleId="Spistreci1Znak">
-    <w:name w:val="Spis treści 1 Znak"/>
-    <w:basedOn w:val="Domylnaczcionkaakapitu"/>
-    <w:link w:val="Spistreci1"/>
+  <w:style w:type="character" w:customStyle="1" w:styleId="Verzeichnis1Zchn">
+    <w:name w:val="Verzeichnis 1 Zchn"/>
+    <w:basedOn w:val="Absatz-Standardschriftart"/>
+    <w:link w:val="Verzeichnis1"/>
     <w:uiPriority w:val="39"/>
     <w:rsid w:val="0055555D"/>
     <w:rPr>
@@ -4115,7 +4633,7 @@
   </w:style>
   <w:style w:type="character" w:customStyle="1" w:styleId="TableofcontentZnak">
     <w:name w:val="Table of content Znak"/>
-    <w:basedOn w:val="Spistreci1Znak"/>
+    <w:basedOn w:val="Verzeichnis1Zchn"/>
     <w:link w:val="Tableofcontent"/>
     <w:rsid w:val="0055555D"/>
     <w:rPr>
@@ -4123,10 +4641,10 @@
       <w:noProof/>
     </w:rPr>
   </w:style>
-  <w:style w:type="paragraph" w:styleId="Tekstkomentarza">
+  <w:style w:type="paragraph" w:styleId="Kommentartext">
     <w:name w:val="annotation text"/>
-    <w:basedOn w:val="Normalny"/>
-    <w:link w:val="TekstkomentarzaZnak"/>
+    <w:basedOn w:val="Standard"/>
+    <w:link w:val="KommentartextZchn"/>
     <w:uiPriority w:val="99"/>
     <w:semiHidden/>
     <w:unhideWhenUsed/>
@@ -4138,10 +4656,10 @@
       <w:szCs w:val="20"/>
     </w:rPr>
   </w:style>
-  <w:style w:type="character" w:customStyle="1" w:styleId="TekstkomentarzaZnak">
-    <w:name w:val="Tekst komentarza Znak"/>
-    <w:basedOn w:val="Domylnaczcionkaakapitu"/>
-    <w:link w:val="Tekstkomentarza"/>
+  <w:style w:type="character" w:customStyle="1" w:styleId="KommentartextZchn">
+    <w:name w:val="Kommentartext Zchn"/>
+    <w:basedOn w:val="Absatz-Standardschriftart"/>
+    <w:link w:val="Kommentartext"/>
     <w:uiPriority w:val="99"/>
     <w:semiHidden/>
     <w:rPr>
@@ -4150,15 +4668,57 @@
       <w:szCs w:val="20"/>
     </w:rPr>
   </w:style>
-  <w:style w:type="character" w:styleId="Odwoaniedokomentarza">
+  <w:style w:type="character" w:styleId="Kommentarzeichen">
     <w:name w:val="annotation reference"/>
-    <w:basedOn w:val="Domylnaczcionkaakapitu"/>
+    <w:basedOn w:val="Absatz-Standardschriftart"/>
     <w:uiPriority w:val="99"/>
     <w:semiHidden/>
     <w:unhideWhenUsed/>
     <w:rPr>
       <w:sz w:val="16"/>
       <w:szCs w:val="16"/>
+    </w:rPr>
+  </w:style>
+  <w:style w:type="paragraph" w:styleId="Sprechblasentext">
+    <w:name w:val="Balloon Text"/>
+    <w:basedOn w:val="Standard"/>
+    <w:link w:val="SprechblasentextZchn"/>
+    <w:uiPriority w:val="99"/>
+    <w:semiHidden/>
+    <w:unhideWhenUsed/>
+    <w:rsid w:val="00B26048"/>
+    <w:pPr>
+      <w:spacing w:after="0" w:line="240" w:lineRule="auto"/>
+    </w:pPr>
+    <w:rPr>
+      <w:rFonts w:ascii="Segoe UI" w:hAnsi="Segoe UI" w:cs="Segoe UI"/>
+      <w:sz w:val="18"/>
+      <w:szCs w:val="18"/>
+    </w:rPr>
+  </w:style>
+  <w:style w:type="character" w:customStyle="1" w:styleId="SprechblasentextZchn">
+    <w:name w:val="Sprechblasentext Zchn"/>
+    <w:basedOn w:val="Absatz-Standardschriftart"/>
+    <w:link w:val="Sprechblasentext"/>
+    <w:uiPriority w:val="99"/>
+    <w:semiHidden/>
+    <w:rsid w:val="00B26048"/>
+    <w:rPr>
+      <w:rFonts w:ascii="Segoe UI" w:hAnsi="Segoe UI" w:cs="Segoe UI"/>
+      <w:sz w:val="18"/>
+      <w:szCs w:val="18"/>
+    </w:rPr>
+  </w:style>
+  <w:style w:type="character" w:styleId="NichtaufgelsteErwhnung">
+    <w:name w:val="Unresolved Mention"/>
+    <w:basedOn w:val="Absatz-Standardschriftart"/>
+    <w:uiPriority w:val="99"/>
+    <w:semiHidden/>
+    <w:unhideWhenUsed/>
+    <w:rsid w:val="00E3744A"/>
+    <w:rPr>
+      <w:color w:val="605E5C"/>
+      <w:shd w:val="clear" w:color="auto" w:fill="E1DFDD"/>
     </w:rPr>
   </w:style>
 </w:styles>
@@ -4460,28 +5020,29 @@
 </file>
 
 <file path=customXml/item1.xml><?xml version="1.0" encoding="utf-8"?>
-<b:Sources xmlns:b="http://schemas.openxmlformats.org/officeDocument/2006/bibliography" xmlns="http://schemas.openxmlformats.org/officeDocument/2006/bibliography" SelectedStyle="\APASixthEditionOfficeOnline.xsl" StyleName="APA" Version="6"/>
-</file>
-
-<file path=customXml/item2.xml><?xml version="1.0" encoding="utf-8"?>
-<ct:contentTypeSchema xmlns:ct="http://schemas.microsoft.com/office/2006/metadata/contentType" xmlns:ma="http://schemas.microsoft.com/office/2006/metadata/properties/metaAttributes" ct:_="" ma:_="" ma:contentTypeName="Dokument" ma:contentTypeID="0x0101001014B4BD75034949930E66B434A9B944" ma:contentTypeVersion="9" ma:contentTypeDescription="Ein neues Dokument erstellen." ma:contentTypeScope="" ma:versionID="f3c360cd7497707b58002c4888c6a56b">
-  <xsd:schema xmlns:xsd="http://www.w3.org/2001/XMLSchema" xmlns:xs="http://www.w3.org/2001/XMLSchema" xmlns:p="http://schemas.microsoft.com/office/2006/metadata/properties" xmlns:ns2="46efd4c8-838e-4169-91a8-66b41fa6875a" xmlns:ns3="24f34283-8f07-4b6a-9c6c-e873372f92b8" targetNamespace="http://schemas.microsoft.com/office/2006/metadata/properties" ma:root="true" ma:fieldsID="95471814bc55a8c44508759b5598bb29" ns2:_="" ns3:_="">
-    <xsd:import namespace="46efd4c8-838e-4169-91a8-66b41fa6875a"/>
-    <xsd:import namespace="24f34283-8f07-4b6a-9c6c-e873372f92b8"/>
+<ct:contentTypeSchema xmlns:ct="http://schemas.microsoft.com/office/2006/metadata/contentType" xmlns:ma="http://schemas.microsoft.com/office/2006/metadata/properties/metaAttributes" ct:_="" ma:_="" ma:contentTypeName="Dokument" ma:contentTypeID="0x01010088DEA1546073974A812C65091823A3B1" ma:contentTypeVersion="14" ma:contentTypeDescription="Ein neues Dokument erstellen." ma:contentTypeScope="" ma:versionID="f63d55c3c005aa48466d06fae5700b6e">
+  <xsd:schema xmlns:xsd="http://www.w3.org/2001/XMLSchema" xmlns:xs="http://www.w3.org/2001/XMLSchema" xmlns:p="http://schemas.microsoft.com/office/2006/metadata/properties" xmlns:ns2="5a884799-b322-49f5-af7b-a97a613ef32a" xmlns:ns3="124f611e-c379-43fa-a6e0-14e688f89f9e" targetNamespace="http://schemas.microsoft.com/office/2006/metadata/properties" ma:root="true" ma:fieldsID="e481668186b6535a979bdc6512db3297" ns2:_="" ns3:_="">
+    <xsd:import namespace="5a884799-b322-49f5-af7b-a97a613ef32a"/>
+    <xsd:import namespace="124f611e-c379-43fa-a6e0-14e688f89f9e"/>
     <xsd:element name="properties">
       <xsd:complexType>
         <xsd:sequence>
           <xsd:element name="documentManagement">
             <xsd:complexType>
               <xsd:all>
-                <xsd:element ref="ns2:lcf76f155ced4ddcb4097134ff3c332f" minOccurs="0"/>
-                <xsd:element ref="ns3:TaxCatchAll" minOccurs="0"/>
-                <xsd:element ref="ns2:MediaServiceMetadata" minOccurs="0"/>
-                <xsd:element ref="ns2:MediaServiceFastMetadata" minOccurs="0"/>
-                <xsd:element ref="ns2:MediaServiceOCR" minOccurs="0"/>
-                <xsd:element ref="ns2:MediaServiceGenerationTime" minOccurs="0"/>
-                <xsd:element ref="ns2:MediaServiceEventHashCode" minOccurs="0"/>
-                <xsd:element ref="ns2:MediaServiceObjectDetectorVersions" minOccurs="0"/>
+                <xsd:element ref="ns2:SharedWithUsers" minOccurs="0"/>
+                <xsd:element ref="ns2:SharedWithDetails" minOccurs="0"/>
+                <xsd:element ref="ns3:MediaServiceMetadata" minOccurs="0"/>
+                <xsd:element ref="ns3:MediaServiceFastMetadata" minOccurs="0"/>
+                <xsd:element ref="ns3:lcf76f155ced4ddcb4097134ff3c332f" minOccurs="0"/>
+                <xsd:element ref="ns2:TaxCatchAll" minOccurs="0"/>
+                <xsd:element ref="ns3:MediaServiceOCR" minOccurs="0"/>
+                <xsd:element ref="ns3:MediaServiceGenerationTime" minOccurs="0"/>
+                <xsd:element ref="ns3:MediaServiceEventHashCode" minOccurs="0"/>
+                <xsd:element ref="ns3:MediaServiceDateTaken" minOccurs="0"/>
+                <xsd:element ref="ns3:MediaServiceLocation" minOccurs="0"/>
+                <xsd:element ref="ns3:MediaLengthInSeconds" minOccurs="0"/>
+                <xsd:element ref="ns3:MediaServiceObjectDetectorVersions" minOccurs="0"/>
               </xsd:all>
             </xsd:complexType>
           </xsd:element>
@@ -4489,53 +5050,36 @@
       </xsd:complexType>
     </xsd:element>
   </xsd:schema>
-  <xsd:schema xmlns:xsd="http://www.w3.org/2001/XMLSchema" xmlns:xs="http://www.w3.org/2001/XMLSchema" xmlns:dms="http://schemas.microsoft.com/office/2006/documentManagement/types" xmlns:pc="http://schemas.microsoft.com/office/infopath/2007/PartnerControls" targetNamespace="46efd4c8-838e-4169-91a8-66b41fa6875a" elementFormDefault="qualified">
+  <xsd:schema xmlns:xsd="http://www.w3.org/2001/XMLSchema" xmlns:xs="http://www.w3.org/2001/XMLSchema" xmlns:dms="http://schemas.microsoft.com/office/2006/documentManagement/types" xmlns:pc="http://schemas.microsoft.com/office/infopath/2007/PartnerControls" targetNamespace="5a884799-b322-49f5-af7b-a97a613ef32a" elementFormDefault="qualified">
     <xsd:import namespace="http://schemas.microsoft.com/office/2006/documentManagement/types"/>
     <xsd:import namespace="http://schemas.microsoft.com/office/infopath/2007/PartnerControls"/>
-    <xsd:element name="lcf76f155ced4ddcb4097134ff3c332f" ma:index="9" nillable="true" ma:taxonomy="true" ma:internalName="lcf76f155ced4ddcb4097134ff3c332f" ma:taxonomyFieldName="MediaServiceImageTags" ma:displayName="Bildmarkierungen" ma:readOnly="false" ma:fieldId="{5cf76f15-5ced-4ddc-b409-7134ff3c332f}" ma:taxonomyMulti="true" ma:sspId="bc925887-e908-4b77-8a07-2ac1558ddaab" ma:termSetId="09814cd3-568e-fe90-9814-8d621ff8fb84" ma:anchorId="fba54fb3-c3e1-fe81-a776-ca4b69148c4d" ma:open="true" ma:isKeyword="false">
+    <xsd:element name="SharedWithUsers" ma:index="8" nillable="true" ma:displayName="Freigegeben für" ma:internalName="SharedWithUsers" ma:readOnly="true">
       <xsd:complexType>
-        <xsd:sequence>
-          <xsd:element ref="pc:Terms" minOccurs="0" maxOccurs="1"/>
-        </xsd:sequence>
+        <xsd:complexContent>
+          <xsd:extension base="dms:UserMulti">
+            <xsd:sequence>
+              <xsd:element name="UserInfo" minOccurs="0" maxOccurs="unbounded">
+                <xsd:complexType>
+                  <xsd:sequence>
+                    <xsd:element name="DisplayName" type="xsd:string" minOccurs="0"/>
+                    <xsd:element name="AccountId" type="dms:UserId" minOccurs="0" nillable="true"/>
+                    <xsd:element name="AccountType" type="xsd:string" minOccurs="0"/>
+                  </xsd:sequence>
+                </xsd:complexType>
+              </xsd:element>
+            </xsd:sequence>
+          </xsd:extension>
+        </xsd:complexContent>
       </xsd:complexType>
     </xsd:element>
-    <xsd:element name="MediaServiceMetadata" ma:index="11" nillable="true" ma:displayName="MediaServiceMetadata" ma:hidden="true" ma:internalName="MediaServiceMetadata" ma:readOnly="true">
-      <xsd:simpleType>
-        <xsd:restriction base="dms:Note"/>
-      </xsd:simpleType>
-    </xsd:element>
-    <xsd:element name="MediaServiceFastMetadata" ma:index="12" nillable="true" ma:displayName="MediaServiceFastMetadata" ma:hidden="true" ma:internalName="MediaServiceFastMetadata" ma:readOnly="true">
-      <xsd:simpleType>
-        <xsd:restriction base="dms:Note"/>
-      </xsd:simpleType>
-    </xsd:element>
-    <xsd:element name="MediaServiceOCR" ma:index="13" nillable="true" ma:displayName="Extracted Text" ma:internalName="MediaServiceOCR" ma:readOnly="true">
+    <xsd:element name="SharedWithDetails" ma:index="9" nillable="true" ma:displayName="Freigegeben für - Details" ma:internalName="SharedWithDetails" ma:readOnly="true">
       <xsd:simpleType>
         <xsd:restriction base="dms:Note">
           <xsd:maxLength value="255"/>
         </xsd:restriction>
       </xsd:simpleType>
     </xsd:element>
-    <xsd:element name="MediaServiceGenerationTime" ma:index="14" nillable="true" ma:displayName="MediaServiceGenerationTime" ma:hidden="true" ma:internalName="MediaServiceGenerationTime" ma:readOnly="true">
-      <xsd:simpleType>
-        <xsd:restriction base="dms:Text"/>
-      </xsd:simpleType>
-    </xsd:element>
-    <xsd:element name="MediaServiceEventHashCode" ma:index="15" nillable="true" ma:displayName="MediaServiceEventHashCode" ma:hidden="true" ma:internalName="MediaServiceEventHashCode" ma:readOnly="true">
-      <xsd:simpleType>
-        <xsd:restriction base="dms:Text"/>
-      </xsd:simpleType>
-    </xsd:element>
-    <xsd:element name="MediaServiceObjectDetectorVersions" ma:index="16" nillable="true" ma:displayName="MediaServiceObjectDetectorVersions" ma:hidden="true" ma:indexed="true" ma:internalName="MediaServiceObjectDetectorVersions" ma:readOnly="true">
-      <xsd:simpleType>
-        <xsd:restriction base="dms:Text"/>
-      </xsd:simpleType>
-    </xsd:element>
-  </xsd:schema>
-  <xsd:schema xmlns:xsd="http://www.w3.org/2001/XMLSchema" xmlns:xs="http://www.w3.org/2001/XMLSchema" xmlns:dms="http://schemas.microsoft.com/office/2006/documentManagement/types" xmlns:pc="http://schemas.microsoft.com/office/infopath/2007/PartnerControls" targetNamespace="24f34283-8f07-4b6a-9c6c-e873372f92b8" elementFormDefault="qualified">
-    <xsd:import namespace="http://schemas.microsoft.com/office/2006/documentManagement/types"/>
-    <xsd:import namespace="http://schemas.microsoft.com/office/infopath/2007/PartnerControls"/>
-    <xsd:element name="TaxCatchAll" ma:index="10" nillable="true" ma:displayName="Taxonomy Catch All Column" ma:hidden="true" ma:list="{366b11b5-d1bb-4e64-b864-38b83ef6cdfd}" ma:internalName="TaxCatchAll" ma:showField="CatchAllData" ma:web="24f34283-8f07-4b6a-9c6c-e873372f92b8">
+    <xsd:element name="TaxCatchAll" ma:index="14" nillable="true" ma:displayName="Taxonomy Catch All Column" ma:hidden="true" ma:list="{4df35a8b-d97f-4560-88ab-bc8b4c022670}" ma:internalName="TaxCatchAll" ma:showField="CatchAllData" ma:web="5a884799-b322-49f5-af7b-a97a613ef32a">
       <xsd:complexType>
         <xsd:complexContent>
           <xsd:extension base="dms:MultiChoiceLookup">
@@ -4545,6 +5089,64 @@
           </xsd:extension>
         </xsd:complexContent>
       </xsd:complexType>
+    </xsd:element>
+  </xsd:schema>
+  <xsd:schema xmlns:xsd="http://www.w3.org/2001/XMLSchema" xmlns:xs="http://www.w3.org/2001/XMLSchema" xmlns:dms="http://schemas.microsoft.com/office/2006/documentManagement/types" xmlns:pc="http://schemas.microsoft.com/office/infopath/2007/PartnerControls" targetNamespace="124f611e-c379-43fa-a6e0-14e688f89f9e" elementFormDefault="qualified">
+    <xsd:import namespace="http://schemas.microsoft.com/office/2006/documentManagement/types"/>
+    <xsd:import namespace="http://schemas.microsoft.com/office/infopath/2007/PartnerControls"/>
+    <xsd:element name="MediaServiceMetadata" ma:index="10" nillable="true" ma:displayName="MediaServiceMetadata" ma:hidden="true" ma:internalName="MediaServiceMetadata" ma:readOnly="true">
+      <xsd:simpleType>
+        <xsd:restriction base="dms:Note"/>
+      </xsd:simpleType>
+    </xsd:element>
+    <xsd:element name="MediaServiceFastMetadata" ma:index="11" nillable="true" ma:displayName="MediaServiceFastMetadata" ma:hidden="true" ma:internalName="MediaServiceFastMetadata" ma:readOnly="true">
+      <xsd:simpleType>
+        <xsd:restriction base="dms:Note"/>
+      </xsd:simpleType>
+    </xsd:element>
+    <xsd:element name="lcf76f155ced4ddcb4097134ff3c332f" ma:index="13" nillable="true" ma:taxonomy="true" ma:internalName="lcf76f155ced4ddcb4097134ff3c332f" ma:taxonomyFieldName="MediaServiceImageTags" ma:displayName="Bildmarkierungen" ma:readOnly="false" ma:fieldId="{5cf76f15-5ced-4ddc-b409-7134ff3c332f}" ma:taxonomyMulti="true" ma:sspId="bc925887-e908-4b77-8a07-2ac1558ddaab" ma:termSetId="09814cd3-568e-fe90-9814-8d621ff8fb84" ma:anchorId="fba54fb3-c3e1-fe81-a776-ca4b69148c4d" ma:open="true" ma:isKeyword="false">
+      <xsd:complexType>
+        <xsd:sequence>
+          <xsd:element ref="pc:Terms" minOccurs="0" maxOccurs="1"/>
+        </xsd:sequence>
+      </xsd:complexType>
+    </xsd:element>
+    <xsd:element name="MediaServiceOCR" ma:index="15" nillable="true" ma:displayName="Extracted Text" ma:internalName="MediaServiceOCR" ma:readOnly="true">
+      <xsd:simpleType>
+        <xsd:restriction base="dms:Note">
+          <xsd:maxLength value="255"/>
+        </xsd:restriction>
+      </xsd:simpleType>
+    </xsd:element>
+    <xsd:element name="MediaServiceGenerationTime" ma:index="16" nillable="true" ma:displayName="MediaServiceGenerationTime" ma:hidden="true" ma:internalName="MediaServiceGenerationTime" ma:readOnly="true">
+      <xsd:simpleType>
+        <xsd:restriction base="dms:Text"/>
+      </xsd:simpleType>
+    </xsd:element>
+    <xsd:element name="MediaServiceEventHashCode" ma:index="17" nillable="true" ma:displayName="MediaServiceEventHashCode" ma:hidden="true" ma:internalName="MediaServiceEventHashCode" ma:readOnly="true">
+      <xsd:simpleType>
+        <xsd:restriction base="dms:Text"/>
+      </xsd:simpleType>
+    </xsd:element>
+    <xsd:element name="MediaServiceDateTaken" ma:index="18" nillable="true" ma:displayName="MediaServiceDateTaken" ma:hidden="true" ma:indexed="true" ma:internalName="MediaServiceDateTaken" ma:readOnly="true">
+      <xsd:simpleType>
+        <xsd:restriction base="dms:Text"/>
+      </xsd:simpleType>
+    </xsd:element>
+    <xsd:element name="MediaServiceLocation" ma:index="19" nillable="true" ma:displayName="Location" ma:indexed="true" ma:internalName="MediaServiceLocation" ma:readOnly="true">
+      <xsd:simpleType>
+        <xsd:restriction base="dms:Text"/>
+      </xsd:simpleType>
+    </xsd:element>
+    <xsd:element name="MediaLengthInSeconds" ma:index="20" nillable="true" ma:displayName="MediaLengthInSeconds" ma:hidden="true" ma:internalName="MediaLengthInSeconds" ma:readOnly="true">
+      <xsd:simpleType>
+        <xsd:restriction base="dms:Unknown"/>
+      </xsd:simpleType>
+    </xsd:element>
+    <xsd:element name="MediaServiceObjectDetectorVersions" ma:index="21" nillable="true" ma:displayName="MediaServiceObjectDetectorVersions" ma:hidden="true" ma:indexed="true" ma:internalName="MediaServiceObjectDetectorVersions" ma:readOnly="true">
+      <xsd:simpleType>
+        <xsd:restriction base="dms:Text"/>
+      </xsd:simpleType>
     </xsd:element>
   </xsd:schema>
   <xsd:schema xmlns="http://schemas.openxmlformats.org/package/2006/metadata/core-properties" xmlns:xsd="http://www.w3.org/2001/XMLSchema" xmlns:xsi="http://www.w3.org/2001/XMLSchema-instance" xmlns:dc="http://purl.org/dc/elements/1.1/" xmlns:dcterms="http://purl.org/dc/terms/" xmlns:odoc="http://schemas.microsoft.com/internal/obd" targetNamespace="http://schemas.openxmlformats.org/package/2006/metadata/core-properties" elementFormDefault="qualified" attributeFormDefault="unqualified" blockDefault="#all">
@@ -4646,7 +5248,7 @@
 </ct:contentTypeSchema>
 </file>
 
-<file path=customXml/item3.xml><?xml version="1.0" encoding="utf-8"?>
+<file path=customXml/item2.xml><?xml version="1.0" encoding="utf-8"?>
 <?mso-contentType ?>
 <FormTemplates xmlns="http://schemas.microsoft.com/sharepoint/v3/contenttype/forms">
   <Display>DocumentLibraryForm</Display>
@@ -4655,34 +5257,30 @@
 </FormTemplates>
 </file>
 
-<file path=customXml/item4.xml><?xml version="1.0" encoding="utf-8"?>
+<file path=customXml/item3.xml><?xml version="1.0" encoding="utf-8"?>
 <p:properties xmlns:p="http://schemas.microsoft.com/office/2006/metadata/properties" xmlns:xsi="http://www.w3.org/2001/XMLSchema-instance" xmlns:pc="http://schemas.microsoft.com/office/infopath/2007/PartnerControls">
   <documentManagement>
-    <TaxCatchAll xmlns="24f34283-8f07-4b6a-9c6c-e873372f92b8" xsi:nil="true"/>
-    <lcf76f155ced4ddcb4097134ff3c332f xmlns="46efd4c8-838e-4169-91a8-66b41fa6875a">
+    <TaxCatchAll xmlns="5a884799-b322-49f5-af7b-a97a613ef32a" xsi:nil="true"/>
+    <lcf76f155ced4ddcb4097134ff3c332f xmlns="124f611e-c379-43fa-a6e0-14e688f89f9e">
       <Terms xmlns="http://schemas.microsoft.com/office/infopath/2007/PartnerControls"/>
     </lcf76f155ced4ddcb4097134ff3c332f>
   </documentManagement>
 </p:properties>
 </file>
 
-<file path=customXml/itemProps1.xml><?xml version="1.0" encoding="utf-8"?>
-<ds:datastoreItem xmlns:ds="http://schemas.openxmlformats.org/officeDocument/2006/customXml" ds:itemID="{CDF57AF1-764F-44D1-9161-115B31D0F9A5}">
-  <ds:schemaRefs>
-    <ds:schemaRef ds:uri="http://schemas.openxmlformats.org/officeDocument/2006/bibliography"/>
-  </ds:schemaRefs>
-</ds:datastoreItem>
+<file path=customXml/item4.xml><?xml version="1.0" encoding="utf-8"?>
+<b:Sources xmlns:b="http://schemas.openxmlformats.org/officeDocument/2006/bibliography" xmlns="http://schemas.openxmlformats.org/officeDocument/2006/bibliography" SelectedStyle="\APASixthEditionOfficeOnline.xsl" StyleName="APA" Version="6"/>
 </file>
 
-<file path=customXml/itemProps2.xml><?xml version="1.0" encoding="utf-8"?>
-<ds:datastoreItem xmlns:ds="http://schemas.openxmlformats.org/officeDocument/2006/customXml" ds:itemID="{0336BB5D-D6D0-417E-BF99-E16CCE4F8F5C}">
+<file path=customXml/itemProps1.xml><?xml version="1.0" encoding="utf-8"?>
+<ds:datastoreItem xmlns:ds="http://schemas.openxmlformats.org/officeDocument/2006/customXml" ds:itemID="{BE3D4625-B658-489B-9327-38C3BD86C9C0}">
   <ds:schemaRefs>
     <ds:schemaRef ds:uri="http://schemas.microsoft.com/office/2006/metadata/contentType"/>
     <ds:schemaRef ds:uri="http://schemas.microsoft.com/office/2006/metadata/properties/metaAttributes"/>
     <ds:schemaRef ds:uri="http://www.w3.org/2001/XMLSchema"/>
     <ds:schemaRef ds:uri="http://schemas.microsoft.com/office/2006/metadata/properties"/>
-    <ds:schemaRef ds:uri="46efd4c8-838e-4169-91a8-66b41fa6875a"/>
-    <ds:schemaRef ds:uri="24f34283-8f07-4b6a-9c6c-e873372f92b8"/>
+    <ds:schemaRef ds:uri="5a884799-b322-49f5-af7b-a97a613ef32a"/>
+    <ds:schemaRef ds:uri="124f611e-c379-43fa-a6e0-14e688f89f9e"/>
     <ds:schemaRef ds:uri="http://schemas.microsoft.com/office/2006/documentManagement/types"/>
     <ds:schemaRef ds:uri="http://schemas.microsoft.com/office/infopath/2007/PartnerControls"/>
     <ds:schemaRef ds:uri="http://schemas.openxmlformats.org/package/2006/metadata/core-properties"/>
@@ -4693,7 +5291,7 @@
 </ds:datastoreItem>
 </file>
 
-<file path=customXml/itemProps3.xml><?xml version="1.0" encoding="utf-8"?>
+<file path=customXml/itemProps2.xml><?xml version="1.0" encoding="utf-8"?>
 <ds:datastoreItem xmlns:ds="http://schemas.openxmlformats.org/officeDocument/2006/customXml" ds:itemID="{F821AFCE-B848-4AB4-85B2-8D80A5B9F06F}">
   <ds:schemaRefs>
     <ds:schemaRef ds:uri="http://schemas.microsoft.com/sharepoint/v3/contenttype/forms"/>
@@ -4701,13 +5299,27 @@
 </ds:datastoreItem>
 </file>
 
-<file path=customXml/itemProps4.xml><?xml version="1.0" encoding="utf-8"?>
+<file path=customXml/itemProps3.xml><?xml version="1.0" encoding="utf-8"?>
 <ds:datastoreItem xmlns:ds="http://schemas.openxmlformats.org/officeDocument/2006/customXml" ds:itemID="{01BA93A5-0F35-417E-9D05-081D75C107D3}">
   <ds:schemaRefs>
+    <ds:schemaRef ds:uri="http://purl.org/dc/dcmitype/"/>
+    <ds:schemaRef ds:uri="http://schemas.openxmlformats.org/package/2006/metadata/core-properties"/>
+    <ds:schemaRef ds:uri="5a884799-b322-49f5-af7b-a97a613ef32a"/>
+    <ds:schemaRef ds:uri="124f611e-c379-43fa-a6e0-14e688f89f9e"/>
+    <ds:schemaRef ds:uri="http://schemas.microsoft.com/office/2006/documentManagement/types"/>
+    <ds:schemaRef ds:uri="http://purl.org/dc/elements/1.1/"/>
+    <ds:schemaRef ds:uri="http://schemas.microsoft.com/office/infopath/2007/PartnerControls"/>
+    <ds:schemaRef ds:uri="http://www.w3.org/XML/1998/namespace"/>
     <ds:schemaRef ds:uri="http://schemas.microsoft.com/office/2006/metadata/properties"/>
-    <ds:schemaRef ds:uri="http://schemas.microsoft.com/office/infopath/2007/PartnerControls"/>
-    <ds:schemaRef ds:uri="24f34283-8f07-4b6a-9c6c-e873372f92b8"/>
-    <ds:schemaRef ds:uri="46efd4c8-838e-4169-91a8-66b41fa6875a"/>
+    <ds:schemaRef ds:uri="http://purl.org/dc/terms/"/>
+  </ds:schemaRefs>
+</ds:datastoreItem>
+</file>
+
+<file path=customXml/itemProps4.xml><?xml version="1.0" encoding="utf-8"?>
+<ds:datastoreItem xmlns:ds="http://schemas.openxmlformats.org/officeDocument/2006/customXml" ds:itemID="{F3C7205C-1F88-49F9-9AEF-1B5F033FDADA}">
+  <ds:schemaRefs>
+    <ds:schemaRef ds:uri="http://schemas.openxmlformats.org/officeDocument/2006/bibliography"/>
   </ds:schemaRefs>
 </ds:datastoreItem>
 </file>
</xml_diff>